<commit_message>
Added some more notes on planning and some new potential problems
</commit_message>
<xml_diff>
--- a/Ollie_Planning.docx
+++ b/Ollie_Planning.docx
@@ -234,15 +234,7 @@
         <w:rPr>
           <w:sz w:val="20"/>
         </w:rPr>
-        <w:t>errorStrin</w:t>
-      </w:r>
-      <w:bookmarkStart w:id="0" w:name="_GoBack"/>
-      <w:bookmarkEnd w:id="0"/>
-      <w:r>
-        <w:rPr>
-          <w:sz w:val="20"/>
-        </w:rPr>
-        <w:t>g</w:t>
+        <w:t>errorString</w:t>
       </w:r>
       <w:proofErr w:type="spellEnd"/>
       <w:r>
@@ -278,6 +270,48 @@
       <w:pPr>
         <w:pStyle w:val="NoSpacing"/>
         <w:rPr>
+          <w:b/>
+          <w:sz w:val="20"/>
+        </w:rPr>
+      </w:pPr>
+      <w:r>
+        <w:rPr>
+          <w:b/>
+          <w:sz w:val="20"/>
+        </w:rPr>
+        <w:t>Make an option type thing here</w:t>
+      </w:r>
+      <w:bookmarkStart w:id="0" w:name="_GoBack"/>
+      <w:bookmarkEnd w:id="0"/>
+    </w:p>
+    <w:p>
+      <w:pPr>
+        <w:pStyle w:val="NoSpacing"/>
+        <w:rPr>
+          <w:b/>
+        </w:rPr>
+      </w:pPr>
+    </w:p>
+    <w:p>
+      <w:pPr>
+        <w:pStyle w:val="NoSpacing"/>
+        <w:rPr>
+          <w:b/>
+          <w:sz w:val="24"/>
+        </w:rPr>
+      </w:pPr>
+      <w:r>
+        <w:rPr>
+          <w:b/>
+          <w:sz w:val="24"/>
+        </w:rPr>
+        <w:t xml:space="preserve">Interaction Flow Control - </w:t>
+      </w:r>
+    </w:p>
+    <w:p>
+      <w:pPr>
+        <w:pStyle w:val="NoSpacing"/>
+        <w:rPr>
           <w:sz w:val="20"/>
         </w:rPr>
       </w:pPr>
@@ -289,6 +323,25 @@
           <w:sz w:val="20"/>
         </w:rPr>
       </w:pPr>
+      <w:r>
+        <w:rPr>
+          <w:noProof/>
+          <w:sz w:val="20"/>
+        </w:rPr>
+        <w:drawing>
+          <wp:inline distT="0" distB="0" distL="0" distR="0">
+            <wp:extent cx="5505450" cy="5124450"/>
+            <wp:effectExtent l="38100" t="19050" r="19050" b="38100"/>
+            <wp:docPr id="2" name="Diagram 2"/>
+            <wp:cNvGraphicFramePr/>
+            <a:graphic xmlns:a="http://schemas.openxmlformats.org/drawingml/2006/main">
+              <a:graphicData uri="http://schemas.openxmlformats.org/drawingml/2006/diagram">
+                <dgm:relIds xmlns:dgm="http://schemas.openxmlformats.org/drawingml/2006/diagram" xmlns:r="http://schemas.openxmlformats.org/officeDocument/2006/relationships" r:dm="rId4" r:lo="rId5" r:qs="rId6" r:cs="rId7"/>
+              </a:graphicData>
+            </a:graphic>
+          </wp:inline>
+        </w:drawing>
+      </w:r>
     </w:p>
     <w:sectPr>
       <w:pgSz w:w="11906" w:h="16838"/>
@@ -746,6 +799,3555 @@
 </w:styles>
 </file>
 
+<file path=word/diagrams/colors1.xml><?xml version="1.0" encoding="utf-8"?>
+<dgm:colorsDef xmlns:dgm="http://schemas.openxmlformats.org/drawingml/2006/diagram" xmlns:a="http://schemas.openxmlformats.org/drawingml/2006/main" uniqueId="urn:microsoft.com/office/officeart/2005/8/colors/colorful5">
+  <dgm:title val=""/>
+  <dgm:desc val=""/>
+  <dgm:catLst>
+    <dgm:cat type="colorful" pri="10500"/>
+  </dgm:catLst>
+  <dgm:styleLbl name="node0">
+    <dgm:fillClrLst meth="repeat">
+      <a:schemeClr val="accent4"/>
+    </dgm:fillClrLst>
+    <dgm:linClrLst meth="repeat">
+      <a:schemeClr val="lt1"/>
+    </dgm:linClrLst>
+    <dgm:effectClrLst/>
+    <dgm:txLinClrLst/>
+    <dgm:txFillClrLst/>
+    <dgm:txEffectClrLst/>
+  </dgm:styleLbl>
+  <dgm:styleLbl name="node1">
+    <dgm:fillClrLst>
+      <a:schemeClr val="accent5"/>
+      <a:schemeClr val="accent6"/>
+    </dgm:fillClrLst>
+    <dgm:linClrLst meth="repeat">
+      <a:schemeClr val="lt1"/>
+    </dgm:linClrLst>
+    <dgm:effectClrLst/>
+    <dgm:txLinClrLst/>
+    <dgm:txFillClrLst/>
+    <dgm:txEffectClrLst/>
+  </dgm:styleLbl>
+  <dgm:styleLbl name="alignNode1">
+    <dgm:fillClrLst>
+      <a:schemeClr val="accent5"/>
+      <a:schemeClr val="accent6"/>
+    </dgm:fillClrLst>
+    <dgm:linClrLst>
+      <a:schemeClr val="accent5"/>
+      <a:schemeClr val="accent6"/>
+    </dgm:linClrLst>
+    <dgm:effectClrLst/>
+    <dgm:txLinClrLst/>
+    <dgm:txFillClrLst/>
+    <dgm:txEffectClrLst/>
+  </dgm:styleLbl>
+  <dgm:styleLbl name="lnNode1">
+    <dgm:fillClrLst>
+      <a:schemeClr val="accent5"/>
+      <a:schemeClr val="accent6"/>
+    </dgm:fillClrLst>
+    <dgm:linClrLst meth="repeat">
+      <a:schemeClr val="lt1"/>
+    </dgm:linClrLst>
+    <dgm:effectClrLst/>
+    <dgm:txLinClrLst/>
+    <dgm:txFillClrLst/>
+    <dgm:txEffectClrLst/>
+  </dgm:styleLbl>
+  <dgm:styleLbl name="vennNode1">
+    <dgm:fillClrLst>
+      <a:schemeClr val="accent5">
+        <a:alpha val="50000"/>
+      </a:schemeClr>
+      <a:schemeClr val="accent6">
+        <a:alpha val="50000"/>
+      </a:schemeClr>
+    </dgm:fillClrLst>
+    <dgm:linClrLst meth="repeat">
+      <a:schemeClr val="lt1"/>
+    </dgm:linClrLst>
+    <dgm:effectClrLst/>
+    <dgm:txLinClrLst/>
+    <dgm:txFillClrLst/>
+    <dgm:txEffectClrLst/>
+  </dgm:styleLbl>
+  <dgm:styleLbl name="node2">
+    <dgm:fillClrLst>
+      <a:schemeClr val="accent6"/>
+    </dgm:fillClrLst>
+    <dgm:linClrLst meth="repeat">
+      <a:schemeClr val="lt1"/>
+    </dgm:linClrLst>
+    <dgm:effectClrLst/>
+    <dgm:txLinClrLst/>
+    <dgm:txFillClrLst/>
+    <dgm:txEffectClrLst/>
+  </dgm:styleLbl>
+  <dgm:styleLbl name="node3">
+    <dgm:fillClrLst>
+      <a:schemeClr val="accent1"/>
+    </dgm:fillClrLst>
+    <dgm:linClrLst meth="repeat">
+      <a:schemeClr val="lt1"/>
+    </dgm:linClrLst>
+    <dgm:effectClrLst/>
+    <dgm:txLinClrLst/>
+    <dgm:txFillClrLst/>
+    <dgm:txEffectClrLst/>
+  </dgm:styleLbl>
+  <dgm:styleLbl name="node4">
+    <dgm:fillClrLst>
+      <a:schemeClr val="accent2"/>
+    </dgm:fillClrLst>
+    <dgm:linClrLst meth="repeat">
+      <a:schemeClr val="lt1"/>
+    </dgm:linClrLst>
+    <dgm:effectClrLst/>
+    <dgm:txLinClrLst/>
+    <dgm:txFillClrLst/>
+    <dgm:txEffectClrLst/>
+  </dgm:styleLbl>
+  <dgm:styleLbl name="fgImgPlace1">
+    <dgm:fillClrLst>
+      <a:schemeClr val="accent5">
+        <a:tint val="50000"/>
+      </a:schemeClr>
+      <a:schemeClr val="accent6">
+        <a:tint val="50000"/>
+      </a:schemeClr>
+    </dgm:fillClrLst>
+    <dgm:linClrLst meth="repeat">
+      <a:schemeClr val="lt1"/>
+    </dgm:linClrLst>
+    <dgm:effectClrLst/>
+    <dgm:txLinClrLst/>
+    <dgm:txFillClrLst meth="repeat">
+      <a:schemeClr val="lt1"/>
+    </dgm:txFillClrLst>
+    <dgm:txEffectClrLst/>
+  </dgm:styleLbl>
+  <dgm:styleLbl name="alignImgPlace1">
+    <dgm:fillClrLst>
+      <a:schemeClr val="accent5">
+        <a:tint val="50000"/>
+      </a:schemeClr>
+      <a:schemeClr val="accent6">
+        <a:tint val="20000"/>
+      </a:schemeClr>
+    </dgm:fillClrLst>
+    <dgm:linClrLst meth="repeat">
+      <a:schemeClr val="lt1"/>
+    </dgm:linClrLst>
+    <dgm:effectClrLst/>
+    <dgm:txLinClrLst/>
+    <dgm:txFillClrLst meth="repeat">
+      <a:schemeClr val="lt1"/>
+    </dgm:txFillClrLst>
+    <dgm:txEffectClrLst/>
+  </dgm:styleLbl>
+  <dgm:styleLbl name="bgImgPlace1">
+    <dgm:fillClrLst>
+      <a:schemeClr val="accent5">
+        <a:tint val="50000"/>
+      </a:schemeClr>
+      <a:schemeClr val="accent6">
+        <a:tint val="20000"/>
+      </a:schemeClr>
+    </dgm:fillClrLst>
+    <dgm:linClrLst meth="repeat">
+      <a:schemeClr val="lt1"/>
+    </dgm:linClrLst>
+    <dgm:effectClrLst/>
+    <dgm:txLinClrLst/>
+    <dgm:txFillClrLst meth="repeat">
+      <a:schemeClr val="lt1"/>
+    </dgm:txFillClrLst>
+    <dgm:txEffectClrLst/>
+  </dgm:styleLbl>
+  <dgm:styleLbl name="sibTrans2D1">
+    <dgm:fillClrLst>
+      <a:schemeClr val="accent5"/>
+      <a:schemeClr val="accent6"/>
+    </dgm:fillClrLst>
+    <dgm:linClrLst meth="repeat">
+      <a:schemeClr val="lt1"/>
+    </dgm:linClrLst>
+    <dgm:effectClrLst/>
+    <dgm:txLinClrLst/>
+    <dgm:txFillClrLst/>
+    <dgm:txEffectClrLst/>
+  </dgm:styleLbl>
+  <dgm:styleLbl name="fgSibTrans2D1">
+    <dgm:fillClrLst>
+      <a:schemeClr val="accent5"/>
+      <a:schemeClr val="accent6"/>
+    </dgm:fillClrLst>
+    <dgm:linClrLst meth="repeat">
+      <a:schemeClr val="lt1"/>
+    </dgm:linClrLst>
+    <dgm:effectClrLst/>
+    <dgm:txLinClrLst/>
+    <dgm:txFillClrLst meth="repeat">
+      <a:schemeClr val="lt1"/>
+    </dgm:txFillClrLst>
+    <dgm:txEffectClrLst/>
+  </dgm:styleLbl>
+  <dgm:styleLbl name="bgSibTrans2D1">
+    <dgm:fillClrLst>
+      <a:schemeClr val="accent5"/>
+      <a:schemeClr val="accent6"/>
+    </dgm:fillClrLst>
+    <dgm:linClrLst meth="repeat">
+      <a:schemeClr val="lt1"/>
+    </dgm:linClrLst>
+    <dgm:effectClrLst/>
+    <dgm:txLinClrLst/>
+    <dgm:txFillClrLst meth="repeat">
+      <a:schemeClr val="lt1"/>
+    </dgm:txFillClrLst>
+    <dgm:txEffectClrLst/>
+  </dgm:styleLbl>
+  <dgm:styleLbl name="sibTrans1D1">
+    <dgm:fillClrLst/>
+    <dgm:linClrLst>
+      <a:schemeClr val="accent5"/>
+      <a:schemeClr val="accent6"/>
+    </dgm:linClrLst>
+    <dgm:effectClrLst/>
+    <dgm:txLinClrLst/>
+    <dgm:txFillClrLst meth="repeat">
+      <a:schemeClr val="tx1"/>
+    </dgm:txFillClrLst>
+    <dgm:txEffectClrLst/>
+  </dgm:styleLbl>
+  <dgm:styleLbl name="callout">
+    <dgm:fillClrLst meth="repeat">
+      <a:schemeClr val="accent5"/>
+    </dgm:fillClrLst>
+    <dgm:linClrLst meth="repeat">
+      <a:schemeClr val="accent5">
+        <a:tint val="50000"/>
+      </a:schemeClr>
+    </dgm:linClrLst>
+    <dgm:effectClrLst/>
+    <dgm:txLinClrLst/>
+    <dgm:txFillClrLst meth="repeat">
+      <a:schemeClr val="tx1"/>
+    </dgm:txFillClrLst>
+    <dgm:txEffectClrLst/>
+  </dgm:styleLbl>
+  <dgm:styleLbl name="asst0">
+    <dgm:fillClrLst meth="repeat">
+      <a:schemeClr val="accent5"/>
+    </dgm:fillClrLst>
+    <dgm:linClrLst meth="repeat">
+      <a:schemeClr val="lt1">
+        <a:shade val="80000"/>
+      </a:schemeClr>
+    </dgm:linClrLst>
+    <dgm:effectClrLst/>
+    <dgm:txLinClrLst/>
+    <dgm:txFillClrLst/>
+    <dgm:txEffectClrLst/>
+  </dgm:styleLbl>
+  <dgm:styleLbl name="asst1">
+    <dgm:fillClrLst meth="repeat">
+      <a:schemeClr val="accent6"/>
+    </dgm:fillClrLst>
+    <dgm:linClrLst meth="repeat">
+      <a:schemeClr val="lt1">
+        <a:shade val="80000"/>
+      </a:schemeClr>
+    </dgm:linClrLst>
+    <dgm:effectClrLst/>
+    <dgm:txLinClrLst/>
+    <dgm:txFillClrLst/>
+    <dgm:txEffectClrLst/>
+  </dgm:styleLbl>
+  <dgm:styleLbl name="asst2">
+    <dgm:fillClrLst>
+      <a:schemeClr val="accent1"/>
+    </dgm:fillClrLst>
+    <dgm:linClrLst meth="repeat">
+      <a:schemeClr val="lt1"/>
+    </dgm:linClrLst>
+    <dgm:effectClrLst/>
+    <dgm:txLinClrLst/>
+    <dgm:txFillClrLst/>
+    <dgm:txEffectClrLst/>
+  </dgm:styleLbl>
+  <dgm:styleLbl name="asst3">
+    <dgm:fillClrLst>
+      <a:schemeClr val="accent2"/>
+    </dgm:fillClrLst>
+    <dgm:linClrLst meth="repeat">
+      <a:schemeClr val="lt1"/>
+    </dgm:linClrLst>
+    <dgm:effectClrLst/>
+    <dgm:txLinClrLst/>
+    <dgm:txFillClrLst/>
+    <dgm:txEffectClrLst/>
+  </dgm:styleLbl>
+  <dgm:styleLbl name="asst4">
+    <dgm:fillClrLst>
+      <a:schemeClr val="accent3"/>
+    </dgm:fillClrLst>
+    <dgm:linClrLst meth="repeat">
+      <a:schemeClr val="lt1"/>
+    </dgm:linClrLst>
+    <dgm:effectClrLst/>
+    <dgm:txLinClrLst/>
+    <dgm:txFillClrLst/>
+    <dgm:txEffectClrLst/>
+  </dgm:styleLbl>
+  <dgm:styleLbl name="parChTrans2D1">
+    <dgm:fillClrLst meth="repeat">
+      <a:schemeClr val="accent5"/>
+    </dgm:fillClrLst>
+    <dgm:linClrLst meth="repeat">
+      <a:schemeClr val="lt1"/>
+    </dgm:linClrLst>
+    <dgm:effectClrLst/>
+    <dgm:txLinClrLst/>
+    <dgm:txFillClrLst meth="repeat">
+      <a:schemeClr val="lt1"/>
+    </dgm:txFillClrLst>
+    <dgm:txEffectClrLst/>
+  </dgm:styleLbl>
+  <dgm:styleLbl name="parChTrans2D2">
+    <dgm:fillClrLst meth="repeat">
+      <a:schemeClr val="accent6"/>
+    </dgm:fillClrLst>
+    <dgm:linClrLst meth="repeat">
+      <a:schemeClr val="lt1"/>
+    </dgm:linClrLst>
+    <dgm:effectClrLst/>
+    <dgm:txLinClrLst/>
+    <dgm:txFillClrLst/>
+    <dgm:txEffectClrLst/>
+  </dgm:styleLbl>
+  <dgm:styleLbl name="parChTrans2D3">
+    <dgm:fillClrLst meth="repeat">
+      <a:schemeClr val="accent6"/>
+    </dgm:fillClrLst>
+    <dgm:linClrLst meth="repeat">
+      <a:schemeClr val="lt1"/>
+    </dgm:linClrLst>
+    <dgm:effectClrLst/>
+    <dgm:txLinClrLst/>
+    <dgm:txFillClrLst/>
+    <dgm:txEffectClrLst/>
+  </dgm:styleLbl>
+  <dgm:styleLbl name="parChTrans2D4">
+    <dgm:fillClrLst meth="repeat">
+      <a:schemeClr val="accent1"/>
+    </dgm:fillClrLst>
+    <dgm:linClrLst meth="repeat">
+      <a:schemeClr val="lt1"/>
+    </dgm:linClrLst>
+    <dgm:effectClrLst/>
+    <dgm:txLinClrLst/>
+    <dgm:txFillClrLst meth="repeat">
+      <a:schemeClr val="lt1"/>
+    </dgm:txFillClrLst>
+    <dgm:txEffectClrLst/>
+  </dgm:styleLbl>
+  <dgm:styleLbl name="parChTrans1D1">
+    <dgm:fillClrLst meth="repeat">
+      <a:schemeClr val="accent5"/>
+    </dgm:fillClrLst>
+    <dgm:linClrLst meth="repeat">
+      <a:schemeClr val="accent5"/>
+    </dgm:linClrLst>
+    <dgm:effectClrLst/>
+    <dgm:txLinClrLst/>
+    <dgm:txFillClrLst meth="repeat">
+      <a:schemeClr val="tx1"/>
+    </dgm:txFillClrLst>
+    <dgm:txEffectClrLst/>
+  </dgm:styleLbl>
+  <dgm:styleLbl name="parChTrans1D2">
+    <dgm:fillClrLst meth="repeat">
+      <a:schemeClr val="accent6">
+        <a:tint val="90000"/>
+      </a:schemeClr>
+    </dgm:fillClrLst>
+    <dgm:linClrLst meth="repeat">
+      <a:schemeClr val="accent6"/>
+    </dgm:linClrLst>
+    <dgm:effectClrLst/>
+    <dgm:txLinClrLst/>
+    <dgm:txFillClrLst meth="repeat">
+      <a:schemeClr val="tx1"/>
+    </dgm:txFillClrLst>
+    <dgm:txEffectClrLst/>
+  </dgm:styleLbl>
+  <dgm:styleLbl name="parChTrans1D3">
+    <dgm:fillClrLst meth="repeat">
+      <a:schemeClr val="accent6">
+        <a:tint val="70000"/>
+      </a:schemeClr>
+    </dgm:fillClrLst>
+    <dgm:linClrLst meth="repeat">
+      <a:schemeClr val="accent1"/>
+    </dgm:linClrLst>
+    <dgm:effectClrLst/>
+    <dgm:txLinClrLst/>
+    <dgm:txFillClrLst meth="repeat">
+      <a:schemeClr val="tx1"/>
+    </dgm:txFillClrLst>
+    <dgm:txEffectClrLst/>
+  </dgm:styleLbl>
+  <dgm:styleLbl name="parChTrans1D4">
+    <dgm:fillClrLst meth="repeat">
+      <a:schemeClr val="accent6">
+        <a:tint val="50000"/>
+      </a:schemeClr>
+    </dgm:fillClrLst>
+    <dgm:linClrLst meth="repeat">
+      <a:schemeClr val="accent2"/>
+    </dgm:linClrLst>
+    <dgm:effectClrLst/>
+    <dgm:txLinClrLst/>
+    <dgm:txFillClrLst meth="repeat">
+      <a:schemeClr val="tx1"/>
+    </dgm:txFillClrLst>
+    <dgm:txEffectClrLst/>
+  </dgm:styleLbl>
+  <dgm:styleLbl name="fgAcc1">
+    <dgm:fillClrLst meth="repeat">
+      <a:schemeClr val="lt1">
+        <a:alpha val="90000"/>
+      </a:schemeClr>
+    </dgm:fillClrLst>
+    <dgm:linClrLst>
+      <a:schemeClr val="accent5"/>
+      <a:schemeClr val="accent6"/>
+    </dgm:linClrLst>
+    <dgm:effectClrLst/>
+    <dgm:txLinClrLst/>
+    <dgm:txFillClrLst meth="repeat">
+      <a:schemeClr val="dk1"/>
+    </dgm:txFillClrLst>
+    <dgm:txEffectClrLst/>
+  </dgm:styleLbl>
+  <dgm:styleLbl name="conFgAcc1">
+    <dgm:fillClrLst meth="repeat">
+      <a:schemeClr val="lt1">
+        <a:alpha val="90000"/>
+      </a:schemeClr>
+    </dgm:fillClrLst>
+    <dgm:linClrLst>
+      <a:schemeClr val="accent5"/>
+      <a:schemeClr val="accent6"/>
+    </dgm:linClrLst>
+    <dgm:effectClrLst/>
+    <dgm:txLinClrLst/>
+    <dgm:txFillClrLst meth="repeat">
+      <a:schemeClr val="dk1"/>
+    </dgm:txFillClrLst>
+    <dgm:txEffectClrLst/>
+  </dgm:styleLbl>
+  <dgm:styleLbl name="alignAcc1">
+    <dgm:fillClrLst meth="repeat">
+      <a:schemeClr val="lt1">
+        <a:alpha val="90000"/>
+      </a:schemeClr>
+    </dgm:fillClrLst>
+    <dgm:linClrLst>
+      <a:schemeClr val="accent5"/>
+      <a:schemeClr val="accent6"/>
+    </dgm:linClrLst>
+    <dgm:effectClrLst/>
+    <dgm:txLinClrLst/>
+    <dgm:txFillClrLst meth="repeat">
+      <a:schemeClr val="dk1"/>
+    </dgm:txFillClrLst>
+    <dgm:txEffectClrLst/>
+  </dgm:styleLbl>
+  <dgm:styleLbl name="trAlignAcc1">
+    <dgm:fillClrLst meth="repeat">
+      <a:schemeClr val="lt1">
+        <a:alpha val="40000"/>
+      </a:schemeClr>
+    </dgm:fillClrLst>
+    <dgm:linClrLst meth="repeat">
+      <a:schemeClr val="accent5"/>
+    </dgm:linClrLst>
+    <dgm:effectClrLst/>
+    <dgm:txLinClrLst/>
+    <dgm:txFillClrLst meth="repeat">
+      <a:schemeClr val="dk1"/>
+    </dgm:txFillClrLst>
+    <dgm:txEffectClrLst/>
+  </dgm:styleLbl>
+  <dgm:styleLbl name="bgAcc1">
+    <dgm:fillClrLst meth="repeat">
+      <a:schemeClr val="lt1">
+        <a:alpha val="90000"/>
+      </a:schemeClr>
+    </dgm:fillClrLst>
+    <dgm:linClrLst>
+      <a:schemeClr val="accent5"/>
+      <a:schemeClr val="accent6"/>
+    </dgm:linClrLst>
+    <dgm:effectClrLst/>
+    <dgm:txLinClrLst/>
+    <dgm:txFillClrLst meth="repeat">
+      <a:schemeClr val="dk1"/>
+    </dgm:txFillClrLst>
+    <dgm:txEffectClrLst/>
+  </dgm:styleLbl>
+  <dgm:styleLbl name="solidFgAcc1">
+    <dgm:fillClrLst meth="repeat">
+      <a:schemeClr val="lt1"/>
+    </dgm:fillClrLst>
+    <dgm:linClrLst>
+      <a:schemeClr val="accent5"/>
+      <a:schemeClr val="accent6"/>
+    </dgm:linClrLst>
+    <dgm:effectClrLst/>
+    <dgm:txLinClrLst/>
+    <dgm:txFillClrLst meth="repeat">
+      <a:schemeClr val="dk1"/>
+    </dgm:txFillClrLst>
+    <dgm:txEffectClrLst/>
+  </dgm:styleLbl>
+  <dgm:styleLbl name="solidAlignAcc1">
+    <dgm:fillClrLst meth="repeat">
+      <a:schemeClr val="lt1"/>
+    </dgm:fillClrLst>
+    <dgm:linClrLst>
+      <a:schemeClr val="accent5"/>
+      <a:schemeClr val="accent6"/>
+    </dgm:linClrLst>
+    <dgm:effectClrLst/>
+    <dgm:txLinClrLst/>
+    <dgm:txFillClrLst meth="repeat">
+      <a:schemeClr val="dk1"/>
+    </dgm:txFillClrLst>
+    <dgm:txEffectClrLst/>
+  </dgm:styleLbl>
+  <dgm:styleLbl name="solidBgAcc1">
+    <dgm:fillClrLst meth="repeat">
+      <a:schemeClr val="lt1"/>
+    </dgm:fillClrLst>
+    <dgm:linClrLst>
+      <a:schemeClr val="accent5"/>
+      <a:schemeClr val="accent6"/>
+    </dgm:linClrLst>
+    <dgm:effectClrLst/>
+    <dgm:txLinClrLst/>
+    <dgm:txFillClrLst meth="repeat">
+      <a:schemeClr val="dk1"/>
+    </dgm:txFillClrLst>
+    <dgm:txEffectClrLst/>
+  </dgm:styleLbl>
+  <dgm:styleLbl name="fgAccFollowNode1">
+    <dgm:fillClrLst>
+      <a:schemeClr val="accent5">
+        <a:tint val="40000"/>
+        <a:alpha val="90000"/>
+      </a:schemeClr>
+      <a:schemeClr val="accent6">
+        <a:tint val="40000"/>
+        <a:alpha val="90000"/>
+      </a:schemeClr>
+    </dgm:fillClrLst>
+    <dgm:linClrLst>
+      <a:schemeClr val="accent5">
+        <a:tint val="40000"/>
+        <a:alpha val="90000"/>
+      </a:schemeClr>
+      <a:schemeClr val="accent5">
+        <a:tint val="40000"/>
+        <a:alpha val="90000"/>
+      </a:schemeClr>
+    </dgm:linClrLst>
+    <dgm:effectClrLst/>
+    <dgm:txLinClrLst/>
+    <dgm:txFillClrLst meth="repeat">
+      <a:schemeClr val="dk1"/>
+    </dgm:txFillClrLst>
+    <dgm:txEffectClrLst/>
+  </dgm:styleLbl>
+  <dgm:styleLbl name="alignAccFollowNode1">
+    <dgm:fillClrLst>
+      <a:schemeClr val="accent5">
+        <a:tint val="40000"/>
+        <a:alpha val="90000"/>
+      </a:schemeClr>
+      <a:schemeClr val="accent6">
+        <a:tint val="40000"/>
+        <a:alpha val="90000"/>
+      </a:schemeClr>
+    </dgm:fillClrLst>
+    <dgm:linClrLst>
+      <a:schemeClr val="accent5">
+        <a:tint val="40000"/>
+        <a:alpha val="90000"/>
+      </a:schemeClr>
+      <a:schemeClr val="accent6">
+        <a:tint val="40000"/>
+        <a:alpha val="90000"/>
+      </a:schemeClr>
+    </dgm:linClrLst>
+    <dgm:effectClrLst/>
+    <dgm:txLinClrLst/>
+    <dgm:txFillClrLst meth="repeat">
+      <a:schemeClr val="dk1"/>
+    </dgm:txFillClrLst>
+    <dgm:txEffectClrLst/>
+  </dgm:styleLbl>
+  <dgm:styleLbl name="bgAccFollowNode1">
+    <dgm:fillClrLst>
+      <a:schemeClr val="accent5">
+        <a:tint val="40000"/>
+        <a:alpha val="90000"/>
+      </a:schemeClr>
+      <a:schemeClr val="accent6">
+        <a:tint val="40000"/>
+        <a:alpha val="90000"/>
+      </a:schemeClr>
+    </dgm:fillClrLst>
+    <dgm:linClrLst>
+      <a:schemeClr val="accent5">
+        <a:tint val="40000"/>
+        <a:alpha val="90000"/>
+      </a:schemeClr>
+      <a:schemeClr val="accent6">
+        <a:tint val="40000"/>
+        <a:alpha val="90000"/>
+      </a:schemeClr>
+    </dgm:linClrLst>
+    <dgm:effectClrLst/>
+    <dgm:txLinClrLst/>
+    <dgm:txFillClrLst meth="repeat">
+      <a:schemeClr val="dk1"/>
+    </dgm:txFillClrLst>
+    <dgm:txEffectClrLst/>
+  </dgm:styleLbl>
+  <dgm:styleLbl name="fgAcc0">
+    <dgm:fillClrLst meth="repeat">
+      <a:schemeClr val="lt1">
+        <a:alpha val="90000"/>
+      </a:schemeClr>
+    </dgm:fillClrLst>
+    <dgm:linClrLst>
+      <a:schemeClr val="accent4"/>
+    </dgm:linClrLst>
+    <dgm:effectClrLst/>
+    <dgm:txLinClrLst/>
+    <dgm:txFillClrLst meth="repeat">
+      <a:schemeClr val="dk1"/>
+    </dgm:txFillClrLst>
+    <dgm:txEffectClrLst/>
+  </dgm:styleLbl>
+  <dgm:styleLbl name="fgAcc2">
+    <dgm:fillClrLst meth="repeat">
+      <a:schemeClr val="lt1">
+        <a:alpha val="90000"/>
+      </a:schemeClr>
+    </dgm:fillClrLst>
+    <dgm:linClrLst>
+      <a:schemeClr val="accent6"/>
+    </dgm:linClrLst>
+    <dgm:effectClrLst/>
+    <dgm:txLinClrLst/>
+    <dgm:txFillClrLst meth="repeat">
+      <a:schemeClr val="dk1"/>
+    </dgm:txFillClrLst>
+    <dgm:txEffectClrLst/>
+  </dgm:styleLbl>
+  <dgm:styleLbl name="fgAcc3">
+    <dgm:fillClrLst meth="repeat">
+      <a:schemeClr val="lt1">
+        <a:alpha val="90000"/>
+      </a:schemeClr>
+    </dgm:fillClrLst>
+    <dgm:linClrLst>
+      <a:schemeClr val="accent1"/>
+    </dgm:linClrLst>
+    <dgm:effectClrLst/>
+    <dgm:txLinClrLst/>
+    <dgm:txFillClrLst meth="repeat">
+      <a:schemeClr val="dk1"/>
+    </dgm:txFillClrLst>
+    <dgm:txEffectClrLst/>
+  </dgm:styleLbl>
+  <dgm:styleLbl name="fgAcc4">
+    <dgm:fillClrLst meth="repeat">
+      <a:schemeClr val="lt1">
+        <a:alpha val="90000"/>
+      </a:schemeClr>
+    </dgm:fillClrLst>
+    <dgm:linClrLst>
+      <a:schemeClr val="accent2"/>
+    </dgm:linClrLst>
+    <dgm:effectClrLst/>
+    <dgm:txLinClrLst/>
+    <dgm:txFillClrLst meth="repeat">
+      <a:schemeClr val="dk1"/>
+    </dgm:txFillClrLst>
+    <dgm:txEffectClrLst/>
+  </dgm:styleLbl>
+  <dgm:styleLbl name="bgShp">
+    <dgm:fillClrLst meth="repeat">
+      <a:schemeClr val="accent5">
+        <a:tint val="40000"/>
+      </a:schemeClr>
+    </dgm:fillClrLst>
+    <dgm:linClrLst meth="repeat">
+      <a:schemeClr val="dk1"/>
+    </dgm:linClrLst>
+    <dgm:effectClrLst/>
+    <dgm:txLinClrLst/>
+    <dgm:txFillClrLst meth="repeat">
+      <a:schemeClr val="dk1"/>
+    </dgm:txFillClrLst>
+    <dgm:txEffectClrLst/>
+  </dgm:styleLbl>
+  <dgm:styleLbl name="dkBgShp">
+    <dgm:fillClrLst meth="repeat">
+      <a:schemeClr val="accent5">
+        <a:shade val="90000"/>
+      </a:schemeClr>
+    </dgm:fillClrLst>
+    <dgm:linClrLst meth="repeat">
+      <a:schemeClr val="dk1"/>
+    </dgm:linClrLst>
+    <dgm:effectClrLst/>
+    <dgm:txLinClrLst/>
+    <dgm:txFillClrLst meth="repeat">
+      <a:schemeClr val="lt1"/>
+    </dgm:txFillClrLst>
+    <dgm:txEffectClrLst/>
+  </dgm:styleLbl>
+  <dgm:styleLbl name="trBgShp">
+    <dgm:fillClrLst meth="repeat">
+      <a:schemeClr val="accent5">
+        <a:tint val="50000"/>
+        <a:alpha val="40000"/>
+      </a:schemeClr>
+    </dgm:fillClrLst>
+    <dgm:linClrLst meth="repeat">
+      <a:schemeClr val="accent5"/>
+    </dgm:linClrLst>
+    <dgm:effectClrLst/>
+    <dgm:txLinClrLst/>
+    <dgm:txFillClrLst meth="repeat">
+      <a:schemeClr val="lt1"/>
+    </dgm:txFillClrLst>
+    <dgm:txEffectClrLst/>
+  </dgm:styleLbl>
+  <dgm:styleLbl name="fgShp">
+    <dgm:fillClrLst meth="repeat">
+      <a:schemeClr val="accent5">
+        <a:tint val="40000"/>
+      </a:schemeClr>
+    </dgm:fillClrLst>
+    <dgm:linClrLst meth="repeat">
+      <a:schemeClr val="lt1"/>
+    </dgm:linClrLst>
+    <dgm:effectClrLst/>
+    <dgm:txLinClrLst/>
+    <dgm:txFillClrLst meth="repeat">
+      <a:schemeClr val="dk1"/>
+    </dgm:txFillClrLst>
+    <dgm:txEffectClrLst/>
+  </dgm:styleLbl>
+  <dgm:styleLbl name="revTx">
+    <dgm:fillClrLst meth="repeat">
+      <a:schemeClr val="lt1">
+        <a:alpha val="0"/>
+      </a:schemeClr>
+    </dgm:fillClrLst>
+    <dgm:linClrLst meth="repeat">
+      <a:schemeClr val="dk1">
+        <a:alpha val="0"/>
+      </a:schemeClr>
+    </dgm:linClrLst>
+    <dgm:effectClrLst/>
+    <dgm:txLinClrLst/>
+    <dgm:txFillClrLst meth="repeat">
+      <a:schemeClr val="tx1"/>
+    </dgm:txFillClrLst>
+    <dgm:txEffectClrLst/>
+  </dgm:styleLbl>
+</dgm:colorsDef>
+</file>
+
+<file path=word/diagrams/data1.xml><?xml version="1.0" encoding="utf-8"?>
+<dgm:dataModel xmlns:dgm="http://schemas.openxmlformats.org/drawingml/2006/diagram" xmlns:a="http://schemas.openxmlformats.org/drawingml/2006/main">
+  <dgm:ptLst>
+    <dgm:pt modelId="{362DB2D9-1CD9-480D-B7CD-9F742F4E50FD}" type="doc">
+      <dgm:prSet loTypeId="urn:microsoft.com/office/officeart/2005/8/layout/chevron2" loCatId="process" qsTypeId="urn:microsoft.com/office/officeart/2005/8/quickstyle/simple1" qsCatId="simple" csTypeId="urn:microsoft.com/office/officeart/2005/8/colors/colorful5" csCatId="colorful" phldr="1"/>
+      <dgm:spPr/>
+      <dgm:t>
+        <a:bodyPr/>
+        <a:lstStyle/>
+        <a:p>
+          <a:endParaRPr lang="en-US"/>
+        </a:p>
+      </dgm:t>
+    </dgm:pt>
+    <dgm:pt modelId="{1F97ED35-6FC4-4B26-B1EC-76C79CA6B09A}">
+      <dgm:prSet phldrT="[Text]"/>
+      <dgm:spPr/>
+      <dgm:t>
+        <a:bodyPr/>
+        <a:lstStyle/>
+        <a:p>
+          <a:r>
+            <a:rPr lang="en-US"/>
+            <a:t>Interaction Dictionary</a:t>
+          </a:r>
+        </a:p>
+      </dgm:t>
+    </dgm:pt>
+    <dgm:pt modelId="{E8DAB8D5-C43B-48FD-9D25-64BAC080C4FB}" type="parTrans" cxnId="{A5961AD1-5126-4C38-B02F-7C4959E2663D}">
+      <dgm:prSet/>
+      <dgm:spPr/>
+      <dgm:t>
+        <a:bodyPr/>
+        <a:lstStyle/>
+        <a:p>
+          <a:endParaRPr lang="en-US"/>
+        </a:p>
+      </dgm:t>
+    </dgm:pt>
+    <dgm:pt modelId="{F3A2AD58-8B09-4F65-B02B-9CC0D74C34FD}" type="sibTrans" cxnId="{A5961AD1-5126-4C38-B02F-7C4959E2663D}">
+      <dgm:prSet/>
+      <dgm:spPr/>
+      <dgm:t>
+        <a:bodyPr/>
+        <a:lstStyle/>
+        <a:p>
+          <a:endParaRPr lang="en-US"/>
+        </a:p>
+      </dgm:t>
+    </dgm:pt>
+    <dgm:pt modelId="{4472CBF4-0BB0-4A8D-983B-4183A878764C}">
+      <dgm:prSet phldrT="[Text]" custT="1"/>
+      <dgm:spPr/>
+      <dgm:t>
+        <a:bodyPr/>
+        <a:lstStyle/>
+        <a:p>
+          <a:r>
+            <a:rPr lang="en-US" sz="1300"/>
+            <a:t>Output - Return Item from Dictionary</a:t>
+          </a:r>
+        </a:p>
+      </dgm:t>
+    </dgm:pt>
+    <dgm:pt modelId="{EBFE7602-4DA9-4C30-9B04-FCFC6EF64E25}" type="parTrans" cxnId="{24460DFA-BE4A-4409-BD65-77752732A720}">
+      <dgm:prSet/>
+      <dgm:spPr/>
+      <dgm:t>
+        <a:bodyPr/>
+        <a:lstStyle/>
+        <a:p>
+          <a:endParaRPr lang="en-US"/>
+        </a:p>
+      </dgm:t>
+    </dgm:pt>
+    <dgm:pt modelId="{80E1CB6D-DC38-4FD6-8CAB-3AF6458EEE84}" type="sibTrans" cxnId="{24460DFA-BE4A-4409-BD65-77752732A720}">
+      <dgm:prSet/>
+      <dgm:spPr/>
+      <dgm:t>
+        <a:bodyPr/>
+        <a:lstStyle/>
+        <a:p>
+          <a:endParaRPr lang="en-US"/>
+        </a:p>
+      </dgm:t>
+    </dgm:pt>
+    <dgm:pt modelId="{0FFD3B8E-56E2-43E9-BC9C-D6FE661DE1F4}">
+      <dgm:prSet phldrT="[Text]"/>
+      <dgm:spPr/>
+      <dgm:t>
+        <a:bodyPr/>
+        <a:lstStyle/>
+        <a:p>
+          <a:r>
+            <a:rPr lang="en-US"/>
+            <a:t>State Updates</a:t>
+          </a:r>
+        </a:p>
+      </dgm:t>
+    </dgm:pt>
+    <dgm:pt modelId="{AA8C5005-EFF4-45C5-9CA3-F5E91E3B003A}" type="parTrans" cxnId="{9EE41474-DABB-488B-9049-5B7614E1EB27}">
+      <dgm:prSet/>
+      <dgm:spPr/>
+      <dgm:t>
+        <a:bodyPr/>
+        <a:lstStyle/>
+        <a:p>
+          <a:endParaRPr lang="en-US"/>
+        </a:p>
+      </dgm:t>
+    </dgm:pt>
+    <dgm:pt modelId="{6C1958A5-6867-4DDE-8A2F-789C89D15C0F}" type="sibTrans" cxnId="{9EE41474-DABB-488B-9049-5B7614E1EB27}">
+      <dgm:prSet/>
+      <dgm:spPr/>
+      <dgm:t>
+        <a:bodyPr/>
+        <a:lstStyle/>
+        <a:p>
+          <a:endParaRPr lang="en-US"/>
+        </a:p>
+      </dgm:t>
+    </dgm:pt>
+    <dgm:pt modelId="{BE992594-B687-4BDA-8D90-D0B8FD2DE5E1}">
+      <dgm:prSet phldrT="[Text]"/>
+      <dgm:spPr/>
+      <dgm:t>
+        <a:bodyPr/>
+        <a:lstStyle/>
+        <a:p>
+          <a:r>
+            <a:rPr lang="en-US"/>
+            <a:t>Input - Item tuple</a:t>
+          </a:r>
+        </a:p>
+      </dgm:t>
+    </dgm:pt>
+    <dgm:pt modelId="{482F8405-46CD-4E55-8940-A4ECCB8F723C}" type="parTrans" cxnId="{1B7E66D8-6E73-45A1-AD30-379D279EE79A}">
+      <dgm:prSet/>
+      <dgm:spPr/>
+      <dgm:t>
+        <a:bodyPr/>
+        <a:lstStyle/>
+        <a:p>
+          <a:endParaRPr lang="en-US"/>
+        </a:p>
+      </dgm:t>
+    </dgm:pt>
+    <dgm:pt modelId="{101F23D5-E6C0-4E0C-92AF-33AEF8EC7A79}" type="sibTrans" cxnId="{1B7E66D8-6E73-45A1-AD30-379D279EE79A}">
+      <dgm:prSet/>
+      <dgm:spPr/>
+      <dgm:t>
+        <a:bodyPr/>
+        <a:lstStyle/>
+        <a:p>
+          <a:endParaRPr lang="en-US"/>
+        </a:p>
+      </dgm:t>
+    </dgm:pt>
+    <dgm:pt modelId="{6C5E96A3-60A7-4B14-BF25-03EE9006D979}">
+      <dgm:prSet phldrT="[Text]"/>
+      <dgm:spPr/>
+      <dgm:t>
+        <a:bodyPr/>
+        <a:lstStyle/>
+        <a:p>
+          <a:r>
+            <a:rPr lang="en-US"/>
+            <a:t>Process - Update world-object states, Location state and write output to user</a:t>
+          </a:r>
+        </a:p>
+      </dgm:t>
+    </dgm:pt>
+    <dgm:pt modelId="{34A3386A-891F-44C1-936F-68E1FCB7A950}" type="parTrans" cxnId="{1820E18D-1634-4C94-A3FC-F9AA9B917A88}">
+      <dgm:prSet/>
+      <dgm:spPr/>
+      <dgm:t>
+        <a:bodyPr/>
+        <a:lstStyle/>
+        <a:p>
+          <a:endParaRPr lang="en-US"/>
+        </a:p>
+      </dgm:t>
+    </dgm:pt>
+    <dgm:pt modelId="{44AE9988-2618-49AA-ADC5-DFB1CEF9CC9A}" type="sibTrans" cxnId="{1820E18D-1634-4C94-A3FC-F9AA9B917A88}">
+      <dgm:prSet/>
+      <dgm:spPr/>
+      <dgm:t>
+        <a:bodyPr/>
+        <a:lstStyle/>
+        <a:p>
+          <a:endParaRPr lang="en-US"/>
+        </a:p>
+      </dgm:t>
+    </dgm:pt>
+    <dgm:pt modelId="{1271070B-9343-4159-8AF9-EAEA73C6E357}">
+      <dgm:prSet phldrT="[Text]"/>
+      <dgm:spPr/>
+      <dgm:t>
+        <a:bodyPr/>
+        <a:lstStyle/>
+        <a:p>
+          <a:r>
+            <a:rPr lang="en-US"/>
+            <a:t>Set Updates</a:t>
+          </a:r>
+        </a:p>
+      </dgm:t>
+    </dgm:pt>
+    <dgm:pt modelId="{14215B81-9439-4EBD-852B-ED5866EF60CD}" type="parTrans" cxnId="{BEBA80A3-9229-47AE-B81B-6CA7F89080A1}">
+      <dgm:prSet/>
+      <dgm:spPr/>
+      <dgm:t>
+        <a:bodyPr/>
+        <a:lstStyle/>
+        <a:p>
+          <a:endParaRPr lang="en-US"/>
+        </a:p>
+      </dgm:t>
+    </dgm:pt>
+    <dgm:pt modelId="{A4258654-9C10-46FD-BBED-B5661BE84A16}" type="sibTrans" cxnId="{BEBA80A3-9229-47AE-B81B-6CA7F89080A1}">
+      <dgm:prSet/>
+      <dgm:spPr/>
+      <dgm:t>
+        <a:bodyPr/>
+        <a:lstStyle/>
+        <a:p>
+          <a:endParaRPr lang="en-US"/>
+        </a:p>
+      </dgm:t>
+    </dgm:pt>
+    <dgm:pt modelId="{40BAF3B9-5F2B-4AE6-8157-1B0D00F24C59}">
+      <dgm:prSet phldrT="[Text]"/>
+      <dgm:spPr/>
+      <dgm:t>
+        <a:bodyPr/>
+        <a:lstStyle/>
+        <a:p>
+          <a:r>
+            <a:rPr lang="en-US"/>
+            <a:t>Input - World-object Record</a:t>
+          </a:r>
+        </a:p>
+      </dgm:t>
+    </dgm:pt>
+    <dgm:pt modelId="{B3FC97EC-1D09-48F4-87F6-88D84DF2BD7F}" type="parTrans" cxnId="{F86130E9-123B-46C7-97F3-359F9F475B0D}">
+      <dgm:prSet/>
+      <dgm:spPr/>
+      <dgm:t>
+        <a:bodyPr/>
+        <a:lstStyle/>
+        <a:p>
+          <a:endParaRPr lang="en-US"/>
+        </a:p>
+      </dgm:t>
+    </dgm:pt>
+    <dgm:pt modelId="{95A1C137-78BB-4CA0-9691-51F3CB512AC7}" type="sibTrans" cxnId="{F86130E9-123B-46C7-97F3-359F9F475B0D}">
+      <dgm:prSet/>
+      <dgm:spPr/>
+      <dgm:t>
+        <a:bodyPr/>
+        <a:lstStyle/>
+        <a:p>
+          <a:endParaRPr lang="en-US"/>
+        </a:p>
+      </dgm:t>
+    </dgm:pt>
+    <dgm:pt modelId="{625CE5D5-3B60-41D7-BC44-C51285D0A7B2}">
+      <dgm:prSet phldrT="[Text]"/>
+      <dgm:spPr/>
+      <dgm:t>
+        <a:bodyPr/>
+        <a:lstStyle/>
+        <a:p>
+          <a:r>
+            <a:rPr lang="en-US"/>
+            <a:t>Process - Update location objects set and locations items set</a:t>
+          </a:r>
+        </a:p>
+      </dgm:t>
+    </dgm:pt>
+    <dgm:pt modelId="{EDE8E297-6AE5-46CC-B0BC-7550D8801E03}" type="parTrans" cxnId="{9EDA9639-DF8C-4416-93F5-714806648D6B}">
+      <dgm:prSet/>
+      <dgm:spPr/>
+      <dgm:t>
+        <a:bodyPr/>
+        <a:lstStyle/>
+        <a:p>
+          <a:endParaRPr lang="en-US"/>
+        </a:p>
+      </dgm:t>
+    </dgm:pt>
+    <dgm:pt modelId="{75433D7F-C5D3-4E02-90BF-6D996EBAD45A}" type="sibTrans" cxnId="{9EDA9639-DF8C-4416-93F5-714806648D6B}">
+      <dgm:prSet/>
+      <dgm:spPr/>
+      <dgm:t>
+        <a:bodyPr/>
+        <a:lstStyle/>
+        <a:p>
+          <a:endParaRPr lang="en-US"/>
+        </a:p>
+      </dgm:t>
+    </dgm:pt>
+    <dgm:pt modelId="{0BB92787-A57B-4F3F-9BF4-4602D39A83F1}">
+      <dgm:prSet phldrT="[Text]" custT="1"/>
+      <dgm:spPr/>
+      <dgm:t>
+        <a:bodyPr/>
+        <a:lstStyle/>
+        <a:p>
+          <a:r>
+            <a:rPr lang="en-US" sz="1300"/>
+            <a:t>Input - Command tuple</a:t>
+          </a:r>
+        </a:p>
+      </dgm:t>
+    </dgm:pt>
+    <dgm:pt modelId="{F30CB8C2-73E5-4312-97D0-47B8B902F78C}" type="parTrans" cxnId="{CED6F7CD-6563-47DE-8345-A959B6108874}">
+      <dgm:prSet/>
+      <dgm:spPr/>
+      <dgm:t>
+        <a:bodyPr/>
+        <a:lstStyle/>
+        <a:p>
+          <a:endParaRPr lang="en-US"/>
+        </a:p>
+      </dgm:t>
+    </dgm:pt>
+    <dgm:pt modelId="{50DE90D2-52A0-4798-8EF0-B5A2B19D8604}" type="sibTrans" cxnId="{CED6F7CD-6563-47DE-8345-A959B6108874}">
+      <dgm:prSet/>
+      <dgm:spPr/>
+      <dgm:t>
+        <a:bodyPr/>
+        <a:lstStyle/>
+        <a:p>
+          <a:endParaRPr lang="en-US"/>
+        </a:p>
+      </dgm:t>
+    </dgm:pt>
+    <dgm:pt modelId="{A818ECDF-C036-40A7-AF4A-9428557C1FB0}">
+      <dgm:prSet phldrT="[Text]" custT="1"/>
+      <dgm:spPr/>
+      <dgm:t>
+        <a:bodyPr/>
+        <a:lstStyle/>
+        <a:p>
+          <a:r>
+            <a:rPr lang="en-US" sz="1300"/>
+            <a:t>Process - Check if command can be performed on object</a:t>
+          </a:r>
+        </a:p>
+      </dgm:t>
+    </dgm:pt>
+    <dgm:pt modelId="{D689309D-DBFC-4CE3-8104-07D5C07291FA}" type="parTrans" cxnId="{74CF3117-477E-47FD-B637-5D7DD39980FD}">
+      <dgm:prSet/>
+      <dgm:spPr/>
+      <dgm:t>
+        <a:bodyPr/>
+        <a:lstStyle/>
+        <a:p>
+          <a:endParaRPr lang="en-US"/>
+        </a:p>
+      </dgm:t>
+    </dgm:pt>
+    <dgm:pt modelId="{7E8DD186-DA02-4727-A6C2-56871B0CB9C5}" type="sibTrans" cxnId="{74CF3117-477E-47FD-B637-5D7DD39980FD}">
+      <dgm:prSet/>
+      <dgm:spPr/>
+      <dgm:t>
+        <a:bodyPr/>
+        <a:lstStyle/>
+        <a:p>
+          <a:endParaRPr lang="en-US"/>
+        </a:p>
+      </dgm:t>
+    </dgm:pt>
+    <dgm:pt modelId="{BC188C82-AE77-4F2D-B27D-B59E406F26F2}">
+      <dgm:prSet phldrT="[Text]"/>
+      <dgm:spPr/>
+      <dgm:t>
+        <a:bodyPr/>
+        <a:lstStyle/>
+        <a:p>
+          <a:r>
+            <a:rPr lang="en-US"/>
+            <a:t>Output - New world-object Record</a:t>
+          </a:r>
+        </a:p>
+      </dgm:t>
+    </dgm:pt>
+    <dgm:pt modelId="{2542553D-5AEB-433A-8984-828F4CFF1CCD}" type="parTrans" cxnId="{8954F1B0-B3D6-4A9D-97B8-772C977DA2FC}">
+      <dgm:prSet/>
+      <dgm:spPr/>
+      <dgm:t>
+        <a:bodyPr/>
+        <a:lstStyle/>
+        <a:p>
+          <a:endParaRPr lang="en-US"/>
+        </a:p>
+      </dgm:t>
+    </dgm:pt>
+    <dgm:pt modelId="{5EB9CCCF-7D25-4D04-94B6-D473FD5F3949}" type="sibTrans" cxnId="{8954F1B0-B3D6-4A9D-97B8-772C977DA2FC}">
+      <dgm:prSet/>
+      <dgm:spPr/>
+      <dgm:t>
+        <a:bodyPr/>
+        <a:lstStyle/>
+        <a:p>
+          <a:endParaRPr lang="en-US"/>
+        </a:p>
+      </dgm:t>
+    </dgm:pt>
+    <dgm:pt modelId="{56EA834B-C136-4577-8219-8B23E8D08A79}">
+      <dgm:prSet phldrT="[Text]"/>
+      <dgm:spPr/>
+      <dgm:t>
+        <a:bodyPr/>
+        <a:lstStyle/>
+        <a:p>
+          <a:r>
+            <a:rPr lang="en-US"/>
+            <a:t>Output - New location record</a:t>
+          </a:r>
+        </a:p>
+      </dgm:t>
+    </dgm:pt>
+    <dgm:pt modelId="{5475AA3B-C4FA-40F4-A57D-AD033E34669D}" type="parTrans" cxnId="{536E4FB7-38E9-4C85-BDA5-E546BDCFDF5A}">
+      <dgm:prSet/>
+      <dgm:spPr/>
+      <dgm:t>
+        <a:bodyPr/>
+        <a:lstStyle/>
+        <a:p>
+          <a:endParaRPr lang="en-US"/>
+        </a:p>
+      </dgm:t>
+    </dgm:pt>
+    <dgm:pt modelId="{7B0A95C5-5120-4369-A555-15C078D099B7}" type="sibTrans" cxnId="{536E4FB7-38E9-4C85-BDA5-E546BDCFDF5A}">
+      <dgm:prSet/>
+      <dgm:spPr/>
+      <dgm:t>
+        <a:bodyPr/>
+        <a:lstStyle/>
+        <a:p>
+          <a:endParaRPr lang="en-US"/>
+        </a:p>
+      </dgm:t>
+    </dgm:pt>
+    <dgm:pt modelId="{331DE345-45A9-4AFC-9AD6-E1D250817224}">
+      <dgm:prSet phldrT="[Text]"/>
+      <dgm:spPr/>
+      <dgm:t>
+        <a:bodyPr/>
+        <a:lstStyle/>
+        <a:p>
+          <a:r>
+            <a:rPr lang="en-US"/>
+            <a:t>Network Updates</a:t>
+          </a:r>
+        </a:p>
+      </dgm:t>
+    </dgm:pt>
+    <dgm:pt modelId="{0F8FE684-58E1-4CB0-B3F2-1A82CD07497F}" type="parTrans" cxnId="{07E02E97-3A14-4DA0-93D0-D02B842540B3}">
+      <dgm:prSet/>
+      <dgm:spPr/>
+      <dgm:t>
+        <a:bodyPr/>
+        <a:lstStyle/>
+        <a:p>
+          <a:endParaRPr lang="en-US"/>
+        </a:p>
+      </dgm:t>
+    </dgm:pt>
+    <dgm:pt modelId="{4E07B1B1-242F-4CDB-8780-3583F20EB8F5}" type="sibTrans" cxnId="{07E02E97-3A14-4DA0-93D0-D02B842540B3}">
+      <dgm:prSet/>
+      <dgm:spPr/>
+      <dgm:t>
+        <a:bodyPr/>
+        <a:lstStyle/>
+        <a:p>
+          <a:endParaRPr lang="en-US"/>
+        </a:p>
+      </dgm:t>
+    </dgm:pt>
+    <dgm:pt modelId="{8AE1F283-16AD-4EA8-A66A-10BD18F9C3F3}">
+      <dgm:prSet phldrT="[Text]"/>
+      <dgm:spPr/>
+      <dgm:t>
+        <a:bodyPr/>
+        <a:lstStyle/>
+        <a:p>
+          <a:r>
+            <a:rPr lang="en-US"/>
+            <a:t>Input - New location Record</a:t>
+          </a:r>
+        </a:p>
+      </dgm:t>
+    </dgm:pt>
+    <dgm:pt modelId="{3AEFF9AF-B17C-4043-A695-7CD9327EF591}" type="parTrans" cxnId="{E1EDDCED-F650-442C-95D2-017D1F05E0FE}">
+      <dgm:prSet/>
+      <dgm:spPr/>
+      <dgm:t>
+        <a:bodyPr/>
+        <a:lstStyle/>
+        <a:p>
+          <a:endParaRPr lang="en-US"/>
+        </a:p>
+      </dgm:t>
+    </dgm:pt>
+    <dgm:pt modelId="{D1C82B8C-8623-4B54-B68C-7CAAE495AAFA}" type="sibTrans" cxnId="{E1EDDCED-F650-442C-95D2-017D1F05E0FE}">
+      <dgm:prSet/>
+      <dgm:spPr/>
+      <dgm:t>
+        <a:bodyPr/>
+        <a:lstStyle/>
+        <a:p>
+          <a:endParaRPr lang="en-US"/>
+        </a:p>
+      </dgm:t>
+    </dgm:pt>
+    <dgm:pt modelId="{86B9DC1B-B4F8-44AB-B2B9-DB6F3567276B}">
+      <dgm:prSet phldrT="[Text]"/>
+      <dgm:spPr/>
+      <dgm:t>
+        <a:bodyPr/>
+        <a:lstStyle/>
+        <a:p>
+          <a:r>
+            <a:rPr lang="en-US"/>
+            <a:t>Process - Update the old location with the new Location</a:t>
+          </a:r>
+        </a:p>
+      </dgm:t>
+    </dgm:pt>
+    <dgm:pt modelId="{5801EDF4-6E0D-4075-8A62-EA2A01CEBB22}" type="parTrans" cxnId="{8FCCE239-41F4-4E7E-ABDB-2399096BF5C5}">
+      <dgm:prSet/>
+      <dgm:spPr/>
+      <dgm:t>
+        <a:bodyPr/>
+        <a:lstStyle/>
+        <a:p>
+          <a:endParaRPr lang="en-US"/>
+        </a:p>
+      </dgm:t>
+    </dgm:pt>
+    <dgm:pt modelId="{4E23D405-12B7-448E-B477-698C1F70DD00}" type="sibTrans" cxnId="{8FCCE239-41F4-4E7E-ABDB-2399096BF5C5}">
+      <dgm:prSet/>
+      <dgm:spPr/>
+      <dgm:t>
+        <a:bodyPr/>
+        <a:lstStyle/>
+        <a:p>
+          <a:endParaRPr lang="en-US"/>
+        </a:p>
+      </dgm:t>
+    </dgm:pt>
+    <dgm:pt modelId="{7E62AD4A-D57D-442F-994E-197E1EF1E041}" type="pres">
+      <dgm:prSet presAssocID="{362DB2D9-1CD9-480D-B7CD-9F742F4E50FD}" presName="linearFlow" presStyleCnt="0">
+        <dgm:presLayoutVars>
+          <dgm:dir/>
+          <dgm:animLvl val="lvl"/>
+          <dgm:resizeHandles val="exact"/>
+        </dgm:presLayoutVars>
+      </dgm:prSet>
+      <dgm:spPr/>
+    </dgm:pt>
+    <dgm:pt modelId="{296C7270-5654-4DC5-9633-ACA47230AF3E}" type="pres">
+      <dgm:prSet presAssocID="{1F97ED35-6FC4-4B26-B1EC-76C79CA6B09A}" presName="composite" presStyleCnt="0"/>
+      <dgm:spPr/>
+    </dgm:pt>
+    <dgm:pt modelId="{EF33A69D-1F1F-48B5-87DC-465B50C6A2F6}" type="pres">
+      <dgm:prSet presAssocID="{1F97ED35-6FC4-4B26-B1EC-76C79CA6B09A}" presName="parentText" presStyleLbl="alignNode1" presStyleIdx="0" presStyleCnt="4" custScaleX="100174" custScaleY="100330">
+        <dgm:presLayoutVars>
+          <dgm:chMax val="1"/>
+          <dgm:bulletEnabled val="1"/>
+        </dgm:presLayoutVars>
+      </dgm:prSet>
+      <dgm:spPr/>
+    </dgm:pt>
+    <dgm:pt modelId="{DAC9542A-5FB1-4411-84B7-CBDC33CA6AA0}" type="pres">
+      <dgm:prSet presAssocID="{1F97ED35-6FC4-4B26-B1EC-76C79CA6B09A}" presName="descendantText" presStyleLbl="alignAcc1" presStyleIdx="0" presStyleCnt="4" custScaleY="100000">
+        <dgm:presLayoutVars>
+          <dgm:bulletEnabled val="1"/>
+        </dgm:presLayoutVars>
+      </dgm:prSet>
+      <dgm:spPr/>
+    </dgm:pt>
+    <dgm:pt modelId="{43D71336-6256-4C56-A7AA-352345FEC0EE}" type="pres">
+      <dgm:prSet presAssocID="{F3A2AD58-8B09-4F65-B02B-9CC0D74C34FD}" presName="sp" presStyleCnt="0"/>
+      <dgm:spPr/>
+    </dgm:pt>
+    <dgm:pt modelId="{AFCE2C28-5506-4812-9F63-8E7595AA036B}" type="pres">
+      <dgm:prSet presAssocID="{0FFD3B8E-56E2-43E9-BC9C-D6FE661DE1F4}" presName="composite" presStyleCnt="0"/>
+      <dgm:spPr/>
+    </dgm:pt>
+    <dgm:pt modelId="{7CAA6A1D-0EB5-4DDF-AFE5-66C80E749F46}" type="pres">
+      <dgm:prSet presAssocID="{0FFD3B8E-56E2-43E9-BC9C-D6FE661DE1F4}" presName="parentText" presStyleLbl="alignNode1" presStyleIdx="1" presStyleCnt="4">
+        <dgm:presLayoutVars>
+          <dgm:chMax val="1"/>
+          <dgm:bulletEnabled val="1"/>
+        </dgm:presLayoutVars>
+      </dgm:prSet>
+      <dgm:spPr/>
+    </dgm:pt>
+    <dgm:pt modelId="{E75FF9E0-887D-4825-800F-8C6D7BB9C0BD}" type="pres">
+      <dgm:prSet presAssocID="{0FFD3B8E-56E2-43E9-BC9C-D6FE661DE1F4}" presName="descendantText" presStyleLbl="alignAcc1" presStyleIdx="1" presStyleCnt="4">
+        <dgm:presLayoutVars>
+          <dgm:bulletEnabled val="1"/>
+        </dgm:presLayoutVars>
+      </dgm:prSet>
+      <dgm:spPr/>
+    </dgm:pt>
+    <dgm:pt modelId="{263BA413-4C91-4800-BCE8-E73F278EAE63}" type="pres">
+      <dgm:prSet presAssocID="{6C1958A5-6867-4DDE-8A2F-789C89D15C0F}" presName="sp" presStyleCnt="0"/>
+      <dgm:spPr/>
+    </dgm:pt>
+    <dgm:pt modelId="{861355D1-DD1E-41C1-B2D5-17B1965E129A}" type="pres">
+      <dgm:prSet presAssocID="{1271070B-9343-4159-8AF9-EAEA73C6E357}" presName="composite" presStyleCnt="0"/>
+      <dgm:spPr/>
+    </dgm:pt>
+    <dgm:pt modelId="{E93C5FF4-B9F8-4A98-BF8F-D3D44A2223F4}" type="pres">
+      <dgm:prSet presAssocID="{1271070B-9343-4159-8AF9-EAEA73C6E357}" presName="parentText" presStyleLbl="alignNode1" presStyleIdx="2" presStyleCnt="4">
+        <dgm:presLayoutVars>
+          <dgm:chMax val="1"/>
+          <dgm:bulletEnabled val="1"/>
+        </dgm:presLayoutVars>
+      </dgm:prSet>
+      <dgm:spPr/>
+    </dgm:pt>
+    <dgm:pt modelId="{68CCB581-03DA-4AAE-93A9-958ECB0052A9}" type="pres">
+      <dgm:prSet presAssocID="{1271070B-9343-4159-8AF9-EAEA73C6E357}" presName="descendantText" presStyleLbl="alignAcc1" presStyleIdx="2" presStyleCnt="4">
+        <dgm:presLayoutVars>
+          <dgm:bulletEnabled val="1"/>
+        </dgm:presLayoutVars>
+      </dgm:prSet>
+      <dgm:spPr/>
+    </dgm:pt>
+    <dgm:pt modelId="{40AA9102-52AC-4AEE-9B28-5F90E0BBEB48}" type="pres">
+      <dgm:prSet presAssocID="{A4258654-9C10-46FD-BBED-B5661BE84A16}" presName="sp" presStyleCnt="0"/>
+      <dgm:spPr/>
+    </dgm:pt>
+    <dgm:pt modelId="{25804E47-60F0-4EF3-A4B4-66EFF93E64FE}" type="pres">
+      <dgm:prSet presAssocID="{331DE345-45A9-4AFC-9AD6-E1D250817224}" presName="composite" presStyleCnt="0"/>
+      <dgm:spPr/>
+    </dgm:pt>
+    <dgm:pt modelId="{4CEB7362-0A6E-4CCB-8F8F-B4ECC4D6AEDF}" type="pres">
+      <dgm:prSet presAssocID="{331DE345-45A9-4AFC-9AD6-E1D250817224}" presName="parentText" presStyleLbl="alignNode1" presStyleIdx="3" presStyleCnt="4">
+        <dgm:presLayoutVars>
+          <dgm:chMax val="1"/>
+          <dgm:bulletEnabled val="1"/>
+        </dgm:presLayoutVars>
+      </dgm:prSet>
+      <dgm:spPr/>
+    </dgm:pt>
+    <dgm:pt modelId="{68056F76-D948-49C4-B0BD-6946E1557150}" type="pres">
+      <dgm:prSet presAssocID="{331DE345-45A9-4AFC-9AD6-E1D250817224}" presName="descendantText" presStyleLbl="alignAcc1" presStyleIdx="3" presStyleCnt="4">
+        <dgm:presLayoutVars>
+          <dgm:bulletEnabled val="1"/>
+        </dgm:presLayoutVars>
+      </dgm:prSet>
+      <dgm:spPr/>
+    </dgm:pt>
+  </dgm:ptLst>
+  <dgm:cxnLst>
+    <dgm:cxn modelId="{D1F1E614-D183-42AA-B698-808CC331BE44}" type="presOf" srcId="{86B9DC1B-B4F8-44AB-B2B9-DB6F3567276B}" destId="{68056F76-D948-49C4-B0BD-6946E1557150}" srcOrd="0" destOrd="1" presId="urn:microsoft.com/office/officeart/2005/8/layout/chevron2"/>
+    <dgm:cxn modelId="{74CF3117-477E-47FD-B637-5D7DD39980FD}" srcId="{1F97ED35-6FC4-4B26-B1EC-76C79CA6B09A}" destId="{A818ECDF-C036-40A7-AF4A-9428557C1FB0}" srcOrd="1" destOrd="0" parTransId="{D689309D-DBFC-4CE3-8104-07D5C07291FA}" sibTransId="{7E8DD186-DA02-4727-A6C2-56871B0CB9C5}"/>
+    <dgm:cxn modelId="{322DA31F-E296-4868-8074-A78D375EE5A3}" type="presOf" srcId="{0FFD3B8E-56E2-43E9-BC9C-D6FE661DE1F4}" destId="{7CAA6A1D-0EB5-4DDF-AFE5-66C80E749F46}" srcOrd="0" destOrd="0" presId="urn:microsoft.com/office/officeart/2005/8/layout/chevron2"/>
+    <dgm:cxn modelId="{7B5E242D-2C9E-4AD3-8553-C6CD39E8A55A}" type="presOf" srcId="{0BB92787-A57B-4F3F-9BF4-4602D39A83F1}" destId="{DAC9542A-5FB1-4411-84B7-CBDC33CA6AA0}" srcOrd="0" destOrd="0" presId="urn:microsoft.com/office/officeart/2005/8/layout/chevron2"/>
+    <dgm:cxn modelId="{9EDA9639-DF8C-4416-93F5-714806648D6B}" srcId="{1271070B-9343-4159-8AF9-EAEA73C6E357}" destId="{625CE5D5-3B60-41D7-BC44-C51285D0A7B2}" srcOrd="1" destOrd="0" parTransId="{EDE8E297-6AE5-46CC-B0BC-7550D8801E03}" sibTransId="{75433D7F-C5D3-4E02-90BF-6D996EBAD45A}"/>
+    <dgm:cxn modelId="{8FCCE239-41F4-4E7E-ABDB-2399096BF5C5}" srcId="{331DE345-45A9-4AFC-9AD6-E1D250817224}" destId="{86B9DC1B-B4F8-44AB-B2B9-DB6F3567276B}" srcOrd="1" destOrd="0" parTransId="{5801EDF4-6E0D-4075-8A62-EA2A01CEBB22}" sibTransId="{4E23D405-12B7-448E-B477-698C1F70DD00}"/>
+    <dgm:cxn modelId="{824C0542-40CC-4F7A-A645-8CF76040DB8F}" type="presOf" srcId="{4472CBF4-0BB0-4A8D-983B-4183A878764C}" destId="{DAC9542A-5FB1-4411-84B7-CBDC33CA6AA0}" srcOrd="0" destOrd="2" presId="urn:microsoft.com/office/officeart/2005/8/layout/chevron2"/>
+    <dgm:cxn modelId="{87947947-AF0E-45DB-984E-B33928587187}" type="presOf" srcId="{1271070B-9343-4159-8AF9-EAEA73C6E357}" destId="{E93C5FF4-B9F8-4A98-BF8F-D3D44A2223F4}" srcOrd="0" destOrd="0" presId="urn:microsoft.com/office/officeart/2005/8/layout/chevron2"/>
+    <dgm:cxn modelId="{FA42F06B-6D3D-4D44-8629-5889153D5D57}" type="presOf" srcId="{331DE345-45A9-4AFC-9AD6-E1D250817224}" destId="{4CEB7362-0A6E-4CCB-8F8F-B4ECC4D6AEDF}" srcOrd="0" destOrd="0" presId="urn:microsoft.com/office/officeart/2005/8/layout/chevron2"/>
+    <dgm:cxn modelId="{9EE41474-DABB-488B-9049-5B7614E1EB27}" srcId="{362DB2D9-1CD9-480D-B7CD-9F742F4E50FD}" destId="{0FFD3B8E-56E2-43E9-BC9C-D6FE661DE1F4}" srcOrd="1" destOrd="0" parTransId="{AA8C5005-EFF4-45C5-9CA3-F5E91E3B003A}" sibTransId="{6C1958A5-6867-4DDE-8A2F-789C89D15C0F}"/>
+    <dgm:cxn modelId="{1EBD2F89-921F-48DD-9E1A-D0A5986C1D14}" type="presOf" srcId="{8AE1F283-16AD-4EA8-A66A-10BD18F9C3F3}" destId="{68056F76-D948-49C4-B0BD-6946E1557150}" srcOrd="0" destOrd="0" presId="urn:microsoft.com/office/officeart/2005/8/layout/chevron2"/>
+    <dgm:cxn modelId="{1820E18D-1634-4C94-A3FC-F9AA9B917A88}" srcId="{0FFD3B8E-56E2-43E9-BC9C-D6FE661DE1F4}" destId="{6C5E96A3-60A7-4B14-BF25-03EE9006D979}" srcOrd="1" destOrd="0" parTransId="{34A3386A-891F-44C1-936F-68E1FCB7A950}" sibTransId="{44AE9988-2618-49AA-ADC5-DFB1CEF9CC9A}"/>
+    <dgm:cxn modelId="{07E02E97-3A14-4DA0-93D0-D02B842540B3}" srcId="{362DB2D9-1CD9-480D-B7CD-9F742F4E50FD}" destId="{331DE345-45A9-4AFC-9AD6-E1D250817224}" srcOrd="3" destOrd="0" parTransId="{0F8FE684-58E1-4CB0-B3F2-1A82CD07497F}" sibTransId="{4E07B1B1-242F-4CDB-8780-3583F20EB8F5}"/>
+    <dgm:cxn modelId="{E2A6A49D-AD14-44B2-AAEF-FECBD87D1291}" type="presOf" srcId="{BC188C82-AE77-4F2D-B27D-B59E406F26F2}" destId="{E75FF9E0-887D-4825-800F-8C6D7BB9C0BD}" srcOrd="0" destOrd="2" presId="urn:microsoft.com/office/officeart/2005/8/layout/chevron2"/>
+    <dgm:cxn modelId="{BEBA80A3-9229-47AE-B81B-6CA7F89080A1}" srcId="{362DB2D9-1CD9-480D-B7CD-9F742F4E50FD}" destId="{1271070B-9343-4159-8AF9-EAEA73C6E357}" srcOrd="2" destOrd="0" parTransId="{14215B81-9439-4EBD-852B-ED5866EF60CD}" sibTransId="{A4258654-9C10-46FD-BBED-B5661BE84A16}"/>
+    <dgm:cxn modelId="{8954F1B0-B3D6-4A9D-97B8-772C977DA2FC}" srcId="{0FFD3B8E-56E2-43E9-BC9C-D6FE661DE1F4}" destId="{BC188C82-AE77-4F2D-B27D-B59E406F26F2}" srcOrd="2" destOrd="0" parTransId="{2542553D-5AEB-433A-8984-828F4CFF1CCD}" sibTransId="{5EB9CCCF-7D25-4D04-94B6-D473FD5F3949}"/>
+    <dgm:cxn modelId="{885EFAB1-3AEE-4B58-BD52-F9C2F2F0A23B}" type="presOf" srcId="{1F97ED35-6FC4-4B26-B1EC-76C79CA6B09A}" destId="{EF33A69D-1F1F-48B5-87DC-465B50C6A2F6}" srcOrd="0" destOrd="0" presId="urn:microsoft.com/office/officeart/2005/8/layout/chevron2"/>
+    <dgm:cxn modelId="{6CC7E3B4-966A-4257-B13B-B620334E63B2}" type="presOf" srcId="{625CE5D5-3B60-41D7-BC44-C51285D0A7B2}" destId="{68CCB581-03DA-4AAE-93A9-958ECB0052A9}" srcOrd="0" destOrd="1" presId="urn:microsoft.com/office/officeart/2005/8/layout/chevron2"/>
+    <dgm:cxn modelId="{536E4FB7-38E9-4C85-BDA5-E546BDCFDF5A}" srcId="{1271070B-9343-4159-8AF9-EAEA73C6E357}" destId="{56EA834B-C136-4577-8219-8B23E8D08A79}" srcOrd="2" destOrd="0" parTransId="{5475AA3B-C4FA-40F4-A57D-AD033E34669D}" sibTransId="{7B0A95C5-5120-4369-A555-15C078D099B7}"/>
+    <dgm:cxn modelId="{3EBA25C0-8676-4DE1-B032-1687DA9ECABC}" type="presOf" srcId="{40BAF3B9-5F2B-4AE6-8157-1B0D00F24C59}" destId="{68CCB581-03DA-4AAE-93A9-958ECB0052A9}" srcOrd="0" destOrd="0" presId="urn:microsoft.com/office/officeart/2005/8/layout/chevron2"/>
+    <dgm:cxn modelId="{CED6F7CD-6563-47DE-8345-A959B6108874}" srcId="{1F97ED35-6FC4-4B26-B1EC-76C79CA6B09A}" destId="{0BB92787-A57B-4F3F-9BF4-4602D39A83F1}" srcOrd="0" destOrd="0" parTransId="{F30CB8C2-73E5-4312-97D0-47B8B902F78C}" sibTransId="{50DE90D2-52A0-4798-8EF0-B5A2B19D8604}"/>
+    <dgm:cxn modelId="{A5961AD1-5126-4C38-B02F-7C4959E2663D}" srcId="{362DB2D9-1CD9-480D-B7CD-9F742F4E50FD}" destId="{1F97ED35-6FC4-4B26-B1EC-76C79CA6B09A}" srcOrd="0" destOrd="0" parTransId="{E8DAB8D5-C43B-48FD-9D25-64BAC080C4FB}" sibTransId="{F3A2AD58-8B09-4F65-B02B-9CC0D74C34FD}"/>
+    <dgm:cxn modelId="{24436ED7-F2CE-4ED1-9CD8-226A064E7455}" type="presOf" srcId="{BE992594-B687-4BDA-8D90-D0B8FD2DE5E1}" destId="{E75FF9E0-887D-4825-800F-8C6D7BB9C0BD}" srcOrd="0" destOrd="0" presId="urn:microsoft.com/office/officeart/2005/8/layout/chevron2"/>
+    <dgm:cxn modelId="{1B7E66D8-6E73-45A1-AD30-379D279EE79A}" srcId="{0FFD3B8E-56E2-43E9-BC9C-D6FE661DE1F4}" destId="{BE992594-B687-4BDA-8D90-D0B8FD2DE5E1}" srcOrd="0" destOrd="0" parTransId="{482F8405-46CD-4E55-8940-A4ECCB8F723C}" sibTransId="{101F23D5-E6C0-4E0C-92AF-33AEF8EC7A79}"/>
+    <dgm:cxn modelId="{F86130E9-123B-46C7-97F3-359F9F475B0D}" srcId="{1271070B-9343-4159-8AF9-EAEA73C6E357}" destId="{40BAF3B9-5F2B-4AE6-8157-1B0D00F24C59}" srcOrd="0" destOrd="0" parTransId="{B3FC97EC-1D09-48F4-87F6-88D84DF2BD7F}" sibTransId="{95A1C137-78BB-4CA0-9691-51F3CB512AC7}"/>
+    <dgm:cxn modelId="{ECFE95EA-53E5-4B71-917D-5C944AF120BA}" type="presOf" srcId="{362DB2D9-1CD9-480D-B7CD-9F742F4E50FD}" destId="{7E62AD4A-D57D-442F-994E-197E1EF1E041}" srcOrd="0" destOrd="0" presId="urn:microsoft.com/office/officeart/2005/8/layout/chevron2"/>
+    <dgm:cxn modelId="{E1EDDCED-F650-442C-95D2-017D1F05E0FE}" srcId="{331DE345-45A9-4AFC-9AD6-E1D250817224}" destId="{8AE1F283-16AD-4EA8-A66A-10BD18F9C3F3}" srcOrd="0" destOrd="0" parTransId="{3AEFF9AF-B17C-4043-A695-7CD9327EF591}" sibTransId="{D1C82B8C-8623-4B54-B68C-7CAAE495AAFA}"/>
+    <dgm:cxn modelId="{E01AA3F0-89C8-44FC-8673-C3D295258F5F}" type="presOf" srcId="{6C5E96A3-60A7-4B14-BF25-03EE9006D979}" destId="{E75FF9E0-887D-4825-800F-8C6D7BB9C0BD}" srcOrd="0" destOrd="1" presId="urn:microsoft.com/office/officeart/2005/8/layout/chevron2"/>
+    <dgm:cxn modelId="{24460DFA-BE4A-4409-BD65-77752732A720}" srcId="{1F97ED35-6FC4-4B26-B1EC-76C79CA6B09A}" destId="{4472CBF4-0BB0-4A8D-983B-4183A878764C}" srcOrd="2" destOrd="0" parTransId="{EBFE7602-4DA9-4C30-9B04-FCFC6EF64E25}" sibTransId="{80E1CB6D-DC38-4FD6-8CAB-3AF6458EEE84}"/>
+    <dgm:cxn modelId="{654B7DFA-C3FF-4786-AC64-58D0C8161336}" type="presOf" srcId="{A818ECDF-C036-40A7-AF4A-9428557C1FB0}" destId="{DAC9542A-5FB1-4411-84B7-CBDC33CA6AA0}" srcOrd="0" destOrd="1" presId="urn:microsoft.com/office/officeart/2005/8/layout/chevron2"/>
+    <dgm:cxn modelId="{1B96F9FC-AE26-4860-AED5-135C137757B5}" type="presOf" srcId="{56EA834B-C136-4577-8219-8B23E8D08A79}" destId="{68CCB581-03DA-4AAE-93A9-958ECB0052A9}" srcOrd="0" destOrd="2" presId="urn:microsoft.com/office/officeart/2005/8/layout/chevron2"/>
+    <dgm:cxn modelId="{2EA05296-FD85-4021-9BEB-876141C1B02E}" type="presParOf" srcId="{7E62AD4A-D57D-442F-994E-197E1EF1E041}" destId="{296C7270-5654-4DC5-9633-ACA47230AF3E}" srcOrd="0" destOrd="0" presId="urn:microsoft.com/office/officeart/2005/8/layout/chevron2"/>
+    <dgm:cxn modelId="{9BAAFDE3-AD71-43E0-ACD2-8023FB47AB87}" type="presParOf" srcId="{296C7270-5654-4DC5-9633-ACA47230AF3E}" destId="{EF33A69D-1F1F-48B5-87DC-465B50C6A2F6}" srcOrd="0" destOrd="0" presId="urn:microsoft.com/office/officeart/2005/8/layout/chevron2"/>
+    <dgm:cxn modelId="{CFA13326-1306-41D1-ACB5-BA0034FCA03F}" type="presParOf" srcId="{296C7270-5654-4DC5-9633-ACA47230AF3E}" destId="{DAC9542A-5FB1-4411-84B7-CBDC33CA6AA0}" srcOrd="1" destOrd="0" presId="urn:microsoft.com/office/officeart/2005/8/layout/chevron2"/>
+    <dgm:cxn modelId="{25F098F6-64C4-4129-965A-C77E50359FA7}" type="presParOf" srcId="{7E62AD4A-D57D-442F-994E-197E1EF1E041}" destId="{43D71336-6256-4C56-A7AA-352345FEC0EE}" srcOrd="1" destOrd="0" presId="urn:microsoft.com/office/officeart/2005/8/layout/chevron2"/>
+    <dgm:cxn modelId="{702D1BFB-5747-4E49-8700-F0446CD2EEFC}" type="presParOf" srcId="{7E62AD4A-D57D-442F-994E-197E1EF1E041}" destId="{AFCE2C28-5506-4812-9F63-8E7595AA036B}" srcOrd="2" destOrd="0" presId="urn:microsoft.com/office/officeart/2005/8/layout/chevron2"/>
+    <dgm:cxn modelId="{F14CCF16-B567-4ED6-99FF-C64636B10794}" type="presParOf" srcId="{AFCE2C28-5506-4812-9F63-8E7595AA036B}" destId="{7CAA6A1D-0EB5-4DDF-AFE5-66C80E749F46}" srcOrd="0" destOrd="0" presId="urn:microsoft.com/office/officeart/2005/8/layout/chevron2"/>
+    <dgm:cxn modelId="{8B81254A-27FA-4AA7-8D9F-E4E01D2B2511}" type="presParOf" srcId="{AFCE2C28-5506-4812-9F63-8E7595AA036B}" destId="{E75FF9E0-887D-4825-800F-8C6D7BB9C0BD}" srcOrd="1" destOrd="0" presId="urn:microsoft.com/office/officeart/2005/8/layout/chevron2"/>
+    <dgm:cxn modelId="{D94CA651-5CC4-4D01-A30F-E21FFEDC8A1F}" type="presParOf" srcId="{7E62AD4A-D57D-442F-994E-197E1EF1E041}" destId="{263BA413-4C91-4800-BCE8-E73F278EAE63}" srcOrd="3" destOrd="0" presId="urn:microsoft.com/office/officeart/2005/8/layout/chevron2"/>
+    <dgm:cxn modelId="{FC417F1C-8FF0-4B29-9ED9-34C0B3228510}" type="presParOf" srcId="{7E62AD4A-D57D-442F-994E-197E1EF1E041}" destId="{861355D1-DD1E-41C1-B2D5-17B1965E129A}" srcOrd="4" destOrd="0" presId="urn:microsoft.com/office/officeart/2005/8/layout/chevron2"/>
+    <dgm:cxn modelId="{C14798CC-F9D0-4FB5-8C3B-B643C4FD827F}" type="presParOf" srcId="{861355D1-DD1E-41C1-B2D5-17B1965E129A}" destId="{E93C5FF4-B9F8-4A98-BF8F-D3D44A2223F4}" srcOrd="0" destOrd="0" presId="urn:microsoft.com/office/officeart/2005/8/layout/chevron2"/>
+    <dgm:cxn modelId="{D1C3E5E4-0EE9-49C7-9CD9-C8C2AF31E24E}" type="presParOf" srcId="{861355D1-DD1E-41C1-B2D5-17B1965E129A}" destId="{68CCB581-03DA-4AAE-93A9-958ECB0052A9}" srcOrd="1" destOrd="0" presId="urn:microsoft.com/office/officeart/2005/8/layout/chevron2"/>
+    <dgm:cxn modelId="{582B68C1-EFF1-4C8E-8A6B-F79EA37F8FF0}" type="presParOf" srcId="{7E62AD4A-D57D-442F-994E-197E1EF1E041}" destId="{40AA9102-52AC-4AEE-9B28-5F90E0BBEB48}" srcOrd="5" destOrd="0" presId="urn:microsoft.com/office/officeart/2005/8/layout/chevron2"/>
+    <dgm:cxn modelId="{05538EA9-6D11-48EF-819C-EFFB52065C51}" type="presParOf" srcId="{7E62AD4A-D57D-442F-994E-197E1EF1E041}" destId="{25804E47-60F0-4EF3-A4B4-66EFF93E64FE}" srcOrd="6" destOrd="0" presId="urn:microsoft.com/office/officeart/2005/8/layout/chevron2"/>
+    <dgm:cxn modelId="{F01AD70A-21CA-4975-B0DF-7630ED5BE3BA}" type="presParOf" srcId="{25804E47-60F0-4EF3-A4B4-66EFF93E64FE}" destId="{4CEB7362-0A6E-4CCB-8F8F-B4ECC4D6AEDF}" srcOrd="0" destOrd="0" presId="urn:microsoft.com/office/officeart/2005/8/layout/chevron2"/>
+    <dgm:cxn modelId="{163A7037-45EF-47CE-A126-91967ADAABE6}" type="presParOf" srcId="{25804E47-60F0-4EF3-A4B4-66EFF93E64FE}" destId="{68056F76-D948-49C4-B0BD-6946E1557150}" srcOrd="1" destOrd="0" presId="urn:microsoft.com/office/officeart/2005/8/layout/chevron2"/>
+  </dgm:cxnLst>
+  <dgm:bg/>
+  <dgm:whole/>
+  <dgm:extLst>
+    <a:ext uri="http://schemas.microsoft.com/office/drawing/2008/diagram">
+      <dsp:dataModelExt xmlns:dsp="http://schemas.microsoft.com/office/drawing/2008/diagram" relId="rId8" minVer="http://schemas.openxmlformats.org/drawingml/2006/diagram"/>
+    </a:ext>
+  </dgm:extLst>
+</dgm:dataModel>
+</file>
+
+<file path=word/diagrams/drawing1.xml><?xml version="1.0" encoding="utf-8"?>
+<dsp:drawing xmlns:dgm="http://schemas.openxmlformats.org/drawingml/2006/diagram" xmlns:dsp="http://schemas.microsoft.com/office/drawing/2008/diagram" xmlns:a="http://schemas.openxmlformats.org/drawingml/2006/main">
+  <dsp:spTree>
+    <dsp:nvGrpSpPr>
+      <dsp:cNvPr id="0" name=""/>
+      <dsp:cNvGrpSpPr/>
+    </dsp:nvGrpSpPr>
+    <dsp:grpSpPr/>
+    <dsp:sp modelId="{EF33A69D-1F1F-48B5-87DC-465B50C6A2F6}">
+      <dsp:nvSpPr>
+        <dsp:cNvPr id="0" name=""/>
+        <dsp:cNvSpPr/>
+      </dsp:nvSpPr>
+      <dsp:spPr>
+        <a:xfrm rot="5400000">
+          <a:off x="-209969" y="212321"/>
+          <a:ext cx="1391928" cy="972834"/>
+        </a:xfrm>
+        <a:prstGeom prst="chevron">
+          <a:avLst/>
+        </a:prstGeom>
+        <a:solidFill>
+          <a:schemeClr val="accent5">
+            <a:hueOff val="0"/>
+            <a:satOff val="0"/>
+            <a:lumOff val="0"/>
+            <a:alphaOff val="0"/>
+          </a:schemeClr>
+        </a:solidFill>
+        <a:ln w="12700" cap="flat" cmpd="sng" algn="ctr">
+          <a:solidFill>
+            <a:schemeClr val="accent5">
+              <a:hueOff val="0"/>
+              <a:satOff val="0"/>
+              <a:lumOff val="0"/>
+              <a:alphaOff val="0"/>
+            </a:schemeClr>
+          </a:solidFill>
+          <a:prstDash val="solid"/>
+          <a:miter lim="800000"/>
+        </a:ln>
+        <a:effectLst/>
+      </dsp:spPr>
+      <dsp:style>
+        <a:lnRef idx="2">
+          <a:scrgbClr r="0" g="0" b="0"/>
+        </a:lnRef>
+        <a:fillRef idx="1">
+          <a:scrgbClr r="0" g="0" b="0"/>
+        </a:fillRef>
+        <a:effectRef idx="0">
+          <a:scrgbClr r="0" g="0" b="0"/>
+        </a:effectRef>
+        <a:fontRef idx="minor">
+          <a:schemeClr val="lt1"/>
+        </a:fontRef>
+      </dsp:style>
+      <dsp:txBody>
+        <a:bodyPr spcFirstLastPara="0" vert="horz" wrap="square" lIns="8890" tIns="8890" rIns="8890" bIns="8890" numCol="1" spcCol="1270" anchor="ctr" anchorCtr="0">
+          <a:noAutofit/>
+        </a:bodyPr>
+        <a:lstStyle/>
+        <a:p>
+          <a:pPr marL="0" lvl="0" indent="0" algn="ctr" defTabSz="622300">
+            <a:lnSpc>
+              <a:spcPct val="90000"/>
+            </a:lnSpc>
+            <a:spcBef>
+              <a:spcPct val="0"/>
+            </a:spcBef>
+            <a:spcAft>
+              <a:spcPct val="35000"/>
+            </a:spcAft>
+            <a:buNone/>
+          </a:pPr>
+          <a:r>
+            <a:rPr lang="en-US" sz="1400" kern="1200"/>
+            <a:t>Interaction Dictionary</a:t>
+          </a:r>
+        </a:p>
+      </dsp:txBody>
+      <dsp:txXfrm rot="-5400000">
+        <a:off x="-422" y="489191"/>
+        <a:ext cx="972834" cy="419094"/>
+      </dsp:txXfrm>
+    </dsp:sp>
+    <dsp:sp modelId="{DAC9542A-5FB1-4411-84B7-CBDC33CA6AA0}">
+      <dsp:nvSpPr>
+        <dsp:cNvPr id="0" name=""/>
+        <dsp:cNvSpPr/>
+      </dsp:nvSpPr>
+      <dsp:spPr>
+        <a:xfrm rot="5400000">
+          <a:off x="2787831" y="-1811200"/>
+          <a:ext cx="901777" cy="4534305"/>
+        </a:xfrm>
+        <a:prstGeom prst="round2SameRect">
+          <a:avLst/>
+        </a:prstGeom>
+        <a:solidFill>
+          <a:schemeClr val="lt1">
+            <a:alpha val="90000"/>
+            <a:hueOff val="0"/>
+            <a:satOff val="0"/>
+            <a:lumOff val="0"/>
+            <a:alphaOff val="0"/>
+          </a:schemeClr>
+        </a:solidFill>
+        <a:ln w="12700" cap="flat" cmpd="sng" algn="ctr">
+          <a:solidFill>
+            <a:schemeClr val="accent5">
+              <a:hueOff val="0"/>
+              <a:satOff val="0"/>
+              <a:lumOff val="0"/>
+              <a:alphaOff val="0"/>
+            </a:schemeClr>
+          </a:solidFill>
+          <a:prstDash val="solid"/>
+          <a:miter lim="800000"/>
+        </a:ln>
+        <a:effectLst/>
+      </dsp:spPr>
+      <dsp:style>
+        <a:lnRef idx="2">
+          <a:scrgbClr r="0" g="0" b="0"/>
+        </a:lnRef>
+        <a:fillRef idx="1">
+          <a:scrgbClr r="0" g="0" b="0"/>
+        </a:fillRef>
+        <a:effectRef idx="0">
+          <a:scrgbClr r="0" g="0" b="0"/>
+        </a:effectRef>
+        <a:fontRef idx="minor"/>
+      </dsp:style>
+      <dsp:txBody>
+        <a:bodyPr spcFirstLastPara="0" vert="horz" wrap="square" lIns="92456" tIns="8255" rIns="8255" bIns="8255" numCol="1" spcCol="1270" anchor="ctr" anchorCtr="0">
+          <a:noAutofit/>
+        </a:bodyPr>
+        <a:lstStyle/>
+        <a:p>
+          <a:pPr marL="114300" lvl="1" indent="-114300" algn="l" defTabSz="577850">
+            <a:lnSpc>
+              <a:spcPct val="90000"/>
+            </a:lnSpc>
+            <a:spcBef>
+              <a:spcPct val="0"/>
+            </a:spcBef>
+            <a:spcAft>
+              <a:spcPct val="15000"/>
+            </a:spcAft>
+            <a:buChar char="•"/>
+          </a:pPr>
+          <a:r>
+            <a:rPr lang="en-US" sz="1300" kern="1200"/>
+            <a:t>Input - Command tuple</a:t>
+          </a:r>
+        </a:p>
+        <a:p>
+          <a:pPr marL="114300" lvl="1" indent="-114300" algn="l" defTabSz="577850">
+            <a:lnSpc>
+              <a:spcPct val="90000"/>
+            </a:lnSpc>
+            <a:spcBef>
+              <a:spcPct val="0"/>
+            </a:spcBef>
+            <a:spcAft>
+              <a:spcPct val="15000"/>
+            </a:spcAft>
+            <a:buChar char="•"/>
+          </a:pPr>
+          <a:r>
+            <a:rPr lang="en-US" sz="1300" kern="1200"/>
+            <a:t>Process - Check if command can be performed on object</a:t>
+          </a:r>
+        </a:p>
+        <a:p>
+          <a:pPr marL="114300" lvl="1" indent="-114300" algn="l" defTabSz="577850">
+            <a:lnSpc>
+              <a:spcPct val="90000"/>
+            </a:lnSpc>
+            <a:spcBef>
+              <a:spcPct val="0"/>
+            </a:spcBef>
+            <a:spcAft>
+              <a:spcPct val="15000"/>
+            </a:spcAft>
+            <a:buChar char="•"/>
+          </a:pPr>
+          <a:r>
+            <a:rPr lang="en-US" sz="1300" kern="1200"/>
+            <a:t>Output - Return Item from Dictionary</a:t>
+          </a:r>
+        </a:p>
+      </dsp:txBody>
+      <dsp:txXfrm rot="-5400000">
+        <a:off x="971568" y="49084"/>
+        <a:ext cx="4490284" cy="813735"/>
+      </dsp:txXfrm>
+    </dsp:sp>
+    <dsp:sp modelId="{7CAA6A1D-0EB5-4DDF-AFE5-66C80E749F46}">
+      <dsp:nvSpPr>
+        <dsp:cNvPr id="0" name=""/>
+        <dsp:cNvSpPr/>
+      </dsp:nvSpPr>
+      <dsp:spPr>
+        <a:xfrm rot="5400000">
+          <a:off x="-208524" y="1457779"/>
+          <a:ext cx="1387349" cy="971144"/>
+        </a:xfrm>
+        <a:prstGeom prst="chevron">
+          <a:avLst/>
+        </a:prstGeom>
+        <a:solidFill>
+          <a:schemeClr val="accent5">
+            <a:hueOff val="-2252848"/>
+            <a:satOff val="-5806"/>
+            <a:lumOff val="-3922"/>
+            <a:alphaOff val="0"/>
+          </a:schemeClr>
+        </a:solidFill>
+        <a:ln w="12700" cap="flat" cmpd="sng" algn="ctr">
+          <a:solidFill>
+            <a:schemeClr val="accent5">
+              <a:hueOff val="-2252848"/>
+              <a:satOff val="-5806"/>
+              <a:lumOff val="-3922"/>
+              <a:alphaOff val="0"/>
+            </a:schemeClr>
+          </a:solidFill>
+          <a:prstDash val="solid"/>
+          <a:miter lim="800000"/>
+        </a:ln>
+        <a:effectLst/>
+      </dsp:spPr>
+      <dsp:style>
+        <a:lnRef idx="2">
+          <a:scrgbClr r="0" g="0" b="0"/>
+        </a:lnRef>
+        <a:fillRef idx="1">
+          <a:scrgbClr r="0" g="0" b="0"/>
+        </a:fillRef>
+        <a:effectRef idx="0">
+          <a:scrgbClr r="0" g="0" b="0"/>
+        </a:effectRef>
+        <a:fontRef idx="minor">
+          <a:schemeClr val="lt1"/>
+        </a:fontRef>
+      </dsp:style>
+      <dsp:txBody>
+        <a:bodyPr spcFirstLastPara="0" vert="horz" wrap="square" lIns="8890" tIns="8890" rIns="8890" bIns="8890" numCol="1" spcCol="1270" anchor="ctr" anchorCtr="0">
+          <a:noAutofit/>
+        </a:bodyPr>
+        <a:lstStyle/>
+        <a:p>
+          <a:pPr marL="0" lvl="0" indent="0" algn="ctr" defTabSz="622300">
+            <a:lnSpc>
+              <a:spcPct val="90000"/>
+            </a:lnSpc>
+            <a:spcBef>
+              <a:spcPct val="0"/>
+            </a:spcBef>
+            <a:spcAft>
+              <a:spcPct val="35000"/>
+            </a:spcAft>
+            <a:buNone/>
+          </a:pPr>
+          <a:r>
+            <a:rPr lang="en-US" sz="1400" kern="1200"/>
+            <a:t>State Updates</a:t>
+          </a:r>
+        </a:p>
+      </dsp:txBody>
+      <dsp:txXfrm rot="-5400000">
+        <a:off x="-421" y="1735248"/>
+        <a:ext cx="971144" cy="416205"/>
+      </dsp:txXfrm>
+    </dsp:sp>
+    <dsp:sp modelId="{E75FF9E0-887D-4825-800F-8C6D7BB9C0BD}">
+      <dsp:nvSpPr>
+        <dsp:cNvPr id="0" name=""/>
+        <dsp:cNvSpPr/>
+      </dsp:nvSpPr>
+      <dsp:spPr>
+        <a:xfrm rot="5400000">
+          <a:off x="2786986" y="-566586"/>
+          <a:ext cx="901777" cy="4534305"/>
+        </a:xfrm>
+        <a:prstGeom prst="round2SameRect">
+          <a:avLst/>
+        </a:prstGeom>
+        <a:solidFill>
+          <a:schemeClr val="lt1">
+            <a:alpha val="90000"/>
+            <a:hueOff val="0"/>
+            <a:satOff val="0"/>
+            <a:lumOff val="0"/>
+            <a:alphaOff val="0"/>
+          </a:schemeClr>
+        </a:solidFill>
+        <a:ln w="12700" cap="flat" cmpd="sng" algn="ctr">
+          <a:solidFill>
+            <a:schemeClr val="accent5">
+              <a:hueOff val="-2252848"/>
+              <a:satOff val="-5806"/>
+              <a:lumOff val="-3922"/>
+              <a:alphaOff val="0"/>
+            </a:schemeClr>
+          </a:solidFill>
+          <a:prstDash val="solid"/>
+          <a:miter lim="800000"/>
+        </a:ln>
+        <a:effectLst/>
+      </dsp:spPr>
+      <dsp:style>
+        <a:lnRef idx="2">
+          <a:scrgbClr r="0" g="0" b="0"/>
+        </a:lnRef>
+        <a:fillRef idx="1">
+          <a:scrgbClr r="0" g="0" b="0"/>
+        </a:fillRef>
+        <a:effectRef idx="0">
+          <a:scrgbClr r="0" g="0" b="0"/>
+        </a:effectRef>
+        <a:fontRef idx="minor"/>
+      </dsp:style>
+      <dsp:txBody>
+        <a:bodyPr spcFirstLastPara="0" vert="horz" wrap="square" lIns="92456" tIns="8255" rIns="8255" bIns="8255" numCol="1" spcCol="1270" anchor="ctr" anchorCtr="0">
+          <a:noAutofit/>
+        </a:bodyPr>
+        <a:lstStyle/>
+        <a:p>
+          <a:pPr marL="114300" lvl="1" indent="-114300" algn="l" defTabSz="577850">
+            <a:lnSpc>
+              <a:spcPct val="90000"/>
+            </a:lnSpc>
+            <a:spcBef>
+              <a:spcPct val="0"/>
+            </a:spcBef>
+            <a:spcAft>
+              <a:spcPct val="15000"/>
+            </a:spcAft>
+            <a:buChar char="•"/>
+          </a:pPr>
+          <a:r>
+            <a:rPr lang="en-US" sz="1300" kern="1200"/>
+            <a:t>Input - Item tuple</a:t>
+          </a:r>
+        </a:p>
+        <a:p>
+          <a:pPr marL="114300" lvl="1" indent="-114300" algn="l" defTabSz="577850">
+            <a:lnSpc>
+              <a:spcPct val="90000"/>
+            </a:lnSpc>
+            <a:spcBef>
+              <a:spcPct val="0"/>
+            </a:spcBef>
+            <a:spcAft>
+              <a:spcPct val="15000"/>
+            </a:spcAft>
+            <a:buChar char="•"/>
+          </a:pPr>
+          <a:r>
+            <a:rPr lang="en-US" sz="1300" kern="1200"/>
+            <a:t>Process - Update world-object states, Location state and write output to user</a:t>
+          </a:r>
+        </a:p>
+        <a:p>
+          <a:pPr marL="114300" lvl="1" indent="-114300" algn="l" defTabSz="577850">
+            <a:lnSpc>
+              <a:spcPct val="90000"/>
+            </a:lnSpc>
+            <a:spcBef>
+              <a:spcPct val="0"/>
+            </a:spcBef>
+            <a:spcAft>
+              <a:spcPct val="15000"/>
+            </a:spcAft>
+            <a:buChar char="•"/>
+          </a:pPr>
+          <a:r>
+            <a:rPr lang="en-US" sz="1300" kern="1200"/>
+            <a:t>Output - New world-object Record</a:t>
+          </a:r>
+        </a:p>
+      </dsp:txBody>
+      <dsp:txXfrm rot="-5400000">
+        <a:off x="970723" y="1293698"/>
+        <a:ext cx="4490284" cy="813735"/>
+      </dsp:txXfrm>
+    </dsp:sp>
+    <dsp:sp modelId="{E93C5FF4-B9F8-4A98-BF8F-D3D44A2223F4}">
+      <dsp:nvSpPr>
+        <dsp:cNvPr id="0" name=""/>
+        <dsp:cNvSpPr/>
+      </dsp:nvSpPr>
+      <dsp:spPr>
+        <a:xfrm rot="5400000">
+          <a:off x="-208524" y="2700103"/>
+          <a:ext cx="1387349" cy="971144"/>
+        </a:xfrm>
+        <a:prstGeom prst="chevron">
+          <a:avLst/>
+        </a:prstGeom>
+        <a:solidFill>
+          <a:schemeClr val="accent5">
+            <a:hueOff val="-4505695"/>
+            <a:satOff val="-11613"/>
+            <a:lumOff val="-7843"/>
+            <a:alphaOff val="0"/>
+          </a:schemeClr>
+        </a:solidFill>
+        <a:ln w="12700" cap="flat" cmpd="sng" algn="ctr">
+          <a:solidFill>
+            <a:schemeClr val="accent5">
+              <a:hueOff val="-4505695"/>
+              <a:satOff val="-11613"/>
+              <a:lumOff val="-7843"/>
+              <a:alphaOff val="0"/>
+            </a:schemeClr>
+          </a:solidFill>
+          <a:prstDash val="solid"/>
+          <a:miter lim="800000"/>
+        </a:ln>
+        <a:effectLst/>
+      </dsp:spPr>
+      <dsp:style>
+        <a:lnRef idx="2">
+          <a:scrgbClr r="0" g="0" b="0"/>
+        </a:lnRef>
+        <a:fillRef idx="1">
+          <a:scrgbClr r="0" g="0" b="0"/>
+        </a:fillRef>
+        <a:effectRef idx="0">
+          <a:scrgbClr r="0" g="0" b="0"/>
+        </a:effectRef>
+        <a:fontRef idx="minor">
+          <a:schemeClr val="lt1"/>
+        </a:fontRef>
+      </dsp:style>
+      <dsp:txBody>
+        <a:bodyPr spcFirstLastPara="0" vert="horz" wrap="square" lIns="8890" tIns="8890" rIns="8890" bIns="8890" numCol="1" spcCol="1270" anchor="ctr" anchorCtr="0">
+          <a:noAutofit/>
+        </a:bodyPr>
+        <a:lstStyle/>
+        <a:p>
+          <a:pPr marL="0" lvl="0" indent="0" algn="ctr" defTabSz="622300">
+            <a:lnSpc>
+              <a:spcPct val="90000"/>
+            </a:lnSpc>
+            <a:spcBef>
+              <a:spcPct val="0"/>
+            </a:spcBef>
+            <a:spcAft>
+              <a:spcPct val="35000"/>
+            </a:spcAft>
+            <a:buNone/>
+          </a:pPr>
+          <a:r>
+            <a:rPr lang="en-US" sz="1400" kern="1200"/>
+            <a:t>Set Updates</a:t>
+          </a:r>
+        </a:p>
+      </dsp:txBody>
+      <dsp:txXfrm rot="-5400000">
+        <a:off x="-421" y="2977572"/>
+        <a:ext cx="971144" cy="416205"/>
+      </dsp:txXfrm>
+    </dsp:sp>
+    <dsp:sp modelId="{68CCB581-03DA-4AAE-93A9-958ECB0052A9}">
+      <dsp:nvSpPr>
+        <dsp:cNvPr id="0" name=""/>
+        <dsp:cNvSpPr/>
+      </dsp:nvSpPr>
+      <dsp:spPr>
+        <a:xfrm rot="5400000">
+          <a:off x="2786986" y="675737"/>
+          <a:ext cx="901777" cy="4534305"/>
+        </a:xfrm>
+        <a:prstGeom prst="round2SameRect">
+          <a:avLst/>
+        </a:prstGeom>
+        <a:solidFill>
+          <a:schemeClr val="lt1">
+            <a:alpha val="90000"/>
+            <a:hueOff val="0"/>
+            <a:satOff val="0"/>
+            <a:lumOff val="0"/>
+            <a:alphaOff val="0"/>
+          </a:schemeClr>
+        </a:solidFill>
+        <a:ln w="12700" cap="flat" cmpd="sng" algn="ctr">
+          <a:solidFill>
+            <a:schemeClr val="accent5">
+              <a:hueOff val="-4505695"/>
+              <a:satOff val="-11613"/>
+              <a:lumOff val="-7843"/>
+              <a:alphaOff val="0"/>
+            </a:schemeClr>
+          </a:solidFill>
+          <a:prstDash val="solid"/>
+          <a:miter lim="800000"/>
+        </a:ln>
+        <a:effectLst/>
+      </dsp:spPr>
+      <dsp:style>
+        <a:lnRef idx="2">
+          <a:scrgbClr r="0" g="0" b="0"/>
+        </a:lnRef>
+        <a:fillRef idx="1">
+          <a:scrgbClr r="0" g="0" b="0"/>
+        </a:fillRef>
+        <a:effectRef idx="0">
+          <a:scrgbClr r="0" g="0" b="0"/>
+        </a:effectRef>
+        <a:fontRef idx="minor"/>
+      </dsp:style>
+      <dsp:txBody>
+        <a:bodyPr spcFirstLastPara="0" vert="horz" wrap="square" lIns="92456" tIns="8255" rIns="8255" bIns="8255" numCol="1" spcCol="1270" anchor="ctr" anchorCtr="0">
+          <a:noAutofit/>
+        </a:bodyPr>
+        <a:lstStyle/>
+        <a:p>
+          <a:pPr marL="114300" lvl="1" indent="-114300" algn="l" defTabSz="577850">
+            <a:lnSpc>
+              <a:spcPct val="90000"/>
+            </a:lnSpc>
+            <a:spcBef>
+              <a:spcPct val="0"/>
+            </a:spcBef>
+            <a:spcAft>
+              <a:spcPct val="15000"/>
+            </a:spcAft>
+            <a:buChar char="•"/>
+          </a:pPr>
+          <a:r>
+            <a:rPr lang="en-US" sz="1300" kern="1200"/>
+            <a:t>Input - World-object Record</a:t>
+          </a:r>
+        </a:p>
+        <a:p>
+          <a:pPr marL="114300" lvl="1" indent="-114300" algn="l" defTabSz="577850">
+            <a:lnSpc>
+              <a:spcPct val="90000"/>
+            </a:lnSpc>
+            <a:spcBef>
+              <a:spcPct val="0"/>
+            </a:spcBef>
+            <a:spcAft>
+              <a:spcPct val="15000"/>
+            </a:spcAft>
+            <a:buChar char="•"/>
+          </a:pPr>
+          <a:r>
+            <a:rPr lang="en-US" sz="1300" kern="1200"/>
+            <a:t>Process - Update location objects set and locations items set</a:t>
+          </a:r>
+        </a:p>
+        <a:p>
+          <a:pPr marL="114300" lvl="1" indent="-114300" algn="l" defTabSz="577850">
+            <a:lnSpc>
+              <a:spcPct val="90000"/>
+            </a:lnSpc>
+            <a:spcBef>
+              <a:spcPct val="0"/>
+            </a:spcBef>
+            <a:spcAft>
+              <a:spcPct val="15000"/>
+            </a:spcAft>
+            <a:buChar char="•"/>
+          </a:pPr>
+          <a:r>
+            <a:rPr lang="en-US" sz="1300" kern="1200"/>
+            <a:t>Output - New location record</a:t>
+          </a:r>
+        </a:p>
+      </dsp:txBody>
+      <dsp:txXfrm rot="-5400000">
+        <a:off x="970723" y="2536022"/>
+        <a:ext cx="4490284" cy="813735"/>
+      </dsp:txXfrm>
+    </dsp:sp>
+    <dsp:sp modelId="{4CEB7362-0A6E-4CCB-8F8F-B4ECC4D6AEDF}">
+      <dsp:nvSpPr>
+        <dsp:cNvPr id="0" name=""/>
+        <dsp:cNvSpPr/>
+      </dsp:nvSpPr>
+      <dsp:spPr>
+        <a:xfrm rot="5400000">
+          <a:off x="-208524" y="3942428"/>
+          <a:ext cx="1387349" cy="971144"/>
+        </a:xfrm>
+        <a:prstGeom prst="chevron">
+          <a:avLst/>
+        </a:prstGeom>
+        <a:solidFill>
+          <a:schemeClr val="accent5">
+            <a:hueOff val="-6758543"/>
+            <a:satOff val="-17419"/>
+            <a:lumOff val="-11765"/>
+            <a:alphaOff val="0"/>
+          </a:schemeClr>
+        </a:solidFill>
+        <a:ln w="12700" cap="flat" cmpd="sng" algn="ctr">
+          <a:solidFill>
+            <a:schemeClr val="accent5">
+              <a:hueOff val="-6758543"/>
+              <a:satOff val="-17419"/>
+              <a:lumOff val="-11765"/>
+              <a:alphaOff val="0"/>
+            </a:schemeClr>
+          </a:solidFill>
+          <a:prstDash val="solid"/>
+          <a:miter lim="800000"/>
+        </a:ln>
+        <a:effectLst/>
+      </dsp:spPr>
+      <dsp:style>
+        <a:lnRef idx="2">
+          <a:scrgbClr r="0" g="0" b="0"/>
+        </a:lnRef>
+        <a:fillRef idx="1">
+          <a:scrgbClr r="0" g="0" b="0"/>
+        </a:fillRef>
+        <a:effectRef idx="0">
+          <a:scrgbClr r="0" g="0" b="0"/>
+        </a:effectRef>
+        <a:fontRef idx="minor">
+          <a:schemeClr val="lt1"/>
+        </a:fontRef>
+      </dsp:style>
+      <dsp:txBody>
+        <a:bodyPr spcFirstLastPara="0" vert="horz" wrap="square" lIns="8890" tIns="8890" rIns="8890" bIns="8890" numCol="1" spcCol="1270" anchor="ctr" anchorCtr="0">
+          <a:noAutofit/>
+        </a:bodyPr>
+        <a:lstStyle/>
+        <a:p>
+          <a:pPr marL="0" lvl="0" indent="0" algn="ctr" defTabSz="622300">
+            <a:lnSpc>
+              <a:spcPct val="90000"/>
+            </a:lnSpc>
+            <a:spcBef>
+              <a:spcPct val="0"/>
+            </a:spcBef>
+            <a:spcAft>
+              <a:spcPct val="35000"/>
+            </a:spcAft>
+            <a:buNone/>
+          </a:pPr>
+          <a:r>
+            <a:rPr lang="en-US" sz="1400" kern="1200"/>
+            <a:t>Network Updates</a:t>
+          </a:r>
+        </a:p>
+      </dsp:txBody>
+      <dsp:txXfrm rot="-5400000">
+        <a:off x="-421" y="4219897"/>
+        <a:ext cx="971144" cy="416205"/>
+      </dsp:txXfrm>
+    </dsp:sp>
+    <dsp:sp modelId="{68056F76-D948-49C4-B0BD-6946E1557150}">
+      <dsp:nvSpPr>
+        <dsp:cNvPr id="0" name=""/>
+        <dsp:cNvSpPr/>
+      </dsp:nvSpPr>
+      <dsp:spPr>
+        <a:xfrm rot="5400000">
+          <a:off x="2786986" y="1918061"/>
+          <a:ext cx="901777" cy="4534305"/>
+        </a:xfrm>
+        <a:prstGeom prst="round2SameRect">
+          <a:avLst/>
+        </a:prstGeom>
+        <a:solidFill>
+          <a:schemeClr val="lt1">
+            <a:alpha val="90000"/>
+            <a:hueOff val="0"/>
+            <a:satOff val="0"/>
+            <a:lumOff val="0"/>
+            <a:alphaOff val="0"/>
+          </a:schemeClr>
+        </a:solidFill>
+        <a:ln w="12700" cap="flat" cmpd="sng" algn="ctr">
+          <a:solidFill>
+            <a:schemeClr val="accent5">
+              <a:hueOff val="-6758543"/>
+              <a:satOff val="-17419"/>
+              <a:lumOff val="-11765"/>
+              <a:alphaOff val="0"/>
+            </a:schemeClr>
+          </a:solidFill>
+          <a:prstDash val="solid"/>
+          <a:miter lim="800000"/>
+        </a:ln>
+        <a:effectLst/>
+      </dsp:spPr>
+      <dsp:style>
+        <a:lnRef idx="2">
+          <a:scrgbClr r="0" g="0" b="0"/>
+        </a:lnRef>
+        <a:fillRef idx="1">
+          <a:scrgbClr r="0" g="0" b="0"/>
+        </a:fillRef>
+        <a:effectRef idx="0">
+          <a:scrgbClr r="0" g="0" b="0"/>
+        </a:effectRef>
+        <a:fontRef idx="minor"/>
+      </dsp:style>
+      <dsp:txBody>
+        <a:bodyPr spcFirstLastPara="0" vert="horz" wrap="square" lIns="92456" tIns="8255" rIns="8255" bIns="8255" numCol="1" spcCol="1270" anchor="ctr" anchorCtr="0">
+          <a:noAutofit/>
+        </a:bodyPr>
+        <a:lstStyle/>
+        <a:p>
+          <a:pPr marL="114300" lvl="1" indent="-114300" algn="l" defTabSz="577850">
+            <a:lnSpc>
+              <a:spcPct val="90000"/>
+            </a:lnSpc>
+            <a:spcBef>
+              <a:spcPct val="0"/>
+            </a:spcBef>
+            <a:spcAft>
+              <a:spcPct val="15000"/>
+            </a:spcAft>
+            <a:buChar char="•"/>
+          </a:pPr>
+          <a:r>
+            <a:rPr lang="en-US" sz="1300" kern="1200"/>
+            <a:t>Input - New location Record</a:t>
+          </a:r>
+        </a:p>
+        <a:p>
+          <a:pPr marL="114300" lvl="1" indent="-114300" algn="l" defTabSz="577850">
+            <a:lnSpc>
+              <a:spcPct val="90000"/>
+            </a:lnSpc>
+            <a:spcBef>
+              <a:spcPct val="0"/>
+            </a:spcBef>
+            <a:spcAft>
+              <a:spcPct val="15000"/>
+            </a:spcAft>
+            <a:buChar char="•"/>
+          </a:pPr>
+          <a:r>
+            <a:rPr lang="en-US" sz="1300" kern="1200"/>
+            <a:t>Process - Update the old location with the new Location</a:t>
+          </a:r>
+        </a:p>
+      </dsp:txBody>
+      <dsp:txXfrm rot="-5400000">
+        <a:off x="970723" y="3778346"/>
+        <a:ext cx="4490284" cy="813735"/>
+      </dsp:txXfrm>
+    </dsp:sp>
+  </dsp:spTree>
+</dsp:drawing>
+</file>
+
+<file path=word/diagrams/layout1.xml><?xml version="1.0" encoding="utf-8"?>
+<dgm:layoutDef xmlns:dgm="http://schemas.openxmlformats.org/drawingml/2006/diagram" xmlns:a="http://schemas.openxmlformats.org/drawingml/2006/main" uniqueId="urn:microsoft.com/office/officeart/2005/8/layout/chevron2">
+  <dgm:title val=""/>
+  <dgm:desc val=""/>
+  <dgm:catLst>
+    <dgm:cat type="process" pri="12000"/>
+    <dgm:cat type="list" pri="16000"/>
+    <dgm:cat type="convert" pri="11000"/>
+  </dgm:catLst>
+  <dgm:sampData>
+    <dgm:dataModel>
+      <dgm:ptLst>
+        <dgm:pt modelId="0" type="doc"/>
+        <dgm:pt modelId="1">
+          <dgm:prSet phldr="1"/>
+        </dgm:pt>
+        <dgm:pt modelId="11">
+          <dgm:prSet phldr="1"/>
+        </dgm:pt>
+        <dgm:pt modelId="12">
+          <dgm:prSet phldr="1"/>
+        </dgm:pt>
+        <dgm:pt modelId="2">
+          <dgm:prSet phldr="1"/>
+        </dgm:pt>
+        <dgm:pt modelId="21">
+          <dgm:prSet phldr="1"/>
+        </dgm:pt>
+        <dgm:pt modelId="22">
+          <dgm:prSet phldr="1"/>
+        </dgm:pt>
+        <dgm:pt modelId="3">
+          <dgm:prSet phldr="1"/>
+        </dgm:pt>
+        <dgm:pt modelId="31">
+          <dgm:prSet phldr="1"/>
+        </dgm:pt>
+        <dgm:pt modelId="32">
+          <dgm:prSet phldr="1"/>
+        </dgm:pt>
+      </dgm:ptLst>
+      <dgm:cxnLst>
+        <dgm:cxn modelId="4" srcId="0" destId="1" srcOrd="0" destOrd="0"/>
+        <dgm:cxn modelId="5" srcId="0" destId="2" srcOrd="1" destOrd="0"/>
+        <dgm:cxn modelId="6" srcId="0" destId="3" srcOrd="2" destOrd="0"/>
+        <dgm:cxn modelId="13" srcId="1" destId="11" srcOrd="0" destOrd="0"/>
+        <dgm:cxn modelId="14" srcId="1" destId="12" srcOrd="1" destOrd="0"/>
+        <dgm:cxn modelId="23" srcId="2" destId="21" srcOrd="0" destOrd="0"/>
+        <dgm:cxn modelId="24" srcId="2" destId="22" srcOrd="1" destOrd="0"/>
+        <dgm:cxn modelId="33" srcId="3" destId="31" srcOrd="0" destOrd="0"/>
+        <dgm:cxn modelId="34" srcId="3" destId="32" srcOrd="1" destOrd="0"/>
+      </dgm:cxnLst>
+      <dgm:bg/>
+      <dgm:whole/>
+    </dgm:dataModel>
+  </dgm:sampData>
+  <dgm:styleData>
+    <dgm:dataModel>
+      <dgm:ptLst>
+        <dgm:pt modelId="0" type="doc"/>
+        <dgm:pt modelId="1"/>
+      </dgm:ptLst>
+      <dgm:cxnLst>
+        <dgm:cxn modelId="4" srcId="0" destId="1" srcOrd="0" destOrd="0"/>
+      </dgm:cxnLst>
+      <dgm:bg/>
+      <dgm:whole/>
+    </dgm:dataModel>
+  </dgm:styleData>
+  <dgm:clrData>
+    <dgm:dataModel>
+      <dgm:ptLst>
+        <dgm:pt modelId="0" type="doc"/>
+        <dgm:pt modelId="1"/>
+        <dgm:pt modelId="11"/>
+        <dgm:pt modelId="2"/>
+        <dgm:pt modelId="21"/>
+        <dgm:pt modelId="3"/>
+        <dgm:pt modelId="31"/>
+        <dgm:pt modelId="4"/>
+        <dgm:pt modelId="41"/>
+      </dgm:ptLst>
+      <dgm:cxnLst>
+        <dgm:cxn modelId="5" srcId="0" destId="1" srcOrd="0" destOrd="0"/>
+        <dgm:cxn modelId="6" srcId="0" destId="2" srcOrd="1" destOrd="0"/>
+        <dgm:cxn modelId="7" srcId="0" destId="3" srcOrd="2" destOrd="0"/>
+        <dgm:cxn modelId="8" srcId="0" destId="4" srcOrd="3" destOrd="0"/>
+        <dgm:cxn modelId="13" srcId="1" destId="11" srcOrd="0" destOrd="0"/>
+        <dgm:cxn modelId="23" srcId="2" destId="21" srcOrd="0" destOrd="0"/>
+        <dgm:cxn modelId="33" srcId="3" destId="31" srcOrd="0" destOrd="0"/>
+        <dgm:cxn modelId="43" srcId="4" destId="41" srcOrd="0" destOrd="0"/>
+      </dgm:cxnLst>
+      <dgm:bg/>
+      <dgm:whole/>
+    </dgm:dataModel>
+  </dgm:clrData>
+  <dgm:layoutNode name="linearFlow">
+    <dgm:varLst>
+      <dgm:dir/>
+      <dgm:animLvl val="lvl"/>
+      <dgm:resizeHandles val="exact"/>
+    </dgm:varLst>
+    <dgm:alg type="lin">
+      <dgm:param type="linDir" val="fromT"/>
+      <dgm:param type="nodeHorzAlign" val="l"/>
+    </dgm:alg>
+    <dgm:shape xmlns:r="http://schemas.openxmlformats.org/officeDocument/2006/relationships" r:blip="">
+      <dgm:adjLst/>
+    </dgm:shape>
+    <dgm:presOf/>
+    <dgm:constrLst>
+      <dgm:constr type="h" for="ch" forName="composite" refType="h"/>
+      <dgm:constr type="w" for="ch" forName="composite" refType="w"/>
+      <dgm:constr type="h" for="des" forName="parentText" op="equ"/>
+      <dgm:constr type="h" for="ch" forName="sp" val="-14.88"/>
+      <dgm:constr type="h" for="ch" forName="sp" refType="w" refFor="des" refForName="parentText" op="gte" fact="-0.3"/>
+      <dgm:constr type="primFontSz" for="des" forName="parentText" op="equ" val="65"/>
+      <dgm:constr type="primFontSz" for="des" forName="descendantText" op="equ" val="65"/>
+    </dgm:constrLst>
+    <dgm:ruleLst/>
+    <dgm:forEach name="Name0" axis="ch" ptType="node">
+      <dgm:layoutNode name="composite">
+        <dgm:alg type="composite"/>
+        <dgm:shape xmlns:r="http://schemas.openxmlformats.org/officeDocument/2006/relationships" r:blip="">
+          <dgm:adjLst/>
+        </dgm:shape>
+        <dgm:presOf/>
+        <dgm:choose name="Name1">
+          <dgm:if name="Name2" func="var" arg="dir" op="equ" val="norm">
+            <dgm:constrLst>
+              <dgm:constr type="t" for="ch" forName="parentText"/>
+              <dgm:constr type="l" for="ch" forName="parentText"/>
+              <dgm:constr type="w" for="ch" forName="parentText" refType="w" fact="0.4"/>
+              <dgm:constr type="h" for="ch" forName="parentText" refType="h"/>
+              <dgm:constr type="w" for="ch" forName="parentText" refType="w" op="lte" fact="0.5"/>
+              <dgm:constr type="w" for="ch" forName="parentText" refType="h" refFor="ch" refForName="parentText" op="lte" fact="0.7"/>
+              <dgm:constr type="h" for="ch" forName="parentText" refType="w" refFor="ch" refForName="parentText" op="lte" fact="3"/>
+              <dgm:constr type="l" for="ch" forName="descendantText" refType="w" refFor="ch" refForName="parentText"/>
+              <dgm:constr type="w" for="ch" forName="descendantText" refType="w"/>
+              <dgm:constr type="wOff" for="ch" forName="descendantText" refType="w" refFor="ch" refForName="parentText" fact="-1"/>
+              <dgm:constr type="t" for="ch" forName="descendantText"/>
+              <dgm:constr type="b" for="ch" forName="descendantText" refType="h" refFor="ch" refForName="parentText"/>
+              <dgm:constr type="bOff" for="ch" forName="descendantText" refType="w" refFor="ch" refForName="parentText" fact="-0.5"/>
+            </dgm:constrLst>
+          </dgm:if>
+          <dgm:else name="Name3">
+            <dgm:constrLst>
+              <dgm:constr type="t" for="ch" forName="parentText"/>
+              <dgm:constr type="r" for="ch" forName="parentText" refType="w"/>
+              <dgm:constr type="w" for="ch" forName="parentText" refType="w" fact="0.4"/>
+              <dgm:constr type="h" for="ch" forName="parentText" refType="h"/>
+              <dgm:constr type="w" for="ch" forName="parentText" refType="w" op="lte" fact="0.5"/>
+              <dgm:constr type="w" for="ch" forName="parentText" refType="h" refFor="ch" refForName="parentText" op="lte" fact="0.7"/>
+              <dgm:constr type="h" for="ch" forName="parentText" refType="w" refFor="ch" refForName="parentText" op="lte" fact="3"/>
+              <dgm:constr type="l" for="ch" forName="descendantText"/>
+              <dgm:constr type="w" for="ch" forName="descendantText" refType="w"/>
+              <dgm:constr type="wOff" for="ch" forName="descendantText" refType="w" refFor="ch" refForName="parentText" fact="-1"/>
+              <dgm:constr type="t" for="ch" forName="descendantText"/>
+              <dgm:constr type="b" for="ch" forName="descendantText" refType="h" refFor="ch" refForName="parentText"/>
+              <dgm:constr type="bOff" for="ch" forName="descendantText" refType="w" refFor="ch" refForName="parentText" fact="-0.5"/>
+            </dgm:constrLst>
+          </dgm:else>
+        </dgm:choose>
+        <dgm:ruleLst/>
+        <dgm:layoutNode name="parentText" styleLbl="alignNode1">
+          <dgm:varLst>
+            <dgm:chMax val="1"/>
+            <dgm:bulletEnabled val="1"/>
+          </dgm:varLst>
+          <dgm:alg type="tx"/>
+          <dgm:shape xmlns:r="http://schemas.openxmlformats.org/officeDocument/2006/relationships" rot="90" type="chevron" r:blip="">
+            <dgm:adjLst/>
+          </dgm:shape>
+          <dgm:presOf axis="self" ptType="node"/>
+          <dgm:constrLst>
+            <dgm:constr type="lMarg" refType="primFontSz" fact="0.05"/>
+            <dgm:constr type="rMarg" refType="primFontSz" fact="0.05"/>
+            <dgm:constr type="tMarg" refType="primFontSz" fact="0.05"/>
+            <dgm:constr type="bMarg" refType="primFontSz" fact="0.05"/>
+          </dgm:constrLst>
+          <dgm:ruleLst>
+            <dgm:rule type="h" val="100" fact="NaN" max="NaN"/>
+            <dgm:rule type="primFontSz" val="24" fact="NaN" max="NaN"/>
+            <dgm:rule type="h" val="110" fact="NaN" max="NaN"/>
+            <dgm:rule type="primFontSz" val="18" fact="NaN" max="NaN"/>
+            <dgm:rule type="h" val="INF" fact="NaN" max="NaN"/>
+            <dgm:rule type="primFontSz" val="5" fact="NaN" max="NaN"/>
+          </dgm:ruleLst>
+        </dgm:layoutNode>
+        <dgm:layoutNode name="descendantText" styleLbl="alignAcc1">
+          <dgm:varLst>
+            <dgm:bulletEnabled val="1"/>
+          </dgm:varLst>
+          <dgm:choose name="Name4">
+            <dgm:if name="Name5" func="var" arg="dir" op="equ" val="norm">
+              <dgm:alg type="tx">
+                <dgm:param type="stBulletLvl" val="1"/>
+                <dgm:param type="txAnchorVertCh" val="mid"/>
+              </dgm:alg>
+              <dgm:shape xmlns:r="http://schemas.openxmlformats.org/officeDocument/2006/relationships" rot="90" type="round2SameRect" r:blip="">
+                <dgm:adjLst/>
+              </dgm:shape>
+            </dgm:if>
+            <dgm:else name="Name6">
+              <dgm:alg type="tx">
+                <dgm:param type="stBulletLvl" val="1"/>
+                <dgm:param type="txAnchorVertCh" val="mid"/>
+              </dgm:alg>
+              <dgm:shape xmlns:r="http://schemas.openxmlformats.org/officeDocument/2006/relationships" rot="-90" type="round2SameRect" r:blip="">
+                <dgm:adjLst/>
+              </dgm:shape>
+            </dgm:else>
+          </dgm:choose>
+          <dgm:presOf axis="des" ptType="node"/>
+          <dgm:choose name="Name7">
+            <dgm:if name="Name8" func="var" arg="dir" op="equ" val="norm">
+              <dgm:constrLst>
+                <dgm:constr type="secFontSz" refType="primFontSz"/>
+                <dgm:constr type="tMarg" refType="primFontSz" fact="0.05"/>
+                <dgm:constr type="bMarg" refType="primFontSz" fact="0.05"/>
+                <dgm:constr type="rMarg" refType="primFontSz" fact="0.05"/>
+              </dgm:constrLst>
+            </dgm:if>
+            <dgm:else name="Name9">
+              <dgm:constrLst>
+                <dgm:constr type="secFontSz" refType="primFontSz"/>
+                <dgm:constr type="tMarg" refType="primFontSz" fact="0.05"/>
+                <dgm:constr type="bMarg" refType="primFontSz" fact="0.05"/>
+                <dgm:constr type="lMarg" refType="primFontSz" fact="0.05"/>
+              </dgm:constrLst>
+            </dgm:else>
+          </dgm:choose>
+          <dgm:ruleLst>
+            <dgm:rule type="primFontSz" val="5" fact="NaN" max="NaN"/>
+          </dgm:ruleLst>
+        </dgm:layoutNode>
+      </dgm:layoutNode>
+      <dgm:forEach name="Name10" axis="followSib" ptType="sibTrans" cnt="1">
+        <dgm:layoutNode name="sp">
+          <dgm:alg type="sp"/>
+          <dgm:shape xmlns:r="http://schemas.openxmlformats.org/officeDocument/2006/relationships" r:blip="">
+            <dgm:adjLst/>
+          </dgm:shape>
+          <dgm:presOf axis="self"/>
+          <dgm:constrLst>
+            <dgm:constr type="w" val="1"/>
+            <dgm:constr type="h" val="37.5"/>
+          </dgm:constrLst>
+          <dgm:ruleLst/>
+        </dgm:layoutNode>
+      </dgm:forEach>
+    </dgm:forEach>
+  </dgm:layoutNode>
+</dgm:layoutDef>
+</file>
+
+<file path=word/diagrams/quickStyle1.xml><?xml version="1.0" encoding="utf-8"?>
+<dgm:styleDef xmlns:dgm="http://schemas.openxmlformats.org/drawingml/2006/diagram" xmlns:a="http://schemas.openxmlformats.org/drawingml/2006/main" uniqueId="urn:microsoft.com/office/officeart/2005/8/quickstyle/simple1">
+  <dgm:title val=""/>
+  <dgm:desc val=""/>
+  <dgm:catLst>
+    <dgm:cat type="simple" pri="10100"/>
+  </dgm:catLst>
+  <dgm:scene3d>
+    <a:camera prst="orthographicFront"/>
+    <a:lightRig rig="threePt" dir="t"/>
+  </dgm:scene3d>
+  <dgm:styleLbl name="node0">
+    <dgm:scene3d>
+      <a:camera prst="orthographicFront"/>
+      <a:lightRig rig="threePt" dir="t"/>
+    </dgm:scene3d>
+    <dgm:sp3d/>
+    <dgm:txPr/>
+    <dgm:style>
+      <a:lnRef idx="2">
+        <a:scrgbClr r="0" g="0" b="0"/>
+      </a:lnRef>
+      <a:fillRef idx="1">
+        <a:scrgbClr r="0" g="0" b="0"/>
+      </a:fillRef>
+      <a:effectRef idx="0">
+        <a:scrgbClr r="0" g="0" b="0"/>
+      </a:effectRef>
+      <a:fontRef idx="minor">
+        <a:schemeClr val="lt1"/>
+      </a:fontRef>
+    </dgm:style>
+  </dgm:styleLbl>
+  <dgm:styleLbl name="lnNode1">
+    <dgm:scene3d>
+      <a:camera prst="orthographicFront"/>
+      <a:lightRig rig="threePt" dir="t"/>
+    </dgm:scene3d>
+    <dgm:sp3d/>
+    <dgm:txPr/>
+    <dgm:style>
+      <a:lnRef idx="2">
+        <a:scrgbClr r="0" g="0" b="0"/>
+      </a:lnRef>
+      <a:fillRef idx="1">
+        <a:scrgbClr r="0" g="0" b="0"/>
+      </a:fillRef>
+      <a:effectRef idx="0">
+        <a:scrgbClr r="0" g="0" b="0"/>
+      </a:effectRef>
+      <a:fontRef idx="minor">
+        <a:schemeClr val="lt1"/>
+      </a:fontRef>
+    </dgm:style>
+  </dgm:styleLbl>
+  <dgm:styleLbl name="vennNode1">
+    <dgm:scene3d>
+      <a:camera prst="orthographicFront"/>
+      <a:lightRig rig="threePt" dir="t"/>
+    </dgm:scene3d>
+    <dgm:sp3d/>
+    <dgm:txPr/>
+    <dgm:style>
+      <a:lnRef idx="2">
+        <a:scrgbClr r="0" g="0" b="0"/>
+      </a:lnRef>
+      <a:fillRef idx="1">
+        <a:scrgbClr r="0" g="0" b="0"/>
+      </a:fillRef>
+      <a:effectRef idx="0">
+        <a:scrgbClr r="0" g="0" b="0"/>
+      </a:effectRef>
+      <a:fontRef idx="minor">
+        <a:schemeClr val="tx1"/>
+      </a:fontRef>
+    </dgm:style>
+  </dgm:styleLbl>
+  <dgm:styleLbl name="alignNode1">
+    <dgm:scene3d>
+      <a:camera prst="orthographicFront"/>
+      <a:lightRig rig="threePt" dir="t"/>
+    </dgm:scene3d>
+    <dgm:sp3d/>
+    <dgm:txPr/>
+    <dgm:style>
+      <a:lnRef idx="2">
+        <a:scrgbClr r="0" g="0" b="0"/>
+      </a:lnRef>
+      <a:fillRef idx="1">
+        <a:scrgbClr r="0" g="0" b="0"/>
+      </a:fillRef>
+      <a:effectRef idx="0">
+        <a:scrgbClr r="0" g="0" b="0"/>
+      </a:effectRef>
+      <a:fontRef idx="minor">
+        <a:schemeClr val="lt1"/>
+      </a:fontRef>
+    </dgm:style>
+  </dgm:styleLbl>
+  <dgm:styleLbl name="node1">
+    <dgm:scene3d>
+      <a:camera prst="orthographicFront"/>
+      <a:lightRig rig="threePt" dir="t"/>
+    </dgm:scene3d>
+    <dgm:sp3d/>
+    <dgm:txPr/>
+    <dgm:style>
+      <a:lnRef idx="2">
+        <a:scrgbClr r="0" g="0" b="0"/>
+      </a:lnRef>
+      <a:fillRef idx="1">
+        <a:scrgbClr r="0" g="0" b="0"/>
+      </a:fillRef>
+      <a:effectRef idx="0">
+        <a:scrgbClr r="0" g="0" b="0"/>
+      </a:effectRef>
+      <a:fontRef idx="minor">
+        <a:schemeClr val="lt1"/>
+      </a:fontRef>
+    </dgm:style>
+  </dgm:styleLbl>
+  <dgm:styleLbl name="node2">
+    <dgm:scene3d>
+      <a:camera prst="orthographicFront"/>
+      <a:lightRig rig="threePt" dir="t"/>
+    </dgm:scene3d>
+    <dgm:sp3d/>
+    <dgm:txPr/>
+    <dgm:style>
+      <a:lnRef idx="2">
+        <a:scrgbClr r="0" g="0" b="0"/>
+      </a:lnRef>
+      <a:fillRef idx="1">
+        <a:scrgbClr r="0" g="0" b="0"/>
+      </a:fillRef>
+      <a:effectRef idx="0">
+        <a:scrgbClr r="0" g="0" b="0"/>
+      </a:effectRef>
+      <a:fontRef idx="minor">
+        <a:schemeClr val="lt1"/>
+      </a:fontRef>
+    </dgm:style>
+  </dgm:styleLbl>
+  <dgm:styleLbl name="node3">
+    <dgm:scene3d>
+      <a:camera prst="orthographicFront"/>
+      <a:lightRig rig="threePt" dir="t"/>
+    </dgm:scene3d>
+    <dgm:sp3d/>
+    <dgm:txPr/>
+    <dgm:style>
+      <a:lnRef idx="2">
+        <a:scrgbClr r="0" g="0" b="0"/>
+      </a:lnRef>
+      <a:fillRef idx="1">
+        <a:scrgbClr r="0" g="0" b="0"/>
+      </a:fillRef>
+      <a:effectRef idx="0">
+        <a:scrgbClr r="0" g="0" b="0"/>
+      </a:effectRef>
+      <a:fontRef idx="minor">
+        <a:schemeClr val="lt1"/>
+      </a:fontRef>
+    </dgm:style>
+  </dgm:styleLbl>
+  <dgm:styleLbl name="node4">
+    <dgm:scene3d>
+      <a:camera prst="orthographicFront"/>
+      <a:lightRig rig="threePt" dir="t"/>
+    </dgm:scene3d>
+    <dgm:sp3d/>
+    <dgm:txPr/>
+    <dgm:style>
+      <a:lnRef idx="2">
+        <a:scrgbClr r="0" g="0" b="0"/>
+      </a:lnRef>
+      <a:fillRef idx="1">
+        <a:scrgbClr r="0" g="0" b="0"/>
+      </a:fillRef>
+      <a:effectRef idx="0">
+        <a:scrgbClr r="0" g="0" b="0"/>
+      </a:effectRef>
+      <a:fontRef idx="minor">
+        <a:schemeClr val="lt1"/>
+      </a:fontRef>
+    </dgm:style>
+  </dgm:styleLbl>
+  <dgm:styleLbl name="fgImgPlace1">
+    <dgm:scene3d>
+      <a:camera prst="orthographicFront"/>
+      <a:lightRig rig="threePt" dir="t"/>
+    </dgm:scene3d>
+    <dgm:sp3d/>
+    <dgm:txPr/>
+    <dgm:style>
+      <a:lnRef idx="2">
+        <a:scrgbClr r="0" g="0" b="0"/>
+      </a:lnRef>
+      <a:fillRef idx="1">
+        <a:scrgbClr r="0" g="0" b="0"/>
+      </a:fillRef>
+      <a:effectRef idx="0">
+        <a:scrgbClr r="0" g="0" b="0"/>
+      </a:effectRef>
+      <a:fontRef idx="minor"/>
+    </dgm:style>
+  </dgm:styleLbl>
+  <dgm:styleLbl name="alignImgPlace1">
+    <dgm:scene3d>
+      <a:camera prst="orthographicFront"/>
+      <a:lightRig rig="threePt" dir="t"/>
+    </dgm:scene3d>
+    <dgm:sp3d/>
+    <dgm:txPr/>
+    <dgm:style>
+      <a:lnRef idx="2">
+        <a:scrgbClr r="0" g="0" b="0"/>
+      </a:lnRef>
+      <a:fillRef idx="1">
+        <a:scrgbClr r="0" g="0" b="0"/>
+      </a:fillRef>
+      <a:effectRef idx="0">
+        <a:scrgbClr r="0" g="0" b="0"/>
+      </a:effectRef>
+      <a:fontRef idx="minor"/>
+    </dgm:style>
+  </dgm:styleLbl>
+  <dgm:styleLbl name="bgImgPlace1">
+    <dgm:scene3d>
+      <a:camera prst="orthographicFront"/>
+      <a:lightRig rig="threePt" dir="t"/>
+    </dgm:scene3d>
+    <dgm:sp3d/>
+    <dgm:txPr/>
+    <dgm:style>
+      <a:lnRef idx="2">
+        <a:scrgbClr r="0" g="0" b="0"/>
+      </a:lnRef>
+      <a:fillRef idx="1">
+        <a:scrgbClr r="0" g="0" b="0"/>
+      </a:fillRef>
+      <a:effectRef idx="0">
+        <a:scrgbClr r="0" g="0" b="0"/>
+      </a:effectRef>
+      <a:fontRef idx="minor"/>
+    </dgm:style>
+  </dgm:styleLbl>
+  <dgm:styleLbl name="sibTrans2D1">
+    <dgm:scene3d>
+      <a:camera prst="orthographicFront"/>
+      <a:lightRig rig="threePt" dir="t"/>
+    </dgm:scene3d>
+    <dgm:sp3d/>
+    <dgm:txPr/>
+    <dgm:style>
+      <a:lnRef idx="0">
+        <a:scrgbClr r="0" g="0" b="0"/>
+      </a:lnRef>
+      <a:fillRef idx="1">
+        <a:scrgbClr r="0" g="0" b="0"/>
+      </a:fillRef>
+      <a:effectRef idx="0">
+        <a:scrgbClr r="0" g="0" b="0"/>
+      </a:effectRef>
+      <a:fontRef idx="minor">
+        <a:schemeClr val="lt1"/>
+      </a:fontRef>
+    </dgm:style>
+  </dgm:styleLbl>
+  <dgm:styleLbl name="fgSibTrans2D1">
+    <dgm:scene3d>
+      <a:camera prst="orthographicFront"/>
+      <a:lightRig rig="threePt" dir="t"/>
+    </dgm:scene3d>
+    <dgm:sp3d/>
+    <dgm:txPr/>
+    <dgm:style>
+      <a:lnRef idx="0">
+        <a:scrgbClr r="0" g="0" b="0"/>
+      </a:lnRef>
+      <a:fillRef idx="1">
+        <a:scrgbClr r="0" g="0" b="0"/>
+      </a:fillRef>
+      <a:effectRef idx="0">
+        <a:scrgbClr r="0" g="0" b="0"/>
+      </a:effectRef>
+      <a:fontRef idx="minor">
+        <a:schemeClr val="lt1"/>
+      </a:fontRef>
+    </dgm:style>
+  </dgm:styleLbl>
+  <dgm:styleLbl name="bgSibTrans2D1">
+    <dgm:scene3d>
+      <a:camera prst="orthographicFront"/>
+      <a:lightRig rig="threePt" dir="t"/>
+    </dgm:scene3d>
+    <dgm:sp3d/>
+    <dgm:txPr/>
+    <dgm:style>
+      <a:lnRef idx="0">
+        <a:scrgbClr r="0" g="0" b="0"/>
+      </a:lnRef>
+      <a:fillRef idx="1">
+        <a:scrgbClr r="0" g="0" b="0"/>
+      </a:fillRef>
+      <a:effectRef idx="0">
+        <a:scrgbClr r="0" g="0" b="0"/>
+      </a:effectRef>
+      <a:fontRef idx="minor">
+        <a:schemeClr val="lt1"/>
+      </a:fontRef>
+    </dgm:style>
+  </dgm:styleLbl>
+  <dgm:styleLbl name="sibTrans1D1">
+    <dgm:scene3d>
+      <a:camera prst="orthographicFront"/>
+      <a:lightRig rig="threePt" dir="t"/>
+    </dgm:scene3d>
+    <dgm:sp3d/>
+    <dgm:txPr/>
+    <dgm:style>
+      <a:lnRef idx="1">
+        <a:scrgbClr r="0" g="0" b="0"/>
+      </a:lnRef>
+      <a:fillRef idx="0">
+        <a:scrgbClr r="0" g="0" b="0"/>
+      </a:fillRef>
+      <a:effectRef idx="0">
+        <a:scrgbClr r="0" g="0" b="0"/>
+      </a:effectRef>
+      <a:fontRef idx="minor"/>
+    </dgm:style>
+  </dgm:styleLbl>
+  <dgm:styleLbl name="callout">
+    <dgm:scene3d>
+      <a:camera prst="orthographicFront"/>
+      <a:lightRig rig="threePt" dir="t"/>
+    </dgm:scene3d>
+    <dgm:sp3d/>
+    <dgm:txPr/>
+    <dgm:style>
+      <a:lnRef idx="2">
+        <a:scrgbClr r="0" g="0" b="0"/>
+      </a:lnRef>
+      <a:fillRef idx="1">
+        <a:scrgbClr r="0" g="0" b="0"/>
+      </a:fillRef>
+      <a:effectRef idx="0">
+        <a:scrgbClr r="0" g="0" b="0"/>
+      </a:effectRef>
+      <a:fontRef idx="minor"/>
+    </dgm:style>
+  </dgm:styleLbl>
+  <dgm:styleLbl name="asst0">
+    <dgm:scene3d>
+      <a:camera prst="orthographicFront"/>
+      <a:lightRig rig="threePt" dir="t"/>
+    </dgm:scene3d>
+    <dgm:sp3d/>
+    <dgm:txPr/>
+    <dgm:style>
+      <a:lnRef idx="2">
+        <a:scrgbClr r="0" g="0" b="0"/>
+      </a:lnRef>
+      <a:fillRef idx="1">
+        <a:scrgbClr r="0" g="0" b="0"/>
+      </a:fillRef>
+      <a:effectRef idx="0">
+        <a:scrgbClr r="0" g="0" b="0"/>
+      </a:effectRef>
+      <a:fontRef idx="minor">
+        <a:schemeClr val="lt1"/>
+      </a:fontRef>
+    </dgm:style>
+  </dgm:styleLbl>
+  <dgm:styleLbl name="asst1">
+    <dgm:scene3d>
+      <a:camera prst="orthographicFront"/>
+      <a:lightRig rig="threePt" dir="t"/>
+    </dgm:scene3d>
+    <dgm:sp3d/>
+    <dgm:txPr/>
+    <dgm:style>
+      <a:lnRef idx="2">
+        <a:scrgbClr r="0" g="0" b="0"/>
+      </a:lnRef>
+      <a:fillRef idx="1">
+        <a:scrgbClr r="0" g="0" b="0"/>
+      </a:fillRef>
+      <a:effectRef idx="0">
+        <a:scrgbClr r="0" g="0" b="0"/>
+      </a:effectRef>
+      <a:fontRef idx="minor">
+        <a:schemeClr val="lt1"/>
+      </a:fontRef>
+    </dgm:style>
+  </dgm:styleLbl>
+  <dgm:styleLbl name="asst2">
+    <dgm:scene3d>
+      <a:camera prst="orthographicFront"/>
+      <a:lightRig rig="threePt" dir="t"/>
+    </dgm:scene3d>
+    <dgm:sp3d/>
+    <dgm:txPr/>
+    <dgm:style>
+      <a:lnRef idx="2">
+        <a:scrgbClr r="0" g="0" b="0"/>
+      </a:lnRef>
+      <a:fillRef idx="1">
+        <a:scrgbClr r="0" g="0" b="0"/>
+      </a:fillRef>
+      <a:effectRef idx="0">
+        <a:scrgbClr r="0" g="0" b="0"/>
+      </a:effectRef>
+      <a:fontRef idx="minor">
+        <a:schemeClr val="lt1"/>
+      </a:fontRef>
+    </dgm:style>
+  </dgm:styleLbl>
+  <dgm:styleLbl name="asst3">
+    <dgm:scene3d>
+      <a:camera prst="orthographicFront"/>
+      <a:lightRig rig="threePt" dir="t"/>
+    </dgm:scene3d>
+    <dgm:sp3d/>
+    <dgm:txPr/>
+    <dgm:style>
+      <a:lnRef idx="2">
+        <a:scrgbClr r="0" g="0" b="0"/>
+      </a:lnRef>
+      <a:fillRef idx="1">
+        <a:scrgbClr r="0" g="0" b="0"/>
+      </a:fillRef>
+      <a:effectRef idx="0">
+        <a:scrgbClr r="0" g="0" b="0"/>
+      </a:effectRef>
+      <a:fontRef idx="minor">
+        <a:schemeClr val="lt1"/>
+      </a:fontRef>
+    </dgm:style>
+  </dgm:styleLbl>
+  <dgm:styleLbl name="asst4">
+    <dgm:scene3d>
+      <a:camera prst="orthographicFront"/>
+      <a:lightRig rig="threePt" dir="t"/>
+    </dgm:scene3d>
+    <dgm:sp3d/>
+    <dgm:txPr/>
+    <dgm:style>
+      <a:lnRef idx="2">
+        <a:scrgbClr r="0" g="0" b="0"/>
+      </a:lnRef>
+      <a:fillRef idx="1">
+        <a:scrgbClr r="0" g="0" b="0"/>
+      </a:fillRef>
+      <a:effectRef idx="0">
+        <a:scrgbClr r="0" g="0" b="0"/>
+      </a:effectRef>
+      <a:fontRef idx="minor">
+        <a:schemeClr val="lt1"/>
+      </a:fontRef>
+    </dgm:style>
+  </dgm:styleLbl>
+  <dgm:styleLbl name="parChTrans2D1">
+    <dgm:scene3d>
+      <a:camera prst="orthographicFront"/>
+      <a:lightRig rig="threePt" dir="t"/>
+    </dgm:scene3d>
+    <dgm:sp3d/>
+    <dgm:txPr/>
+    <dgm:style>
+      <a:lnRef idx="2">
+        <a:scrgbClr r="0" g="0" b="0"/>
+      </a:lnRef>
+      <a:fillRef idx="1">
+        <a:scrgbClr r="0" g="0" b="0"/>
+      </a:fillRef>
+      <a:effectRef idx="0">
+        <a:scrgbClr r="0" g="0" b="0"/>
+      </a:effectRef>
+      <a:fontRef idx="minor">
+        <a:schemeClr val="lt1"/>
+      </a:fontRef>
+    </dgm:style>
+  </dgm:styleLbl>
+  <dgm:styleLbl name="parChTrans2D2">
+    <dgm:scene3d>
+      <a:camera prst="orthographicFront"/>
+      <a:lightRig rig="threePt" dir="t"/>
+    </dgm:scene3d>
+    <dgm:sp3d/>
+    <dgm:txPr/>
+    <dgm:style>
+      <a:lnRef idx="2">
+        <a:scrgbClr r="0" g="0" b="0"/>
+      </a:lnRef>
+      <a:fillRef idx="1">
+        <a:scrgbClr r="0" g="0" b="0"/>
+      </a:fillRef>
+      <a:effectRef idx="0">
+        <a:scrgbClr r="0" g="0" b="0"/>
+      </a:effectRef>
+      <a:fontRef idx="minor">
+        <a:schemeClr val="lt1"/>
+      </a:fontRef>
+    </dgm:style>
+  </dgm:styleLbl>
+  <dgm:styleLbl name="parChTrans2D3">
+    <dgm:scene3d>
+      <a:camera prst="orthographicFront"/>
+      <a:lightRig rig="threePt" dir="t"/>
+    </dgm:scene3d>
+    <dgm:sp3d/>
+    <dgm:txPr/>
+    <dgm:style>
+      <a:lnRef idx="2">
+        <a:scrgbClr r="0" g="0" b="0"/>
+      </a:lnRef>
+      <a:fillRef idx="1">
+        <a:scrgbClr r="0" g="0" b="0"/>
+      </a:fillRef>
+      <a:effectRef idx="0">
+        <a:scrgbClr r="0" g="0" b="0"/>
+      </a:effectRef>
+      <a:fontRef idx="minor">
+        <a:schemeClr val="lt1"/>
+      </a:fontRef>
+    </dgm:style>
+  </dgm:styleLbl>
+  <dgm:styleLbl name="parChTrans2D4">
+    <dgm:scene3d>
+      <a:camera prst="orthographicFront"/>
+      <a:lightRig rig="threePt" dir="t"/>
+    </dgm:scene3d>
+    <dgm:sp3d/>
+    <dgm:txPr/>
+    <dgm:style>
+      <a:lnRef idx="2">
+        <a:scrgbClr r="0" g="0" b="0"/>
+      </a:lnRef>
+      <a:fillRef idx="1">
+        <a:scrgbClr r="0" g="0" b="0"/>
+      </a:fillRef>
+      <a:effectRef idx="0">
+        <a:scrgbClr r="0" g="0" b="0"/>
+      </a:effectRef>
+      <a:fontRef idx="minor">
+        <a:schemeClr val="lt1"/>
+      </a:fontRef>
+    </dgm:style>
+  </dgm:styleLbl>
+  <dgm:styleLbl name="parChTrans1D1">
+    <dgm:scene3d>
+      <a:camera prst="orthographicFront"/>
+      <a:lightRig rig="threePt" dir="t"/>
+    </dgm:scene3d>
+    <dgm:sp3d/>
+    <dgm:txPr/>
+    <dgm:style>
+      <a:lnRef idx="2">
+        <a:scrgbClr r="0" g="0" b="0"/>
+      </a:lnRef>
+      <a:fillRef idx="0">
+        <a:scrgbClr r="0" g="0" b="0"/>
+      </a:fillRef>
+      <a:effectRef idx="0">
+        <a:scrgbClr r="0" g="0" b="0"/>
+      </a:effectRef>
+      <a:fontRef idx="minor"/>
+    </dgm:style>
+  </dgm:styleLbl>
+  <dgm:styleLbl name="parChTrans1D2">
+    <dgm:scene3d>
+      <a:camera prst="orthographicFront"/>
+      <a:lightRig rig="threePt" dir="t"/>
+    </dgm:scene3d>
+    <dgm:sp3d/>
+    <dgm:txPr/>
+    <dgm:style>
+      <a:lnRef idx="2">
+        <a:scrgbClr r="0" g="0" b="0"/>
+      </a:lnRef>
+      <a:fillRef idx="0">
+        <a:scrgbClr r="0" g="0" b="0"/>
+      </a:fillRef>
+      <a:effectRef idx="0">
+        <a:scrgbClr r="0" g="0" b="0"/>
+      </a:effectRef>
+      <a:fontRef idx="minor"/>
+    </dgm:style>
+  </dgm:styleLbl>
+  <dgm:styleLbl name="parChTrans1D3">
+    <dgm:scene3d>
+      <a:camera prst="orthographicFront"/>
+      <a:lightRig rig="threePt" dir="t"/>
+    </dgm:scene3d>
+    <dgm:sp3d/>
+    <dgm:txPr/>
+    <dgm:style>
+      <a:lnRef idx="2">
+        <a:scrgbClr r="0" g="0" b="0"/>
+      </a:lnRef>
+      <a:fillRef idx="0">
+        <a:scrgbClr r="0" g="0" b="0"/>
+      </a:fillRef>
+      <a:effectRef idx="0">
+        <a:scrgbClr r="0" g="0" b="0"/>
+      </a:effectRef>
+      <a:fontRef idx="minor"/>
+    </dgm:style>
+  </dgm:styleLbl>
+  <dgm:styleLbl name="parChTrans1D4">
+    <dgm:scene3d>
+      <a:camera prst="orthographicFront"/>
+      <a:lightRig rig="threePt" dir="t"/>
+    </dgm:scene3d>
+    <dgm:sp3d/>
+    <dgm:txPr/>
+    <dgm:style>
+      <a:lnRef idx="2">
+        <a:scrgbClr r="0" g="0" b="0"/>
+      </a:lnRef>
+      <a:fillRef idx="0">
+        <a:scrgbClr r="0" g="0" b="0"/>
+      </a:fillRef>
+      <a:effectRef idx="0">
+        <a:scrgbClr r="0" g="0" b="0"/>
+      </a:effectRef>
+      <a:fontRef idx="minor"/>
+    </dgm:style>
+  </dgm:styleLbl>
+  <dgm:styleLbl name="fgAcc1">
+    <dgm:scene3d>
+      <a:camera prst="orthographicFront"/>
+      <a:lightRig rig="threePt" dir="t"/>
+    </dgm:scene3d>
+    <dgm:sp3d/>
+    <dgm:txPr/>
+    <dgm:style>
+      <a:lnRef idx="2">
+        <a:scrgbClr r="0" g="0" b="0"/>
+      </a:lnRef>
+      <a:fillRef idx="1">
+        <a:scrgbClr r="0" g="0" b="0"/>
+      </a:fillRef>
+      <a:effectRef idx="0">
+        <a:scrgbClr r="0" g="0" b="0"/>
+      </a:effectRef>
+      <a:fontRef idx="minor"/>
+    </dgm:style>
+  </dgm:styleLbl>
+  <dgm:styleLbl name="conFgAcc1">
+    <dgm:scene3d>
+      <a:camera prst="orthographicFront"/>
+      <a:lightRig rig="threePt" dir="t"/>
+    </dgm:scene3d>
+    <dgm:sp3d/>
+    <dgm:txPr/>
+    <dgm:style>
+      <a:lnRef idx="2">
+        <a:scrgbClr r="0" g="0" b="0"/>
+      </a:lnRef>
+      <a:fillRef idx="1">
+        <a:scrgbClr r="0" g="0" b="0"/>
+      </a:fillRef>
+      <a:effectRef idx="0">
+        <a:scrgbClr r="0" g="0" b="0"/>
+      </a:effectRef>
+      <a:fontRef idx="minor"/>
+    </dgm:style>
+  </dgm:styleLbl>
+  <dgm:styleLbl name="alignAcc1">
+    <dgm:scene3d>
+      <a:camera prst="orthographicFront"/>
+      <a:lightRig rig="threePt" dir="t"/>
+    </dgm:scene3d>
+    <dgm:sp3d/>
+    <dgm:txPr/>
+    <dgm:style>
+      <a:lnRef idx="2">
+        <a:scrgbClr r="0" g="0" b="0"/>
+      </a:lnRef>
+      <a:fillRef idx="1">
+        <a:scrgbClr r="0" g="0" b="0"/>
+      </a:fillRef>
+      <a:effectRef idx="0">
+        <a:scrgbClr r="0" g="0" b="0"/>
+      </a:effectRef>
+      <a:fontRef idx="minor"/>
+    </dgm:style>
+  </dgm:styleLbl>
+  <dgm:styleLbl name="trAlignAcc1">
+    <dgm:scene3d>
+      <a:camera prst="orthographicFront"/>
+      <a:lightRig rig="threePt" dir="t"/>
+    </dgm:scene3d>
+    <dgm:sp3d/>
+    <dgm:txPr/>
+    <dgm:style>
+      <a:lnRef idx="1">
+        <a:scrgbClr r="0" g="0" b="0"/>
+      </a:lnRef>
+      <a:fillRef idx="1">
+        <a:scrgbClr r="0" g="0" b="0"/>
+      </a:fillRef>
+      <a:effectRef idx="0">
+        <a:scrgbClr r="0" g="0" b="0"/>
+      </a:effectRef>
+      <a:fontRef idx="minor"/>
+    </dgm:style>
+  </dgm:styleLbl>
+  <dgm:styleLbl name="bgAcc1">
+    <dgm:scene3d>
+      <a:camera prst="orthographicFront"/>
+      <a:lightRig rig="threePt" dir="t"/>
+    </dgm:scene3d>
+    <dgm:sp3d/>
+    <dgm:txPr/>
+    <dgm:style>
+      <a:lnRef idx="2">
+        <a:scrgbClr r="0" g="0" b="0"/>
+      </a:lnRef>
+      <a:fillRef idx="1">
+        <a:scrgbClr r="0" g="0" b="0"/>
+      </a:fillRef>
+      <a:effectRef idx="0">
+        <a:scrgbClr r="0" g="0" b="0"/>
+      </a:effectRef>
+      <a:fontRef idx="minor"/>
+    </dgm:style>
+  </dgm:styleLbl>
+  <dgm:styleLbl name="solidFgAcc1">
+    <dgm:scene3d>
+      <a:camera prst="orthographicFront"/>
+      <a:lightRig rig="threePt" dir="t"/>
+    </dgm:scene3d>
+    <dgm:sp3d/>
+    <dgm:txPr/>
+    <dgm:style>
+      <a:lnRef idx="2">
+        <a:scrgbClr r="0" g="0" b="0"/>
+      </a:lnRef>
+      <a:fillRef idx="1">
+        <a:scrgbClr r="0" g="0" b="0"/>
+      </a:fillRef>
+      <a:effectRef idx="0">
+        <a:scrgbClr r="0" g="0" b="0"/>
+      </a:effectRef>
+      <a:fontRef idx="minor"/>
+    </dgm:style>
+  </dgm:styleLbl>
+  <dgm:styleLbl name="solidAlignAcc1">
+    <dgm:scene3d>
+      <a:camera prst="orthographicFront"/>
+      <a:lightRig rig="threePt" dir="t"/>
+    </dgm:scene3d>
+    <dgm:sp3d/>
+    <dgm:txPr/>
+    <dgm:style>
+      <a:lnRef idx="2">
+        <a:scrgbClr r="0" g="0" b="0"/>
+      </a:lnRef>
+      <a:fillRef idx="1">
+        <a:scrgbClr r="0" g="0" b="0"/>
+      </a:fillRef>
+      <a:effectRef idx="0">
+        <a:scrgbClr r="0" g="0" b="0"/>
+      </a:effectRef>
+      <a:fontRef idx="minor"/>
+    </dgm:style>
+  </dgm:styleLbl>
+  <dgm:styleLbl name="solidBgAcc1">
+    <dgm:scene3d>
+      <a:camera prst="orthographicFront"/>
+      <a:lightRig rig="threePt" dir="t"/>
+    </dgm:scene3d>
+    <dgm:sp3d/>
+    <dgm:txPr/>
+    <dgm:style>
+      <a:lnRef idx="2">
+        <a:scrgbClr r="0" g="0" b="0"/>
+      </a:lnRef>
+      <a:fillRef idx="1">
+        <a:scrgbClr r="0" g="0" b="0"/>
+      </a:fillRef>
+      <a:effectRef idx="0">
+        <a:scrgbClr r="0" g="0" b="0"/>
+      </a:effectRef>
+      <a:fontRef idx="minor"/>
+    </dgm:style>
+  </dgm:styleLbl>
+  <dgm:styleLbl name="fgAccFollowNode1">
+    <dgm:scene3d>
+      <a:camera prst="orthographicFront"/>
+      <a:lightRig rig="threePt" dir="t"/>
+    </dgm:scene3d>
+    <dgm:sp3d/>
+    <dgm:txPr/>
+    <dgm:style>
+      <a:lnRef idx="2">
+        <a:scrgbClr r="0" g="0" b="0"/>
+      </a:lnRef>
+      <a:fillRef idx="1">
+        <a:scrgbClr r="0" g="0" b="0"/>
+      </a:fillRef>
+      <a:effectRef idx="0">
+        <a:scrgbClr r="0" g="0" b="0"/>
+      </a:effectRef>
+      <a:fontRef idx="minor"/>
+    </dgm:style>
+  </dgm:styleLbl>
+  <dgm:styleLbl name="alignAccFollowNode1">
+    <dgm:scene3d>
+      <a:camera prst="orthographicFront"/>
+      <a:lightRig rig="threePt" dir="t"/>
+    </dgm:scene3d>
+    <dgm:sp3d/>
+    <dgm:txPr/>
+    <dgm:style>
+      <a:lnRef idx="2">
+        <a:scrgbClr r="0" g="0" b="0"/>
+      </a:lnRef>
+      <a:fillRef idx="1">
+        <a:scrgbClr r="0" g="0" b="0"/>
+      </a:fillRef>
+      <a:effectRef idx="0">
+        <a:scrgbClr r="0" g="0" b="0"/>
+      </a:effectRef>
+      <a:fontRef idx="minor"/>
+    </dgm:style>
+  </dgm:styleLbl>
+  <dgm:styleLbl name="bgAccFollowNode1">
+    <dgm:scene3d>
+      <a:camera prst="orthographicFront"/>
+      <a:lightRig rig="threePt" dir="t"/>
+    </dgm:scene3d>
+    <dgm:sp3d/>
+    <dgm:txPr/>
+    <dgm:style>
+      <a:lnRef idx="2">
+        <a:scrgbClr r="0" g="0" b="0"/>
+      </a:lnRef>
+      <a:fillRef idx="1">
+        <a:scrgbClr r="0" g="0" b="0"/>
+      </a:fillRef>
+      <a:effectRef idx="0">
+        <a:scrgbClr r="0" g="0" b="0"/>
+      </a:effectRef>
+      <a:fontRef idx="minor"/>
+    </dgm:style>
+  </dgm:styleLbl>
+  <dgm:styleLbl name="fgAcc0">
+    <dgm:scene3d>
+      <a:camera prst="orthographicFront"/>
+      <a:lightRig rig="threePt" dir="t"/>
+    </dgm:scene3d>
+    <dgm:sp3d/>
+    <dgm:txPr/>
+    <dgm:style>
+      <a:lnRef idx="2">
+        <a:scrgbClr r="0" g="0" b="0"/>
+      </a:lnRef>
+      <a:fillRef idx="1">
+        <a:scrgbClr r="0" g="0" b="0"/>
+      </a:fillRef>
+      <a:effectRef idx="0">
+        <a:scrgbClr r="0" g="0" b="0"/>
+      </a:effectRef>
+      <a:fontRef idx="minor"/>
+    </dgm:style>
+  </dgm:styleLbl>
+  <dgm:styleLbl name="fgAcc2">
+    <dgm:scene3d>
+      <a:camera prst="orthographicFront"/>
+      <a:lightRig rig="threePt" dir="t"/>
+    </dgm:scene3d>
+    <dgm:sp3d/>
+    <dgm:txPr/>
+    <dgm:style>
+      <a:lnRef idx="2">
+        <a:scrgbClr r="0" g="0" b="0"/>
+      </a:lnRef>
+      <a:fillRef idx="1">
+        <a:scrgbClr r="0" g="0" b="0"/>
+      </a:fillRef>
+      <a:effectRef idx="0">
+        <a:scrgbClr r="0" g="0" b="0"/>
+      </a:effectRef>
+      <a:fontRef idx="minor"/>
+    </dgm:style>
+  </dgm:styleLbl>
+  <dgm:styleLbl name="fgAcc3">
+    <dgm:scene3d>
+      <a:camera prst="orthographicFront"/>
+      <a:lightRig rig="threePt" dir="t"/>
+    </dgm:scene3d>
+    <dgm:sp3d/>
+    <dgm:txPr/>
+    <dgm:style>
+      <a:lnRef idx="2">
+        <a:scrgbClr r="0" g="0" b="0"/>
+      </a:lnRef>
+      <a:fillRef idx="1">
+        <a:scrgbClr r="0" g="0" b="0"/>
+      </a:fillRef>
+      <a:effectRef idx="0">
+        <a:scrgbClr r="0" g="0" b="0"/>
+      </a:effectRef>
+      <a:fontRef idx="minor"/>
+    </dgm:style>
+  </dgm:styleLbl>
+  <dgm:styleLbl name="fgAcc4">
+    <dgm:scene3d>
+      <a:camera prst="orthographicFront"/>
+      <a:lightRig rig="threePt" dir="t"/>
+    </dgm:scene3d>
+    <dgm:sp3d/>
+    <dgm:txPr/>
+    <dgm:style>
+      <a:lnRef idx="2">
+        <a:scrgbClr r="0" g="0" b="0"/>
+      </a:lnRef>
+      <a:fillRef idx="1">
+        <a:scrgbClr r="0" g="0" b="0"/>
+      </a:fillRef>
+      <a:effectRef idx="0">
+        <a:scrgbClr r="0" g="0" b="0"/>
+      </a:effectRef>
+      <a:fontRef idx="minor"/>
+    </dgm:style>
+  </dgm:styleLbl>
+  <dgm:styleLbl name="bgShp">
+    <dgm:scene3d>
+      <a:camera prst="orthographicFront"/>
+      <a:lightRig rig="threePt" dir="t"/>
+    </dgm:scene3d>
+    <dgm:sp3d/>
+    <dgm:txPr/>
+    <dgm:style>
+      <a:lnRef idx="0">
+        <a:scrgbClr r="0" g="0" b="0"/>
+      </a:lnRef>
+      <a:fillRef idx="1">
+        <a:scrgbClr r="0" g="0" b="0"/>
+      </a:fillRef>
+      <a:effectRef idx="0">
+        <a:scrgbClr r="0" g="0" b="0"/>
+      </a:effectRef>
+      <a:fontRef idx="minor"/>
+    </dgm:style>
+  </dgm:styleLbl>
+  <dgm:styleLbl name="dkBgShp">
+    <dgm:scene3d>
+      <a:camera prst="orthographicFront"/>
+      <a:lightRig rig="threePt" dir="t"/>
+    </dgm:scene3d>
+    <dgm:sp3d/>
+    <dgm:txPr/>
+    <dgm:style>
+      <a:lnRef idx="0">
+        <a:scrgbClr r="0" g="0" b="0"/>
+      </a:lnRef>
+      <a:fillRef idx="1">
+        <a:scrgbClr r="0" g="0" b="0"/>
+      </a:fillRef>
+      <a:effectRef idx="0">
+        <a:scrgbClr r="0" g="0" b="0"/>
+      </a:effectRef>
+      <a:fontRef idx="minor"/>
+    </dgm:style>
+  </dgm:styleLbl>
+  <dgm:styleLbl name="trBgShp">
+    <dgm:scene3d>
+      <a:camera prst="orthographicFront"/>
+      <a:lightRig rig="threePt" dir="t"/>
+    </dgm:scene3d>
+    <dgm:sp3d/>
+    <dgm:txPr/>
+    <dgm:style>
+      <a:lnRef idx="0">
+        <a:scrgbClr r="0" g="0" b="0"/>
+      </a:lnRef>
+      <a:fillRef idx="1">
+        <a:scrgbClr r="0" g="0" b="0"/>
+      </a:fillRef>
+      <a:effectRef idx="0">
+        <a:scrgbClr r="0" g="0" b="0"/>
+      </a:effectRef>
+      <a:fontRef idx="minor"/>
+    </dgm:style>
+  </dgm:styleLbl>
+  <dgm:styleLbl name="fgShp">
+    <dgm:scene3d>
+      <a:camera prst="orthographicFront"/>
+      <a:lightRig rig="threePt" dir="t"/>
+    </dgm:scene3d>
+    <dgm:sp3d/>
+    <dgm:txPr/>
+    <dgm:style>
+      <a:lnRef idx="2">
+        <a:scrgbClr r="0" g="0" b="0"/>
+      </a:lnRef>
+      <a:fillRef idx="1">
+        <a:scrgbClr r="0" g="0" b="0"/>
+      </a:fillRef>
+      <a:effectRef idx="0">
+        <a:scrgbClr r="0" g="0" b="0"/>
+      </a:effectRef>
+      <a:fontRef idx="minor"/>
+    </dgm:style>
+  </dgm:styleLbl>
+  <dgm:styleLbl name="revTx">
+    <dgm:scene3d>
+      <a:camera prst="orthographicFront"/>
+      <a:lightRig rig="threePt" dir="t"/>
+    </dgm:scene3d>
+    <dgm:sp3d/>
+    <dgm:txPr/>
+    <dgm:style>
+      <a:lnRef idx="0">
+        <a:scrgbClr r="0" g="0" b="0"/>
+      </a:lnRef>
+      <a:fillRef idx="0">
+        <a:scrgbClr r="0" g="0" b="0"/>
+      </a:fillRef>
+      <a:effectRef idx="0">
+        <a:scrgbClr r="0" g="0" b="0"/>
+      </a:effectRef>
+      <a:fontRef idx="minor"/>
+    </dgm:style>
+  </dgm:styleLbl>
+</dgm:styleDef>
+</file>
+
 <file path=word/theme/theme1.xml><?xml version="1.0" encoding="utf-8"?>
 <a:theme xmlns:a="http://schemas.openxmlformats.org/drawingml/2006/main" name="Office Theme">
   <a:themeElements>

</xml_diff>

<commit_message>
Finished most of the planning diagrams, need descriptions for some more details, added new problems
</commit_message>
<xml_diff>
--- a/Ollie_Planning.docx
+++ b/Ollie_Planning.docx
@@ -147,7 +147,14 @@
           <w:b/>
           <w:sz w:val="24"/>
         </w:rPr>
-        <w:t xml:space="preserve">Interaction Flow Control - </w:t>
+        <w:t xml:space="preserve">General </w:t>
+      </w:r>
+      <w:r>
+        <w:rPr>
+          <w:b/>
+          <w:sz w:val="24"/>
+        </w:rPr>
+        <w:t xml:space="preserve">Interaction Flow - </w:t>
       </w:r>
     </w:p>
     <w:p>
@@ -263,7 +270,7 @@
           <w:sz w:val="24"/>
         </w:rPr>
         <w:lastRenderedPageBreak/>
-        <w:t>Dictionary Check Flow</w:t>
+        <w:t>Dictionary Check</w:t>
       </w:r>
       <w:r>
         <w:rPr>
@@ -343,7 +350,7 @@
           <w:b/>
           <w:sz w:val="24"/>
         </w:rPr>
-        <w:t>Object and Location State Updates Flow:</w:t>
+        <w:t>Object and Location State Updates:</w:t>
       </w:r>
     </w:p>
     <w:p>
@@ -376,7 +383,6 @@
           <w:sz w:val="20"/>
         </w:rPr>
       </w:pPr>
-      <w:bookmarkStart w:id="0" w:name="_GoBack"/>
       <w:r>
         <w:rPr>
           <w:noProof/>
@@ -396,7 +402,6 @@
           </wp:inline>
         </w:drawing>
       </w:r>
-      <w:bookmarkEnd w:id="0"/>
     </w:p>
     <w:p>
       <w:pPr>
@@ -427,7 +432,14 @@
           <w:b/>
           <w:sz w:val="24"/>
         </w:rPr>
-        <w:t>Updating Item Flow:</w:t>
+        <w:t>Updating Item</w:t>
+      </w:r>
+      <w:r>
+        <w:rPr>
+          <w:b/>
+          <w:sz w:val="24"/>
+        </w:rPr>
+        <w:t xml:space="preserve"> State:</w:t>
       </w:r>
     </w:p>
     <w:p>
@@ -459,7 +471,7 @@
         <w:drawing>
           <wp:inline distT="0" distB="0" distL="0" distR="0" wp14:anchorId="22BA9D67" wp14:editId="6C355088">
             <wp:extent cx="5731510" cy="1411840"/>
-            <wp:effectExtent l="57150" t="0" r="59690" b="0"/>
+            <wp:effectExtent l="76200" t="0" r="59690" b="0"/>
             <wp:docPr id="4" name="Diagram 4"/>
             <wp:cNvGraphicFramePr/>
             <a:graphic xmlns:a="http://schemas.openxmlformats.org/drawingml/2006/main">
@@ -507,7 +519,14 @@
           <w:b/>
           <w:sz w:val="24"/>
         </w:rPr>
-        <w:t xml:space="preserve"> Location Flow</w:t>
+        <w:t xml:space="preserve"> Location </w:t>
+      </w:r>
+      <w:r>
+        <w:rPr>
+          <w:b/>
+          <w:sz w:val="24"/>
+        </w:rPr>
+        <w:t>State</w:t>
       </w:r>
       <w:r>
         <w:rPr>
@@ -546,8 +565,8 @@
         </w:rPr>
         <w:drawing>
           <wp:inline distT="0" distB="0" distL="0" distR="0" wp14:anchorId="7B44A4F5" wp14:editId="137934BB">
-            <wp:extent cx="5638800" cy="1362075"/>
-            <wp:effectExtent l="57150" t="0" r="76200" b="9525"/>
+            <wp:extent cx="5695950" cy="1628775"/>
+            <wp:effectExtent l="0" t="0" r="0" b="9525"/>
             <wp:docPr id="5" name="Diagram 5"/>
             <wp:cNvGraphicFramePr/>
             <a:graphic xmlns:a="http://schemas.openxmlformats.org/drawingml/2006/main">
@@ -563,7 +582,8 @@
       <w:pPr>
         <w:pStyle w:val="NoSpacing"/>
         <w:rPr>
-          <w:sz w:val="20"/>
+          <w:b/>
+          <w:sz w:val="24"/>
         </w:rPr>
       </w:pPr>
     </w:p>
@@ -571,7 +591,8 @@
       <w:pPr>
         <w:pStyle w:val="NoSpacing"/>
         <w:rPr>
-          <w:sz w:val="20"/>
+          <w:b/>
+          <w:sz w:val="24"/>
         </w:rPr>
       </w:pPr>
     </w:p>
@@ -579,7 +600,8 @@
       <w:pPr>
         <w:pStyle w:val="NoSpacing"/>
         <w:rPr>
-          <w:sz w:val="20"/>
+          <w:b/>
+          <w:sz w:val="24"/>
         </w:rPr>
       </w:pPr>
     </w:p>
@@ -587,7 +609,8 @@
       <w:pPr>
         <w:pStyle w:val="NoSpacing"/>
         <w:rPr>
-          <w:sz w:val="20"/>
+          <w:b/>
+          <w:sz w:val="24"/>
         </w:rPr>
       </w:pPr>
     </w:p>
@@ -595,7 +618,8 @@
       <w:pPr>
         <w:pStyle w:val="NoSpacing"/>
         <w:rPr>
-          <w:sz w:val="20"/>
+          <w:b/>
+          <w:sz w:val="24"/>
         </w:rPr>
       </w:pPr>
     </w:p>
@@ -612,6 +636,7 @@
           <w:b/>
           <w:sz w:val="24"/>
         </w:rPr>
+        <w:lastRenderedPageBreak/>
         <w:t xml:space="preserve">Set </w:t>
       </w:r>
       <w:r>
@@ -626,7 +651,21 @@
           <w:b/>
           <w:sz w:val="24"/>
         </w:rPr>
-        <w:t>es Flow:</w:t>
+        <w:t>e</w:t>
+      </w:r>
+      <w:r>
+        <w:rPr>
+          <w:b/>
+          <w:sz w:val="24"/>
+        </w:rPr>
+        <w:t>s</w:t>
+      </w:r>
+      <w:r>
+        <w:rPr>
+          <w:b/>
+          <w:sz w:val="24"/>
+        </w:rPr>
+        <w:t>:</w:t>
       </w:r>
     </w:p>
     <w:p>
@@ -655,7 +694,6 @@
           <w:noProof/>
           <w:sz w:val="20"/>
         </w:rPr>
-        <w:lastRenderedPageBreak/>
         <w:drawing>
           <wp:inline distT="0" distB="0" distL="0" distR="0" wp14:anchorId="7B44A4F5" wp14:editId="137934BB">
             <wp:extent cx="5895975" cy="1219200"/>
@@ -722,7 +760,7 @@
           <w:b/>
           <w:sz w:val="24"/>
         </w:rPr>
-        <w:t>es Flow:</w:t>
+        <w:t>es:</w:t>
       </w:r>
     </w:p>
     <w:p>
@@ -738,6 +776,8 @@
         </w:rPr>
         <w:t>Some text about what the thing does and the diagram below</w:t>
       </w:r>
+      <w:bookmarkStart w:id="0" w:name="_GoBack"/>
+      <w:bookmarkEnd w:id="0"/>
     </w:p>
     <w:p>
       <w:pPr>
@@ -753,8 +793,8 @@
         </w:rPr>
         <w:drawing>
           <wp:inline distT="0" distB="0" distL="0" distR="0" wp14:anchorId="7B44A4F5" wp14:editId="137934BB">
-            <wp:extent cx="5731510" cy="1411605"/>
-            <wp:effectExtent l="57150" t="0" r="59690" b="0"/>
+            <wp:extent cx="5895975" cy="762000"/>
+            <wp:effectExtent l="57150" t="38100" r="66675" b="95250"/>
             <wp:docPr id="7" name="Diagram 7"/>
             <wp:cNvGraphicFramePr/>
             <a:graphic xmlns:a="http://schemas.openxmlformats.org/drawingml/2006/main">
@@ -7117,7 +7157,7 @@
         <a:p>
           <a:r>
             <a:rPr lang="en-US"/>
-            <a:t>Input - New location Record</a:t>
+            <a:t>Input - New Location Record</a:t>
           </a:r>
         </a:p>
       </dgm:t>
@@ -7968,7 +8008,10 @@
         <a:bodyPr/>
         <a:lstStyle/>
         <a:p>
-          <a:endParaRPr lang="en-US"/>
+          <a:r>
+            <a:rPr lang="en-US"/>
+            <a:t>Check inventory or Location for item</a:t>
+          </a:r>
         </a:p>
       </dgm:t>
     </dgm:pt>
@@ -8003,7 +8046,7 @@
         <a:p>
           <a:r>
             <a:rPr lang="en-US"/>
-            <a:t>3</a:t>
+            <a:t>Return new Item set with new record replacing old</a:t>
           </a:r>
         </a:p>
       </dgm:t>
@@ -8030,7 +8073,7 @@
         </a:p>
       </dgm:t>
     </dgm:pt>
-    <dgm:pt modelId="{954F5D89-01AD-4308-A8F2-1B1AFC86AA75}">
+    <dgm:pt modelId="{97126EE7-A733-45EF-AED5-9FA41A99BC82}">
       <dgm:prSet phldrT="[Text]"/>
       <dgm:spPr/>
       <dgm:t>
@@ -8039,32 +8082,18 @@
         <a:p>
           <a:r>
             <a:rPr lang="en-US"/>
-            <a:t>4</a:t>
+            <a:t>Create new Item record with new state</a:t>
           </a:r>
         </a:p>
       </dgm:t>
     </dgm:pt>
-    <dgm:pt modelId="{15F90803-8293-4F64-BAC4-036F1AA4A0A3}" type="parTrans" cxnId="{99228F33-17F0-4F90-A71A-3700C7055A13}">
+    <dgm:pt modelId="{D771CA36-99D7-4A27-81F8-8C4199CD01A8}" type="parTrans" cxnId="{9B7D161A-8FB5-4DBB-9517-44748D17E6DE}">
       <dgm:prSet/>
       <dgm:spPr/>
-      <dgm:t>
-        <a:bodyPr/>
-        <a:lstStyle/>
-        <a:p>
-          <a:endParaRPr lang="en-US"/>
-        </a:p>
-      </dgm:t>
     </dgm:pt>
-    <dgm:pt modelId="{6CA2D10F-7607-436B-9F3C-49617BD61695}" type="sibTrans" cxnId="{99228F33-17F0-4F90-A71A-3700C7055A13}">
+    <dgm:pt modelId="{06ACDDC7-507B-44F9-8CBD-9E2843EAF1E5}" type="sibTrans" cxnId="{9B7D161A-8FB5-4DBB-9517-44748D17E6DE}">
       <dgm:prSet/>
       <dgm:spPr/>
-      <dgm:t>
-        <a:bodyPr/>
-        <a:lstStyle/>
-        <a:p>
-          <a:endParaRPr lang="en-US"/>
-        </a:p>
-      </dgm:t>
     </dgm:pt>
     <dgm:pt modelId="{6AE70D35-B77B-41C2-BD8F-84CD9983D6CA}" type="pres">
       <dgm:prSet presAssocID="{42753061-B539-4682-8958-C54D69F22B26}" presName="CompostProcess" presStyleCnt="0">
@@ -8107,20 +8136,20 @@
       <dgm:prSet presAssocID="{35685C8E-120A-412D-82AE-D0C6D1E82FB8}" presName="sibTrans" presStyleCnt="0"/>
       <dgm:spPr/>
     </dgm:pt>
-    <dgm:pt modelId="{1AA51DE1-1BC3-4260-9C87-7BBB6D73E83F}" type="pres">
-      <dgm:prSet presAssocID="{4F7F6ADE-D381-435C-A316-3C6A3FA1DB15}" presName="textNode" presStyleLbl="node1" presStyleIdx="2" presStyleCnt="4">
+    <dgm:pt modelId="{6AB18C2A-B6D6-45EE-A214-9C2405C1AE85}" type="pres">
+      <dgm:prSet presAssocID="{97126EE7-A733-45EF-AED5-9FA41A99BC82}" presName="textNode" presStyleLbl="node1" presStyleIdx="2" presStyleCnt="4">
         <dgm:presLayoutVars>
           <dgm:bulletEnabled val="1"/>
         </dgm:presLayoutVars>
       </dgm:prSet>
       <dgm:spPr/>
     </dgm:pt>
-    <dgm:pt modelId="{CF8CBD11-688B-44B6-8201-912DC15C9F5C}" type="pres">
-      <dgm:prSet presAssocID="{943C2311-B9DE-4CD0-8F59-D934BD4290DC}" presName="sibTrans" presStyleCnt="0"/>
+    <dgm:pt modelId="{A3B485E5-E10D-4161-8F0E-1F916568225F}" type="pres">
+      <dgm:prSet presAssocID="{06ACDDC7-507B-44F9-8CBD-9E2843EAF1E5}" presName="sibTrans" presStyleCnt="0"/>
       <dgm:spPr/>
     </dgm:pt>
-    <dgm:pt modelId="{47B3189B-401A-4F2B-833C-5D0937DD0D2A}" type="pres">
-      <dgm:prSet presAssocID="{954F5D89-01AD-4308-A8F2-1B1AFC86AA75}" presName="textNode" presStyleLbl="node1" presStyleIdx="3" presStyleCnt="4">
+    <dgm:pt modelId="{1AA51DE1-1BC3-4260-9C87-7BBB6D73E83F}" type="pres">
+      <dgm:prSet presAssocID="{4F7F6ADE-D381-435C-A316-3C6A3FA1DB15}" presName="textNode" presStyleLbl="node1" presStyleIdx="3" presStyleCnt="4">
         <dgm:presLayoutVars>
           <dgm:bulletEnabled val="1"/>
         </dgm:presLayoutVars>
@@ -8130,13 +8159,13 @@
   </dgm:ptLst>
   <dgm:cxnLst>
     <dgm:cxn modelId="{6F782C0C-27B9-4AC8-BDC1-07030966435D}" type="presOf" srcId="{4F7F6ADE-D381-435C-A316-3C6A3FA1DB15}" destId="{1AA51DE1-1BC3-4260-9C87-7BBB6D73E83F}" srcOrd="0" destOrd="0" presId="urn:microsoft.com/office/officeart/2005/8/layout/hProcess9"/>
+    <dgm:cxn modelId="{9B7D161A-8FB5-4DBB-9517-44748D17E6DE}" srcId="{42753061-B539-4682-8958-C54D69F22B26}" destId="{97126EE7-A733-45EF-AED5-9FA41A99BC82}" srcOrd="2" destOrd="0" parTransId="{D771CA36-99D7-4A27-81F8-8C4199CD01A8}" sibTransId="{06ACDDC7-507B-44F9-8CBD-9E2843EAF1E5}"/>
     <dgm:cxn modelId="{864DCF23-6AAA-454C-96F5-B5090A0BF6DE}" type="presOf" srcId="{42753061-B539-4682-8958-C54D69F22B26}" destId="{6AE70D35-B77B-41C2-BD8F-84CD9983D6CA}" srcOrd="0" destOrd="0" presId="urn:microsoft.com/office/officeart/2005/8/layout/hProcess9"/>
-    <dgm:cxn modelId="{99228F33-17F0-4F90-A71A-3700C7055A13}" srcId="{42753061-B539-4682-8958-C54D69F22B26}" destId="{954F5D89-01AD-4308-A8F2-1B1AFC86AA75}" srcOrd="3" destOrd="0" parTransId="{15F90803-8293-4F64-BAC4-036F1AA4A0A3}" sibTransId="{6CA2D10F-7607-436B-9F3C-49617BD61695}"/>
-    <dgm:cxn modelId="{09EF5B34-0CB2-493A-8233-A106EC1CFBBA}" srcId="{42753061-B539-4682-8958-C54D69F22B26}" destId="{4F7F6ADE-D381-435C-A316-3C6A3FA1DB15}" srcOrd="2" destOrd="0" parTransId="{9EAF0E99-39F3-4E5F-829B-D766F6F9F2E9}" sibTransId="{943C2311-B9DE-4CD0-8F59-D934BD4290DC}"/>
+    <dgm:cxn modelId="{09EF5B34-0CB2-493A-8233-A106EC1CFBBA}" srcId="{42753061-B539-4682-8958-C54D69F22B26}" destId="{4F7F6ADE-D381-435C-A316-3C6A3FA1DB15}" srcOrd="3" destOrd="0" parTransId="{9EAF0E99-39F3-4E5F-829B-D766F6F9F2E9}" sibTransId="{943C2311-B9DE-4CD0-8F59-D934BD4290DC}"/>
     <dgm:cxn modelId="{89D4A43F-9CD0-493C-AB86-5C81FE2823FC}" srcId="{42753061-B539-4682-8958-C54D69F22B26}" destId="{0DA2767E-2133-4BBD-BBB8-7BCB12BBA7A9}" srcOrd="0" destOrd="0" parTransId="{08558901-DBBA-4241-BD8C-20F3D1F2F789}" sibTransId="{F72F2693-C9AB-44D4-91D0-7306896A7ECF}"/>
     <dgm:cxn modelId="{B0AD4D7F-700A-4BB9-AA77-62B6A2854F87}" type="presOf" srcId="{75938D2B-FB51-4EC1-88A4-D54633EAAAE7}" destId="{AF175C21-3699-4790-870B-0065A877B530}" srcOrd="0" destOrd="0" presId="urn:microsoft.com/office/officeart/2005/8/layout/hProcess9"/>
-    <dgm:cxn modelId="{7FE1EFB6-7244-4A4F-9559-E26713A9E827}" type="presOf" srcId="{954F5D89-01AD-4308-A8F2-1B1AFC86AA75}" destId="{47B3189B-401A-4F2B-833C-5D0937DD0D2A}" srcOrd="0" destOrd="0" presId="urn:microsoft.com/office/officeart/2005/8/layout/hProcess9"/>
     <dgm:cxn modelId="{117765BA-3621-477E-81F8-4AC5714D085E}" srcId="{42753061-B539-4682-8958-C54D69F22B26}" destId="{75938D2B-FB51-4EC1-88A4-D54633EAAAE7}" srcOrd="1" destOrd="0" parTransId="{7017A232-06D5-4DA7-9690-F01D88C2DBF4}" sibTransId="{35685C8E-120A-412D-82AE-D0C6D1E82FB8}"/>
+    <dgm:cxn modelId="{46AA8FBC-DE0C-4B93-BF7C-A426F1477CF2}" type="presOf" srcId="{97126EE7-A733-45EF-AED5-9FA41A99BC82}" destId="{6AB18C2A-B6D6-45EE-A214-9C2405C1AE85}" srcOrd="0" destOrd="0" presId="urn:microsoft.com/office/officeart/2005/8/layout/hProcess9"/>
     <dgm:cxn modelId="{F93118FB-2FC3-4C6A-8431-8061192CE289}" type="presOf" srcId="{0DA2767E-2133-4BBD-BBB8-7BCB12BBA7A9}" destId="{6324D818-5D8E-48A0-98C7-E36695B09017}" srcOrd="0" destOrd="0" presId="urn:microsoft.com/office/officeart/2005/8/layout/hProcess9"/>
     <dgm:cxn modelId="{16217DC0-C7F2-4372-BB20-32BE7F9A90B4}" type="presParOf" srcId="{6AE70D35-B77B-41C2-BD8F-84CD9983D6CA}" destId="{9F11C696-134A-4753-9E55-BDE35CFAF9ED}" srcOrd="0" destOrd="0" presId="urn:microsoft.com/office/officeart/2005/8/layout/hProcess9"/>
     <dgm:cxn modelId="{683AC9E2-D82F-4029-8C29-2540064DB067}" type="presParOf" srcId="{6AE70D35-B77B-41C2-BD8F-84CD9983D6CA}" destId="{D37A745B-551D-4823-8CE0-4733C2643EF4}" srcOrd="1" destOrd="0" presId="urn:microsoft.com/office/officeart/2005/8/layout/hProcess9"/>
@@ -8144,9 +8173,9 @@
     <dgm:cxn modelId="{4B3FD063-04E7-4DEE-8404-7E132F0CC743}" type="presParOf" srcId="{D37A745B-551D-4823-8CE0-4733C2643EF4}" destId="{9693BF90-BD76-437E-BCCF-430B3DD7035A}" srcOrd="1" destOrd="0" presId="urn:microsoft.com/office/officeart/2005/8/layout/hProcess9"/>
     <dgm:cxn modelId="{69ACFEA4-F8E0-426D-83D0-894EAF21A4F3}" type="presParOf" srcId="{D37A745B-551D-4823-8CE0-4733C2643EF4}" destId="{AF175C21-3699-4790-870B-0065A877B530}" srcOrd="2" destOrd="0" presId="urn:microsoft.com/office/officeart/2005/8/layout/hProcess9"/>
     <dgm:cxn modelId="{28D548AD-752E-4BEA-977D-6831BE4B244E}" type="presParOf" srcId="{D37A745B-551D-4823-8CE0-4733C2643EF4}" destId="{52068FC4-A490-4C8A-87D8-7D8EC3A9EE0E}" srcOrd="3" destOrd="0" presId="urn:microsoft.com/office/officeart/2005/8/layout/hProcess9"/>
-    <dgm:cxn modelId="{CA1BEA25-FD04-4A0B-A9D5-985E86F9200B}" type="presParOf" srcId="{D37A745B-551D-4823-8CE0-4733C2643EF4}" destId="{1AA51DE1-1BC3-4260-9C87-7BBB6D73E83F}" srcOrd="4" destOrd="0" presId="urn:microsoft.com/office/officeart/2005/8/layout/hProcess9"/>
-    <dgm:cxn modelId="{83B383EB-BB5D-454B-8DC0-77118EC28447}" type="presParOf" srcId="{D37A745B-551D-4823-8CE0-4733C2643EF4}" destId="{CF8CBD11-688B-44B6-8201-912DC15C9F5C}" srcOrd="5" destOrd="0" presId="urn:microsoft.com/office/officeart/2005/8/layout/hProcess9"/>
-    <dgm:cxn modelId="{EDC4CAD0-8B3F-40E9-9106-7352D79AF1D7}" type="presParOf" srcId="{D37A745B-551D-4823-8CE0-4733C2643EF4}" destId="{47B3189B-401A-4F2B-833C-5D0937DD0D2A}" srcOrd="6" destOrd="0" presId="urn:microsoft.com/office/officeart/2005/8/layout/hProcess9"/>
+    <dgm:cxn modelId="{24A8661B-72C4-4BED-B147-7B6E080EC446}" type="presParOf" srcId="{D37A745B-551D-4823-8CE0-4733C2643EF4}" destId="{6AB18C2A-B6D6-45EE-A214-9C2405C1AE85}" srcOrd="4" destOrd="0" presId="urn:microsoft.com/office/officeart/2005/8/layout/hProcess9"/>
+    <dgm:cxn modelId="{7A898470-6373-44F3-93A3-D14C00A230BC}" type="presParOf" srcId="{D37A745B-551D-4823-8CE0-4733C2643EF4}" destId="{A3B485E5-E10D-4161-8F0E-1F916568225F}" srcOrd="5" destOrd="0" presId="urn:microsoft.com/office/officeart/2005/8/layout/hProcess9"/>
+    <dgm:cxn modelId="{CA1BEA25-FD04-4A0B-A9D5-985E86F9200B}" type="presParOf" srcId="{D37A745B-551D-4823-8CE0-4733C2643EF4}" destId="{1AA51DE1-1BC3-4260-9C87-7BBB6D73E83F}" srcOrd="6" destOrd="0" presId="urn:microsoft.com/office/officeart/2005/8/layout/hProcess9"/>
   </dgm:cxnLst>
   <dgm:bg/>
   <dgm:whole/>
@@ -8210,7 +8239,7 @@
         <a:p>
           <a:r>
             <a:rPr lang="en-US"/>
-            <a:t>If different to current state number, replace</a:t>
+            <a:t>If different to current state number - create new record with state number</a:t>
           </a:r>
         </a:p>
       </dgm:t>
@@ -8246,7 +8275,7 @@
         <a:p>
           <a:r>
             <a:rPr lang="en-US"/>
-            <a:t>Return new Location record with updated state</a:t>
+            <a:t>Return new Location record</a:t>
           </a:r>
         </a:p>
       </dgm:t>
@@ -8619,7 +8648,7 @@
         <a:p>
           <a:r>
             <a:rPr lang="en-US"/>
-            <a:t>1</a:t>
+            <a:t>Take in new Location record</a:t>
           </a:r>
         </a:p>
       </dgm:t>
@@ -8655,7 +8684,7 @@
         <a:p>
           <a:r>
             <a:rPr lang="en-US"/>
-            <a:t>2</a:t>
+            <a:t>Match Location name to Network location</a:t>
           </a:r>
         </a:p>
       </dgm:t>
@@ -8691,7 +8720,7 @@
         <a:p>
           <a:r>
             <a:rPr lang="en-US"/>
-            <a:t>3</a:t>
+            <a:t>Return new Location record to Network</a:t>
           </a:r>
         </a:p>
       </dgm:t>
@@ -8718,42 +8747,6 @@
         </a:p>
       </dgm:t>
     </dgm:pt>
-    <dgm:pt modelId="{954F5D89-01AD-4308-A8F2-1B1AFC86AA75}">
-      <dgm:prSet phldrT="[Text]"/>
-      <dgm:spPr/>
-      <dgm:t>
-        <a:bodyPr/>
-        <a:lstStyle/>
-        <a:p>
-          <a:r>
-            <a:rPr lang="en-US"/>
-            <a:t>4</a:t>
-          </a:r>
-        </a:p>
-      </dgm:t>
-    </dgm:pt>
-    <dgm:pt modelId="{15F90803-8293-4F64-BAC4-036F1AA4A0A3}" type="parTrans" cxnId="{99228F33-17F0-4F90-A71A-3700C7055A13}">
-      <dgm:prSet/>
-      <dgm:spPr/>
-      <dgm:t>
-        <a:bodyPr/>
-        <a:lstStyle/>
-        <a:p>
-          <a:endParaRPr lang="en-US"/>
-        </a:p>
-      </dgm:t>
-    </dgm:pt>
-    <dgm:pt modelId="{6CA2D10F-7607-436B-9F3C-49617BD61695}" type="sibTrans" cxnId="{99228F33-17F0-4F90-A71A-3700C7055A13}">
-      <dgm:prSet/>
-      <dgm:spPr/>
-      <dgm:t>
-        <a:bodyPr/>
-        <a:lstStyle/>
-        <a:p>
-          <a:endParaRPr lang="en-US"/>
-        </a:p>
-      </dgm:t>
-    </dgm:pt>
     <dgm:pt modelId="{BB3A286B-DEA1-430A-ADFE-AACB14ADEA28}" type="pres">
       <dgm:prSet presAssocID="{42753061-B539-4682-8958-C54D69F22B26}" presName="Name0" presStyleCnt="0">
         <dgm:presLayoutVars>
@@ -8764,7 +8757,7 @@
       <dgm:spPr/>
     </dgm:pt>
     <dgm:pt modelId="{CD0B4DF2-6B2B-471C-B63E-882FEBC97256}" type="pres">
-      <dgm:prSet presAssocID="{0DA2767E-2133-4BBD-BBB8-7BCB12BBA7A9}" presName="node" presStyleLbl="node1" presStyleIdx="0" presStyleCnt="4">
+      <dgm:prSet presAssocID="{0DA2767E-2133-4BBD-BBB8-7BCB12BBA7A9}" presName="node" presStyleLbl="node1" presStyleIdx="0" presStyleCnt="3">
         <dgm:presLayoutVars>
           <dgm:bulletEnabled val="1"/>
         </dgm:presLayoutVars>
@@ -8772,15 +8765,15 @@
       <dgm:spPr/>
     </dgm:pt>
     <dgm:pt modelId="{718925CE-4D1C-40B1-9CC9-3269356F8ECD}" type="pres">
-      <dgm:prSet presAssocID="{F72F2693-C9AB-44D4-91D0-7306896A7ECF}" presName="sibTrans" presStyleLbl="sibTrans2D1" presStyleIdx="0" presStyleCnt="3"/>
+      <dgm:prSet presAssocID="{F72F2693-C9AB-44D4-91D0-7306896A7ECF}" presName="sibTrans" presStyleLbl="sibTrans2D1" presStyleIdx="0" presStyleCnt="2"/>
       <dgm:spPr/>
     </dgm:pt>
     <dgm:pt modelId="{7675B17F-A8B0-4127-A1CA-68D94D229F8E}" type="pres">
-      <dgm:prSet presAssocID="{F72F2693-C9AB-44D4-91D0-7306896A7ECF}" presName="connectorText" presStyleLbl="sibTrans2D1" presStyleIdx="0" presStyleCnt="3"/>
+      <dgm:prSet presAssocID="{F72F2693-C9AB-44D4-91D0-7306896A7ECF}" presName="connectorText" presStyleLbl="sibTrans2D1" presStyleIdx="0" presStyleCnt="2"/>
       <dgm:spPr/>
     </dgm:pt>
     <dgm:pt modelId="{73D1B1DF-1599-46AE-987E-9EF989866B9F}" type="pres">
-      <dgm:prSet presAssocID="{75938D2B-FB51-4EC1-88A4-D54633EAAAE7}" presName="node" presStyleLbl="node1" presStyleIdx="1" presStyleCnt="4">
+      <dgm:prSet presAssocID="{75938D2B-FB51-4EC1-88A4-D54633EAAAE7}" presName="node" presStyleLbl="node1" presStyleIdx="1" presStyleCnt="3">
         <dgm:presLayoutVars>
           <dgm:bulletEnabled val="1"/>
         </dgm:presLayoutVars>
@@ -8788,31 +8781,15 @@
       <dgm:spPr/>
     </dgm:pt>
     <dgm:pt modelId="{7750D661-AA72-48BC-BB4E-2FD212841BF9}" type="pres">
-      <dgm:prSet presAssocID="{35685C8E-120A-412D-82AE-D0C6D1E82FB8}" presName="sibTrans" presStyleLbl="sibTrans2D1" presStyleIdx="1" presStyleCnt="3"/>
+      <dgm:prSet presAssocID="{35685C8E-120A-412D-82AE-D0C6D1E82FB8}" presName="sibTrans" presStyleLbl="sibTrans2D1" presStyleIdx="1" presStyleCnt="2"/>
       <dgm:spPr/>
     </dgm:pt>
     <dgm:pt modelId="{C59C42EB-940C-497D-B007-378980FC2C43}" type="pres">
-      <dgm:prSet presAssocID="{35685C8E-120A-412D-82AE-D0C6D1E82FB8}" presName="connectorText" presStyleLbl="sibTrans2D1" presStyleIdx="1" presStyleCnt="3"/>
+      <dgm:prSet presAssocID="{35685C8E-120A-412D-82AE-D0C6D1E82FB8}" presName="connectorText" presStyleLbl="sibTrans2D1" presStyleIdx="1" presStyleCnt="2"/>
       <dgm:spPr/>
     </dgm:pt>
     <dgm:pt modelId="{55928835-3C25-4A33-80C2-23C7BA7DEE49}" type="pres">
-      <dgm:prSet presAssocID="{4F7F6ADE-D381-435C-A316-3C6A3FA1DB15}" presName="node" presStyleLbl="node1" presStyleIdx="2" presStyleCnt="4">
-        <dgm:presLayoutVars>
-          <dgm:bulletEnabled val="1"/>
-        </dgm:presLayoutVars>
-      </dgm:prSet>
-      <dgm:spPr/>
-    </dgm:pt>
-    <dgm:pt modelId="{EBB6BE66-FFB2-4256-847A-605CDB8F9FDA}" type="pres">
-      <dgm:prSet presAssocID="{943C2311-B9DE-4CD0-8F59-D934BD4290DC}" presName="sibTrans" presStyleLbl="sibTrans2D1" presStyleIdx="2" presStyleCnt="3"/>
-      <dgm:spPr/>
-    </dgm:pt>
-    <dgm:pt modelId="{8517D486-0CAD-469A-9EC9-23946C552D4C}" type="pres">
-      <dgm:prSet presAssocID="{943C2311-B9DE-4CD0-8F59-D934BD4290DC}" presName="connectorText" presStyleLbl="sibTrans2D1" presStyleIdx="2" presStyleCnt="3"/>
-      <dgm:spPr/>
-    </dgm:pt>
-    <dgm:pt modelId="{9F76205A-CE63-41BA-9F0E-1A4CB1E485AC}" type="pres">
-      <dgm:prSet presAssocID="{954F5D89-01AD-4308-A8F2-1B1AFC86AA75}" presName="node" presStyleLbl="node1" presStyleIdx="3" presStyleCnt="4">
+      <dgm:prSet presAssocID="{4F7F6ADE-D381-435C-A316-3C6A3FA1DB15}" presName="node" presStyleLbl="node1" presStyleIdx="2" presStyleCnt="3">
         <dgm:presLayoutVars>
           <dgm:bulletEnabled val="1"/>
         </dgm:presLayoutVars>
@@ -8824,17 +8801,13 @@
     <dgm:cxn modelId="{8BAE390F-F715-4A62-9FD4-F36C029E1A98}" type="presOf" srcId="{0DA2767E-2133-4BBD-BBB8-7BCB12BBA7A9}" destId="{CD0B4DF2-6B2B-471C-B63E-882FEBC97256}" srcOrd="0" destOrd="0" presId="urn:microsoft.com/office/officeart/2005/8/layout/process1"/>
     <dgm:cxn modelId="{04766E1C-9DB7-4B40-88C3-4CF06BC047CB}" type="presOf" srcId="{35685C8E-120A-412D-82AE-D0C6D1E82FB8}" destId="{7750D661-AA72-48BC-BB4E-2FD212841BF9}" srcOrd="0" destOrd="0" presId="urn:microsoft.com/office/officeart/2005/8/layout/process1"/>
     <dgm:cxn modelId="{BDE8A42C-5336-4A29-9619-079BD1C9796C}" type="presOf" srcId="{35685C8E-120A-412D-82AE-D0C6D1E82FB8}" destId="{C59C42EB-940C-497D-B007-378980FC2C43}" srcOrd="1" destOrd="0" presId="urn:microsoft.com/office/officeart/2005/8/layout/process1"/>
-    <dgm:cxn modelId="{99228F33-17F0-4F90-A71A-3700C7055A13}" srcId="{42753061-B539-4682-8958-C54D69F22B26}" destId="{954F5D89-01AD-4308-A8F2-1B1AFC86AA75}" srcOrd="3" destOrd="0" parTransId="{15F90803-8293-4F64-BAC4-036F1AA4A0A3}" sibTransId="{6CA2D10F-7607-436B-9F3C-49617BD61695}"/>
     <dgm:cxn modelId="{09EF5B34-0CB2-493A-8233-A106EC1CFBBA}" srcId="{42753061-B539-4682-8958-C54D69F22B26}" destId="{4F7F6ADE-D381-435C-A316-3C6A3FA1DB15}" srcOrd="2" destOrd="0" parTransId="{9EAF0E99-39F3-4E5F-829B-D766F6F9F2E9}" sibTransId="{943C2311-B9DE-4CD0-8F59-D934BD4290DC}"/>
     <dgm:cxn modelId="{89D4A43F-9CD0-493C-AB86-5C81FE2823FC}" srcId="{42753061-B539-4682-8958-C54D69F22B26}" destId="{0DA2767E-2133-4BBD-BBB8-7BCB12BBA7A9}" srcOrd="0" destOrd="0" parTransId="{08558901-DBBA-4241-BD8C-20F3D1F2F789}" sibTransId="{F72F2693-C9AB-44D4-91D0-7306896A7ECF}"/>
     <dgm:cxn modelId="{5DAB6F7F-39F5-4A07-AD52-2A4D7030A6A6}" type="presOf" srcId="{75938D2B-FB51-4EC1-88A4-D54633EAAAE7}" destId="{73D1B1DF-1599-46AE-987E-9EF989866B9F}" srcOrd="0" destOrd="0" presId="urn:microsoft.com/office/officeart/2005/8/layout/process1"/>
     <dgm:cxn modelId="{30E10B80-829F-44BE-9B35-609F1A9E9515}" type="presOf" srcId="{F72F2693-C9AB-44D4-91D0-7306896A7ECF}" destId="{7675B17F-A8B0-4127-A1CA-68D94D229F8E}" srcOrd="1" destOrd="0" presId="urn:microsoft.com/office/officeart/2005/8/layout/process1"/>
-    <dgm:cxn modelId="{032DAD94-47C4-451C-BFAC-831069E2BC3F}" type="presOf" srcId="{943C2311-B9DE-4CD0-8F59-D934BD4290DC}" destId="{8517D486-0CAD-469A-9EC9-23946C552D4C}" srcOrd="1" destOrd="0" presId="urn:microsoft.com/office/officeart/2005/8/layout/process1"/>
     <dgm:cxn modelId="{50C8F7A1-49AD-4717-98DD-31FA82F4CEA2}" type="presOf" srcId="{F72F2693-C9AB-44D4-91D0-7306896A7ECF}" destId="{718925CE-4D1C-40B1-9CC9-3269356F8ECD}" srcOrd="0" destOrd="0" presId="urn:microsoft.com/office/officeart/2005/8/layout/process1"/>
-    <dgm:cxn modelId="{EF69DDAF-BC92-4E26-A606-EF3C54D04ACA}" type="presOf" srcId="{943C2311-B9DE-4CD0-8F59-D934BD4290DC}" destId="{EBB6BE66-FFB2-4256-847A-605CDB8F9FDA}" srcOrd="0" destOrd="0" presId="urn:microsoft.com/office/officeart/2005/8/layout/process1"/>
     <dgm:cxn modelId="{117765BA-3621-477E-81F8-4AC5714D085E}" srcId="{42753061-B539-4682-8958-C54D69F22B26}" destId="{75938D2B-FB51-4EC1-88A4-D54633EAAAE7}" srcOrd="1" destOrd="0" parTransId="{7017A232-06D5-4DA7-9690-F01D88C2DBF4}" sibTransId="{35685C8E-120A-412D-82AE-D0C6D1E82FB8}"/>
     <dgm:cxn modelId="{0F9F33BB-A4D3-48DB-AD39-FC899E62B3B4}" type="presOf" srcId="{4F7F6ADE-D381-435C-A316-3C6A3FA1DB15}" destId="{55928835-3C25-4A33-80C2-23C7BA7DEE49}" srcOrd="0" destOrd="0" presId="urn:microsoft.com/office/officeart/2005/8/layout/process1"/>
-    <dgm:cxn modelId="{656F6EC6-1B6D-4857-92CC-0AC6C3F98DC9}" type="presOf" srcId="{954F5D89-01AD-4308-A8F2-1B1AFC86AA75}" destId="{9F76205A-CE63-41BA-9F0E-1A4CB1E485AC}" srcOrd="0" destOrd="0" presId="urn:microsoft.com/office/officeart/2005/8/layout/process1"/>
     <dgm:cxn modelId="{05D888F0-9257-4CFD-A916-30D15271E851}" type="presOf" srcId="{42753061-B539-4682-8958-C54D69F22B26}" destId="{BB3A286B-DEA1-430A-ADFE-AACB14ADEA28}" srcOrd="0" destOrd="0" presId="urn:microsoft.com/office/officeart/2005/8/layout/process1"/>
     <dgm:cxn modelId="{CC773B13-8A0A-457C-941B-13888D31F832}" type="presParOf" srcId="{BB3A286B-DEA1-430A-ADFE-AACB14ADEA28}" destId="{CD0B4DF2-6B2B-471C-B63E-882FEBC97256}" srcOrd="0" destOrd="0" presId="urn:microsoft.com/office/officeart/2005/8/layout/process1"/>
     <dgm:cxn modelId="{5F859E7B-63A5-4876-910D-C3F4300834CE}" type="presParOf" srcId="{BB3A286B-DEA1-430A-ADFE-AACB14ADEA28}" destId="{718925CE-4D1C-40B1-9CC9-3269356F8ECD}" srcOrd="1" destOrd="0" presId="urn:microsoft.com/office/officeart/2005/8/layout/process1"/>
@@ -8843,9 +8816,6 @@
     <dgm:cxn modelId="{0F413512-A738-45CE-BE95-890501FBEA36}" type="presParOf" srcId="{BB3A286B-DEA1-430A-ADFE-AACB14ADEA28}" destId="{7750D661-AA72-48BC-BB4E-2FD212841BF9}" srcOrd="3" destOrd="0" presId="urn:microsoft.com/office/officeart/2005/8/layout/process1"/>
     <dgm:cxn modelId="{B0A636F9-A0FD-4C62-906F-10C329EF662E}" type="presParOf" srcId="{7750D661-AA72-48BC-BB4E-2FD212841BF9}" destId="{C59C42EB-940C-497D-B007-378980FC2C43}" srcOrd="0" destOrd="0" presId="urn:microsoft.com/office/officeart/2005/8/layout/process1"/>
     <dgm:cxn modelId="{67F1D5F0-2DA9-494F-BA9B-6E98B8410CB2}" type="presParOf" srcId="{BB3A286B-DEA1-430A-ADFE-AACB14ADEA28}" destId="{55928835-3C25-4A33-80C2-23C7BA7DEE49}" srcOrd="4" destOrd="0" presId="urn:microsoft.com/office/officeart/2005/8/layout/process1"/>
-    <dgm:cxn modelId="{320C75B3-F888-4B4F-B166-AE88613935F5}" type="presParOf" srcId="{BB3A286B-DEA1-430A-ADFE-AACB14ADEA28}" destId="{EBB6BE66-FFB2-4256-847A-605CDB8F9FDA}" srcOrd="5" destOrd="0" presId="urn:microsoft.com/office/officeart/2005/8/layout/process1"/>
-    <dgm:cxn modelId="{48222C59-09C8-42A4-95FB-B6B2CABC6A25}" type="presParOf" srcId="{EBB6BE66-FFB2-4256-847A-605CDB8F9FDA}" destId="{8517D486-0CAD-469A-9EC9-23946C552D4C}" srcOrd="0" destOrd="0" presId="urn:microsoft.com/office/officeart/2005/8/layout/process1"/>
-    <dgm:cxn modelId="{D2ECCFDC-10CE-497C-A632-2FA1F8765D7E}" type="presParOf" srcId="{BB3A286B-DEA1-430A-ADFE-AACB14ADEA28}" destId="{9F76205A-CE63-41BA-9F0E-1A4CB1E485AC}" srcOrd="6" destOrd="0" presId="urn:microsoft.com/office/officeart/2005/8/layout/process1"/>
   </dgm:cxnLst>
   <dgm:bg/>
   <dgm:whole/>
@@ -9584,7 +9554,7 @@
           </a:pPr>
           <a:r>
             <a:rPr lang="en-US" sz="1300" kern="1200"/>
-            <a:t>Input - New location Record</a:t>
+            <a:t>Input - New Location Record</a:t>
           </a:r>
         </a:p>
         <a:p>
@@ -11480,12 +11450,12 @@
         </a:fontRef>
       </dsp:style>
       <dsp:txBody>
-        <a:bodyPr spcFirstLastPara="0" vert="horz" wrap="square" lIns="53340" tIns="53340" rIns="53340" bIns="53340" numCol="1" spcCol="1270" anchor="ctr" anchorCtr="0">
+        <a:bodyPr spcFirstLastPara="0" vert="horz" wrap="square" lIns="38100" tIns="38100" rIns="38100" bIns="38100" numCol="1" spcCol="1270" anchor="ctr" anchorCtr="0">
           <a:noAutofit/>
         </a:bodyPr>
         <a:lstStyle/>
         <a:p>
-          <a:pPr marL="0" lvl="0" indent="0" algn="ctr" defTabSz="622300">
+          <a:pPr marL="0" lvl="0" indent="0" algn="ctr" defTabSz="444500">
             <a:lnSpc>
               <a:spcPct val="90000"/>
             </a:lnSpc>
@@ -11498,7 +11468,7 @@
             <a:buNone/>
           </a:pPr>
           <a:r>
-            <a:rPr lang="en-US" sz="1400" kern="1200"/>
+            <a:rPr lang="en-US" sz="1000" kern="1200"/>
             <a:t>Take in Item ID and new state</a:t>
           </a:r>
         </a:p>
@@ -11585,12 +11555,12 @@
         </a:fontRef>
       </dsp:style>
       <dsp:txBody>
-        <a:bodyPr spcFirstLastPara="0" vert="horz" wrap="square" lIns="53340" tIns="53340" rIns="53340" bIns="53340" numCol="1" spcCol="1270" anchor="ctr" anchorCtr="0">
+        <a:bodyPr spcFirstLastPara="0" vert="horz" wrap="square" lIns="38100" tIns="38100" rIns="38100" bIns="38100" numCol="1" spcCol="1270" anchor="ctr" anchorCtr="0">
           <a:noAutofit/>
         </a:bodyPr>
         <a:lstStyle/>
         <a:p>
-          <a:pPr marL="0" lvl="0" indent="0" algn="ctr" defTabSz="622300">
+          <a:pPr marL="0" lvl="0" indent="0" algn="ctr" defTabSz="444500">
             <a:lnSpc>
               <a:spcPct val="90000"/>
             </a:lnSpc>
@@ -11602,7 +11572,10 @@
             </a:spcAft>
             <a:buNone/>
           </a:pPr>
-          <a:endParaRPr lang="en-US" sz="1400" kern="1200"/>
+          <a:r>
+            <a:rPr lang="en-US" sz="1000" kern="1200"/>
+            <a:t>Check inventory or Location for item</a:t>
+          </a:r>
         </a:p>
       </dsp:txBody>
       <dsp:txXfrm>
@@ -11610,7 +11583,7 @@
         <a:ext cx="1324568" cy="509600"/>
       </dsp:txXfrm>
     </dsp:sp>
-    <dsp:sp modelId="{1AA51DE1-1BC3-4260-9C87-7BBB6D73E83F}">
+    <dsp:sp modelId="{6AB18C2A-B6D6-45EE-A214-9C2405C1AE85}">
       <dsp:nvSpPr>
         <dsp:cNvPr id="0" name=""/>
         <dsp:cNvSpPr/>
@@ -11687,12 +11660,12 @@
         </a:fontRef>
       </dsp:style>
       <dsp:txBody>
-        <a:bodyPr spcFirstLastPara="0" vert="horz" wrap="square" lIns="53340" tIns="53340" rIns="53340" bIns="53340" numCol="1" spcCol="1270" anchor="ctr" anchorCtr="0">
+        <a:bodyPr spcFirstLastPara="0" vert="horz" wrap="square" lIns="38100" tIns="38100" rIns="38100" bIns="38100" numCol="1" spcCol="1270" anchor="ctr" anchorCtr="0">
           <a:noAutofit/>
         </a:bodyPr>
         <a:lstStyle/>
         <a:p>
-          <a:pPr marL="0" lvl="0" indent="0" algn="ctr" defTabSz="622300">
+          <a:pPr marL="0" lvl="0" indent="0" algn="ctr" defTabSz="444500">
             <a:lnSpc>
               <a:spcPct val="90000"/>
             </a:lnSpc>
@@ -11705,8 +11678,8 @@
             <a:buNone/>
           </a:pPr>
           <a:r>
-            <a:rPr lang="en-US" sz="1400" kern="1200"/>
-            <a:t>3</a:t>
+            <a:rPr lang="en-US" sz="1000" kern="1200"/>
+            <a:t>Create new Item record with new state</a:t>
           </a:r>
         </a:p>
       </dsp:txBody>
@@ -11715,7 +11688,7 @@
         <a:ext cx="1324568" cy="509600"/>
       </dsp:txXfrm>
     </dsp:sp>
-    <dsp:sp modelId="{47B3189B-401A-4F2B-833C-5D0937DD0D2A}">
+    <dsp:sp modelId="{1AA51DE1-1BC3-4260-9C87-7BBB6D73E83F}">
       <dsp:nvSpPr>
         <dsp:cNvPr id="0" name=""/>
         <dsp:cNvSpPr/>
@@ -11792,12 +11765,12 @@
         </a:fontRef>
       </dsp:style>
       <dsp:txBody>
-        <a:bodyPr spcFirstLastPara="0" vert="horz" wrap="square" lIns="53340" tIns="53340" rIns="53340" bIns="53340" numCol="1" spcCol="1270" anchor="ctr" anchorCtr="0">
+        <a:bodyPr spcFirstLastPara="0" vert="horz" wrap="square" lIns="38100" tIns="38100" rIns="38100" bIns="38100" numCol="1" spcCol="1270" anchor="ctr" anchorCtr="0">
           <a:noAutofit/>
         </a:bodyPr>
         <a:lstStyle/>
         <a:p>
-          <a:pPr marL="0" lvl="0" indent="0" algn="ctr" defTabSz="622300">
+          <a:pPr marL="0" lvl="0" indent="0" algn="ctr" defTabSz="444500">
             <a:lnSpc>
               <a:spcPct val="90000"/>
             </a:lnSpc>
@@ -11810,8 +11783,8 @@
             <a:buNone/>
           </a:pPr>
           <a:r>
-            <a:rPr lang="en-US" sz="1400" kern="1200"/>
-            <a:t>4</a:t>
+            <a:rPr lang="en-US" sz="1000" kern="1200"/>
+            <a:t>Return new Item set with new record replacing old</a:t>
           </a:r>
         </a:p>
       </dsp:txBody>
@@ -11839,8 +11812,8 @@
       </dsp:nvSpPr>
       <dsp:spPr>
         <a:xfrm>
-          <a:off x="422909" y="0"/>
-          <a:ext cx="4792980" cy="1362075"/>
+          <a:off x="427196" y="0"/>
+          <a:ext cx="4841557" cy="1628775"/>
         </a:xfrm>
         <a:prstGeom prst="rightArrow">
           <a:avLst/>
@@ -11879,8 +11852,8 @@
       </dsp:nvSpPr>
       <dsp:spPr>
         <a:xfrm>
-          <a:off x="6057" y="408622"/>
-          <a:ext cx="1814988" cy="544830"/>
+          <a:off x="193017" y="488632"/>
+          <a:ext cx="1708785" cy="651510"/>
         </a:xfrm>
         <a:prstGeom prst="roundRect">
           <a:avLst/>
@@ -11949,12 +11922,12 @@
         </a:fontRef>
       </dsp:style>
       <dsp:txBody>
-        <a:bodyPr spcFirstLastPara="0" vert="horz" wrap="square" lIns="45720" tIns="45720" rIns="45720" bIns="45720" numCol="1" spcCol="1270" anchor="ctr" anchorCtr="0">
+        <a:bodyPr spcFirstLastPara="0" vert="horz" wrap="square" lIns="41910" tIns="41910" rIns="41910" bIns="41910" numCol="1" spcCol="1270" anchor="ctr" anchorCtr="0">
           <a:noAutofit/>
         </a:bodyPr>
         <a:lstStyle/>
         <a:p>
-          <a:pPr marL="0" lvl="0" indent="0" algn="ctr" defTabSz="533400">
+          <a:pPr marL="0" lvl="0" indent="0" algn="ctr" defTabSz="488950">
             <a:lnSpc>
               <a:spcPct val="90000"/>
             </a:lnSpc>
@@ -11967,14 +11940,14 @@
             <a:buNone/>
           </a:pPr>
           <a:r>
-            <a:rPr lang="en-US" sz="1200" kern="1200"/>
+            <a:rPr lang="en-US" sz="1100" kern="1200"/>
             <a:t>Take in state number</a:t>
           </a:r>
         </a:p>
       </dsp:txBody>
       <dsp:txXfrm>
-        <a:off x="32653" y="435218"/>
-        <a:ext cx="1761796" cy="491638"/>
+        <a:off x="224821" y="520436"/>
+        <a:ext cx="1645177" cy="587902"/>
       </dsp:txXfrm>
     </dsp:sp>
     <dsp:sp modelId="{4F6C5FF6-757B-4212-9379-EC180DB2CF2E}">
@@ -11984,8 +11957,8 @@
       </dsp:nvSpPr>
       <dsp:spPr>
         <a:xfrm>
-          <a:off x="1911905" y="408622"/>
-          <a:ext cx="1814988" cy="544830"/>
+          <a:off x="1993582" y="488632"/>
+          <a:ext cx="1708785" cy="651510"/>
         </a:xfrm>
         <a:prstGeom prst="roundRect">
           <a:avLst/>
@@ -12054,12 +12027,12 @@
         </a:fontRef>
       </dsp:style>
       <dsp:txBody>
-        <a:bodyPr spcFirstLastPara="0" vert="horz" wrap="square" lIns="45720" tIns="45720" rIns="45720" bIns="45720" numCol="1" spcCol="1270" anchor="ctr" anchorCtr="0">
+        <a:bodyPr spcFirstLastPara="0" vert="horz" wrap="square" lIns="41910" tIns="41910" rIns="41910" bIns="41910" numCol="1" spcCol="1270" anchor="ctr" anchorCtr="0">
           <a:noAutofit/>
         </a:bodyPr>
         <a:lstStyle/>
         <a:p>
-          <a:pPr marL="0" lvl="0" indent="0" algn="ctr" defTabSz="533400">
+          <a:pPr marL="0" lvl="0" indent="0" algn="ctr" defTabSz="488950">
             <a:lnSpc>
               <a:spcPct val="90000"/>
             </a:lnSpc>
@@ -12072,14 +12045,14 @@
             <a:buNone/>
           </a:pPr>
           <a:r>
-            <a:rPr lang="en-US" sz="1200" kern="1200"/>
-            <a:t>If different to current state number, replace</a:t>
+            <a:rPr lang="en-US" sz="1100" kern="1200"/>
+            <a:t>If different to current state number - create new record with state number</a:t>
           </a:r>
         </a:p>
       </dsp:txBody>
       <dsp:txXfrm>
-        <a:off x="1938501" y="435218"/>
-        <a:ext cx="1761796" cy="491638"/>
+        <a:off x="2025386" y="520436"/>
+        <a:ext cx="1645177" cy="587902"/>
       </dsp:txXfrm>
     </dsp:sp>
     <dsp:sp modelId="{5CA00AEC-1E68-48B9-96A9-9C6E399F2C60}">
@@ -12089,8 +12062,8 @@
       </dsp:nvSpPr>
       <dsp:spPr>
         <a:xfrm>
-          <a:off x="3817753" y="408622"/>
-          <a:ext cx="1814988" cy="544830"/>
+          <a:off x="3794147" y="488632"/>
+          <a:ext cx="1708785" cy="651510"/>
         </a:xfrm>
         <a:prstGeom prst="roundRect">
           <a:avLst/>
@@ -12159,12 +12132,12 @@
         </a:fontRef>
       </dsp:style>
       <dsp:txBody>
-        <a:bodyPr spcFirstLastPara="0" vert="horz" wrap="square" lIns="45720" tIns="45720" rIns="45720" bIns="45720" numCol="1" spcCol="1270" anchor="ctr" anchorCtr="0">
+        <a:bodyPr spcFirstLastPara="0" vert="horz" wrap="square" lIns="41910" tIns="41910" rIns="41910" bIns="41910" numCol="1" spcCol="1270" anchor="ctr" anchorCtr="0">
           <a:noAutofit/>
         </a:bodyPr>
         <a:lstStyle/>
         <a:p>
-          <a:pPr marL="0" lvl="0" indent="0" algn="ctr" defTabSz="533400">
+          <a:pPr marL="0" lvl="0" indent="0" algn="ctr" defTabSz="488950">
             <a:lnSpc>
               <a:spcPct val="90000"/>
             </a:lnSpc>
@@ -12177,14 +12150,14 @@
             <a:buNone/>
           </a:pPr>
           <a:r>
-            <a:rPr lang="en-US" sz="1200" kern="1200"/>
-            <a:t>Return new Location record with updated state</a:t>
+            <a:rPr lang="en-US" sz="1100" kern="1200"/>
+            <a:t>Return new Location record</a:t>
           </a:r>
         </a:p>
       </dsp:txBody>
       <dsp:txXfrm>
-        <a:off x="3844349" y="435218"/>
-        <a:ext cx="1761796" cy="491638"/>
+        <a:off x="3825951" y="520436"/>
+        <a:ext cx="1645177" cy="587902"/>
       </dsp:txXfrm>
     </dsp:sp>
   </dsp:spTree>
@@ -12961,8 +12934,8 @@
       </dsp:nvSpPr>
       <dsp:spPr>
         <a:xfrm>
-          <a:off x="2518" y="375429"/>
-          <a:ext cx="1101244" cy="660746"/>
+          <a:off x="5182" y="0"/>
+          <a:ext cx="1548844" cy="762000"/>
         </a:xfrm>
         <a:prstGeom prst="roundRect">
           <a:avLst>
@@ -13033,12 +13006,12 @@
         </a:fontRef>
       </dsp:style>
       <dsp:txBody>
-        <a:bodyPr spcFirstLastPara="0" vert="horz" wrap="square" lIns="106680" tIns="106680" rIns="106680" bIns="106680" numCol="1" spcCol="1270" anchor="ctr" anchorCtr="0">
+        <a:bodyPr spcFirstLastPara="0" vert="horz" wrap="square" lIns="53340" tIns="53340" rIns="53340" bIns="53340" numCol="1" spcCol="1270" anchor="ctr" anchorCtr="0">
           <a:noAutofit/>
         </a:bodyPr>
         <a:lstStyle/>
         <a:p>
-          <a:pPr marL="0" lvl="0" indent="0" algn="ctr" defTabSz="1244600">
+          <a:pPr marL="0" lvl="0" indent="0" algn="ctr" defTabSz="622300">
             <a:lnSpc>
               <a:spcPct val="90000"/>
             </a:lnSpc>
@@ -13051,14 +13024,14 @@
             <a:buNone/>
           </a:pPr>
           <a:r>
-            <a:rPr lang="en-US" sz="2800" kern="1200"/>
-            <a:t>1</a:t>
+            <a:rPr lang="en-US" sz="1400" kern="1200"/>
+            <a:t>Take in new Location record</a:t>
           </a:r>
         </a:p>
       </dsp:txBody>
       <dsp:txXfrm>
-        <a:off x="21871" y="394782"/>
-        <a:ext cx="1062538" cy="622040"/>
+        <a:off x="27500" y="22318"/>
+        <a:ext cx="1504208" cy="717364"/>
       </dsp:txXfrm>
     </dsp:sp>
     <dsp:sp modelId="{718925CE-4D1C-40B1-9CC9-3269356F8ECD}">
@@ -13068,8 +13041,8 @@
       </dsp:nvSpPr>
       <dsp:spPr>
         <a:xfrm>
-          <a:off x="1213887" y="569248"/>
-          <a:ext cx="233463" cy="273108"/>
+          <a:off x="1708911" y="188943"/>
+          <a:ext cx="328355" cy="384113"/>
         </a:xfrm>
         <a:prstGeom prst="rightArrow">
           <a:avLst>
@@ -13162,8 +13135,8 @@
         </a:p>
       </dsp:txBody>
       <dsp:txXfrm>
-        <a:off x="1213887" y="623870"/>
-        <a:ext cx="163424" cy="163864"/>
+        <a:off x="1708911" y="265766"/>
+        <a:ext cx="229849" cy="230467"/>
       </dsp:txXfrm>
     </dsp:sp>
     <dsp:sp modelId="{73D1B1DF-1599-46AE-987E-9EF989866B9F}">
@@ -13173,120 +13146,12 @@
       </dsp:nvSpPr>
       <dsp:spPr>
         <a:xfrm>
-          <a:off x="1544261" y="375429"/>
-          <a:ext cx="1101244" cy="660746"/>
+          <a:off x="2173565" y="0"/>
+          <a:ext cx="1548844" cy="762000"/>
         </a:xfrm>
         <a:prstGeom prst="roundRect">
           <a:avLst>
             <a:gd name="adj" fmla="val 10000"/>
-          </a:avLst>
-        </a:prstGeom>
-        <a:gradFill rotWithShape="0">
-          <a:gsLst>
-            <a:gs pos="0">
-              <a:schemeClr val="accent5">
-                <a:hueOff val="-2252848"/>
-                <a:satOff val="-5806"/>
-                <a:lumOff val="-3922"/>
-                <a:alphaOff val="0"/>
-                <a:satMod val="103000"/>
-                <a:lumMod val="102000"/>
-                <a:tint val="94000"/>
-              </a:schemeClr>
-            </a:gs>
-            <a:gs pos="50000">
-              <a:schemeClr val="accent5">
-                <a:hueOff val="-2252848"/>
-                <a:satOff val="-5806"/>
-                <a:lumOff val="-3922"/>
-                <a:alphaOff val="0"/>
-                <a:satMod val="110000"/>
-                <a:lumMod val="100000"/>
-                <a:shade val="100000"/>
-              </a:schemeClr>
-            </a:gs>
-            <a:gs pos="100000">
-              <a:schemeClr val="accent5">
-                <a:hueOff val="-2252848"/>
-                <a:satOff val="-5806"/>
-                <a:lumOff val="-3922"/>
-                <a:alphaOff val="0"/>
-                <a:lumMod val="99000"/>
-                <a:satMod val="120000"/>
-                <a:shade val="78000"/>
-              </a:schemeClr>
-            </a:gs>
-          </a:gsLst>
-          <a:lin ang="5400000" scaled="0"/>
-        </a:gradFill>
-        <a:ln>
-          <a:noFill/>
-        </a:ln>
-        <a:effectLst>
-          <a:outerShdw blurRad="57150" dist="19050" dir="5400000" algn="ctr" rotWithShape="0">
-            <a:srgbClr val="000000">
-              <a:alpha val="63000"/>
-            </a:srgbClr>
-          </a:outerShdw>
-        </a:effectLst>
-      </dsp:spPr>
-      <dsp:style>
-        <a:lnRef idx="0">
-          <a:scrgbClr r="0" g="0" b="0"/>
-        </a:lnRef>
-        <a:fillRef idx="3">
-          <a:scrgbClr r="0" g="0" b="0"/>
-        </a:fillRef>
-        <a:effectRef idx="3">
-          <a:scrgbClr r="0" g="0" b="0"/>
-        </a:effectRef>
-        <a:fontRef idx="minor">
-          <a:schemeClr val="lt1"/>
-        </a:fontRef>
-      </dsp:style>
-      <dsp:txBody>
-        <a:bodyPr spcFirstLastPara="0" vert="horz" wrap="square" lIns="106680" tIns="106680" rIns="106680" bIns="106680" numCol="1" spcCol="1270" anchor="ctr" anchorCtr="0">
-          <a:noAutofit/>
-        </a:bodyPr>
-        <a:lstStyle/>
-        <a:p>
-          <a:pPr marL="0" lvl="0" indent="0" algn="ctr" defTabSz="1244600">
-            <a:lnSpc>
-              <a:spcPct val="90000"/>
-            </a:lnSpc>
-            <a:spcBef>
-              <a:spcPct val="0"/>
-            </a:spcBef>
-            <a:spcAft>
-              <a:spcPct val="35000"/>
-            </a:spcAft>
-            <a:buNone/>
-          </a:pPr>
-          <a:r>
-            <a:rPr lang="en-US" sz="2800" kern="1200"/>
-            <a:t>2</a:t>
-          </a:r>
-        </a:p>
-      </dsp:txBody>
-      <dsp:txXfrm>
-        <a:off x="1563614" y="394782"/>
-        <a:ext cx="1062538" cy="622040"/>
-      </dsp:txXfrm>
-    </dsp:sp>
-    <dsp:sp modelId="{7750D661-AA72-48BC-BB4E-2FD212841BF9}">
-      <dsp:nvSpPr>
-        <dsp:cNvPr id="0" name=""/>
-        <dsp:cNvSpPr/>
-      </dsp:nvSpPr>
-      <dsp:spPr>
-        <a:xfrm>
-          <a:off x="2755630" y="569248"/>
-          <a:ext cx="233463" cy="273108"/>
-        </a:xfrm>
-        <a:prstGeom prst="rightArrow">
-          <a:avLst>
-            <a:gd name="adj1" fmla="val 60000"/>
-            <a:gd name="adj2" fmla="val 50000"/>
           </a:avLst>
         </a:prstGeom>
         <a:gradFill rotWithShape="0">
@@ -13353,116 +13218,12 @@
         </a:fontRef>
       </dsp:style>
       <dsp:txBody>
-        <a:bodyPr spcFirstLastPara="0" vert="horz" wrap="square" lIns="0" tIns="0" rIns="0" bIns="0" numCol="1" spcCol="1270" anchor="ctr" anchorCtr="0">
+        <a:bodyPr spcFirstLastPara="0" vert="horz" wrap="square" lIns="53340" tIns="53340" rIns="53340" bIns="53340" numCol="1" spcCol="1270" anchor="ctr" anchorCtr="0">
           <a:noAutofit/>
         </a:bodyPr>
         <a:lstStyle/>
         <a:p>
-          <a:pPr marL="0" lvl="0" indent="0" algn="ctr" defTabSz="488950">
-            <a:lnSpc>
-              <a:spcPct val="90000"/>
-            </a:lnSpc>
-            <a:spcBef>
-              <a:spcPct val="0"/>
-            </a:spcBef>
-            <a:spcAft>
-              <a:spcPct val="35000"/>
-            </a:spcAft>
-            <a:buNone/>
-          </a:pPr>
-          <a:endParaRPr lang="en-US" sz="1100" kern="1200"/>
-        </a:p>
-      </dsp:txBody>
-      <dsp:txXfrm>
-        <a:off x="2755630" y="623870"/>
-        <a:ext cx="163424" cy="163864"/>
-      </dsp:txXfrm>
-    </dsp:sp>
-    <dsp:sp modelId="{55928835-3C25-4A33-80C2-23C7BA7DEE49}">
-      <dsp:nvSpPr>
-        <dsp:cNvPr id="0" name=""/>
-        <dsp:cNvSpPr/>
-      </dsp:nvSpPr>
-      <dsp:spPr>
-        <a:xfrm>
-          <a:off x="3086003" y="375429"/>
-          <a:ext cx="1101244" cy="660746"/>
-        </a:xfrm>
-        <a:prstGeom prst="roundRect">
-          <a:avLst>
-            <a:gd name="adj" fmla="val 10000"/>
-          </a:avLst>
-        </a:prstGeom>
-        <a:gradFill rotWithShape="0">
-          <a:gsLst>
-            <a:gs pos="0">
-              <a:schemeClr val="accent5">
-                <a:hueOff val="-4505695"/>
-                <a:satOff val="-11613"/>
-                <a:lumOff val="-7843"/>
-                <a:alphaOff val="0"/>
-                <a:satMod val="103000"/>
-                <a:lumMod val="102000"/>
-                <a:tint val="94000"/>
-              </a:schemeClr>
-            </a:gs>
-            <a:gs pos="50000">
-              <a:schemeClr val="accent5">
-                <a:hueOff val="-4505695"/>
-                <a:satOff val="-11613"/>
-                <a:lumOff val="-7843"/>
-                <a:alphaOff val="0"/>
-                <a:satMod val="110000"/>
-                <a:lumMod val="100000"/>
-                <a:shade val="100000"/>
-              </a:schemeClr>
-            </a:gs>
-            <a:gs pos="100000">
-              <a:schemeClr val="accent5">
-                <a:hueOff val="-4505695"/>
-                <a:satOff val="-11613"/>
-                <a:lumOff val="-7843"/>
-                <a:alphaOff val="0"/>
-                <a:lumMod val="99000"/>
-                <a:satMod val="120000"/>
-                <a:shade val="78000"/>
-              </a:schemeClr>
-            </a:gs>
-          </a:gsLst>
-          <a:lin ang="5400000" scaled="0"/>
-        </a:gradFill>
-        <a:ln>
-          <a:noFill/>
-        </a:ln>
-        <a:effectLst>
-          <a:outerShdw blurRad="57150" dist="19050" dir="5400000" algn="ctr" rotWithShape="0">
-            <a:srgbClr val="000000">
-              <a:alpha val="63000"/>
-            </a:srgbClr>
-          </a:outerShdw>
-        </a:effectLst>
-      </dsp:spPr>
-      <dsp:style>
-        <a:lnRef idx="0">
-          <a:scrgbClr r="0" g="0" b="0"/>
-        </a:lnRef>
-        <a:fillRef idx="3">
-          <a:scrgbClr r="0" g="0" b="0"/>
-        </a:fillRef>
-        <a:effectRef idx="3">
-          <a:scrgbClr r="0" g="0" b="0"/>
-        </a:effectRef>
-        <a:fontRef idx="minor">
-          <a:schemeClr val="lt1"/>
-        </a:fontRef>
-      </dsp:style>
-      <dsp:txBody>
-        <a:bodyPr spcFirstLastPara="0" vert="horz" wrap="square" lIns="106680" tIns="106680" rIns="106680" bIns="106680" numCol="1" spcCol="1270" anchor="ctr" anchorCtr="0">
-          <a:noAutofit/>
-        </a:bodyPr>
-        <a:lstStyle/>
-        <a:p>
-          <a:pPr marL="0" lvl="0" indent="0" algn="ctr" defTabSz="1244600">
+          <a:pPr marL="0" lvl="0" indent="0" algn="ctr" defTabSz="622300">
             <a:lnSpc>
               <a:spcPct val="90000"/>
             </a:lnSpc>
@@ -13475,25 +13236,25 @@
             <a:buNone/>
           </a:pPr>
           <a:r>
-            <a:rPr lang="en-US" sz="2800" kern="1200"/>
-            <a:t>3</a:t>
+            <a:rPr lang="en-US" sz="1400" kern="1200"/>
+            <a:t>Match Location name to Network location</a:t>
           </a:r>
         </a:p>
       </dsp:txBody>
       <dsp:txXfrm>
-        <a:off x="3105356" y="394782"/>
-        <a:ext cx="1062538" cy="622040"/>
+        <a:off x="2195883" y="22318"/>
+        <a:ext cx="1504208" cy="717364"/>
       </dsp:txXfrm>
     </dsp:sp>
-    <dsp:sp modelId="{EBB6BE66-FFB2-4256-847A-605CDB8F9FDA}">
+    <dsp:sp modelId="{7750D661-AA72-48BC-BB4E-2FD212841BF9}">
       <dsp:nvSpPr>
         <dsp:cNvPr id="0" name=""/>
         <dsp:cNvSpPr/>
       </dsp:nvSpPr>
       <dsp:spPr>
         <a:xfrm>
-          <a:off x="4297373" y="569248"/>
-          <a:ext cx="233463" cy="273108"/>
+          <a:off x="3877294" y="188943"/>
+          <a:ext cx="328355" cy="384113"/>
         </a:xfrm>
         <a:prstGeom prst="rightArrow">
           <a:avLst>
@@ -13586,19 +13347,19 @@
         </a:p>
       </dsp:txBody>
       <dsp:txXfrm>
-        <a:off x="4297373" y="623870"/>
-        <a:ext cx="163424" cy="163864"/>
+        <a:off x="3877294" y="265766"/>
+        <a:ext cx="229849" cy="230467"/>
       </dsp:txXfrm>
     </dsp:sp>
-    <dsp:sp modelId="{9F76205A-CE63-41BA-9F0E-1A4CB1E485AC}">
+    <dsp:sp modelId="{55928835-3C25-4A33-80C2-23C7BA7DEE49}">
       <dsp:nvSpPr>
         <dsp:cNvPr id="0" name=""/>
         <dsp:cNvSpPr/>
       </dsp:nvSpPr>
       <dsp:spPr>
         <a:xfrm>
-          <a:off x="4627746" y="375429"/>
-          <a:ext cx="1101244" cy="660746"/>
+          <a:off x="4341947" y="0"/>
+          <a:ext cx="1548844" cy="762000"/>
         </a:xfrm>
         <a:prstGeom prst="roundRect">
           <a:avLst>
@@ -13669,12 +13430,12 @@
         </a:fontRef>
       </dsp:style>
       <dsp:txBody>
-        <a:bodyPr spcFirstLastPara="0" vert="horz" wrap="square" lIns="106680" tIns="106680" rIns="106680" bIns="106680" numCol="1" spcCol="1270" anchor="ctr" anchorCtr="0">
+        <a:bodyPr spcFirstLastPara="0" vert="horz" wrap="square" lIns="53340" tIns="53340" rIns="53340" bIns="53340" numCol="1" spcCol="1270" anchor="ctr" anchorCtr="0">
           <a:noAutofit/>
         </a:bodyPr>
         <a:lstStyle/>
         <a:p>
-          <a:pPr marL="0" lvl="0" indent="0" algn="ctr" defTabSz="1244600">
+          <a:pPr marL="0" lvl="0" indent="0" algn="ctr" defTabSz="622300">
             <a:lnSpc>
               <a:spcPct val="90000"/>
             </a:lnSpc>
@@ -13687,14 +13448,14 @@
             <a:buNone/>
           </a:pPr>
           <a:r>
-            <a:rPr lang="en-US" sz="2800" kern="1200"/>
-            <a:t>4</a:t>
+            <a:rPr lang="en-US" sz="1400" kern="1200"/>
+            <a:t>Return new Location record to Network</a:t>
           </a:r>
         </a:p>
       </dsp:txBody>
       <dsp:txXfrm>
-        <a:off x="4647099" y="394782"/>
-        <a:ext cx="1062538" cy="622040"/>
+        <a:off x="4364265" y="22318"/>
+        <a:ext cx="1504208" cy="717364"/>
       </dsp:txXfrm>
     </dsp:sp>
   </dsp:spTree>
@@ -22387,7 +22148,7 @@
 </file>
 
 <file path=customXml/itemProps1.xml><?xml version="1.0" encoding="utf-8"?>
-<ds:datastoreItem xmlns:ds="http://schemas.openxmlformats.org/officeDocument/2006/customXml" ds:itemID="{14C89B32-0919-49A8-84AC-82F1C8F52B15}">
+<ds:datastoreItem xmlns:ds="http://schemas.openxmlformats.org/officeDocument/2006/customXml" ds:itemID="{CAE71C1C-C0EF-4349-9739-FD93E8D9F3F9}">
   <ds:schemaRefs>
     <ds:schemaRef ds:uri="http://schemas.openxmlformats.org/officeDocument/2006/bibliography"/>
   </ds:schemaRefs>

</xml_diff>

<commit_message>
Added in updating location objects set
</commit_message>
<xml_diff>
--- a/Ollie_Planning.docx
+++ b/Ollie_Planning.docx
@@ -441,6 +441,13 @@
         </w:rPr>
         <w:t xml:space="preserve"> State:</w:t>
       </w:r>
+      <w:r>
+        <w:rPr>
+          <w:b/>
+          <w:sz w:val="24"/>
+        </w:rPr>
+        <w:t xml:space="preserve"> - Not sure on this yet</w:t>
+      </w:r>
     </w:p>
     <w:p>
       <w:pPr>
@@ -776,8 +783,6 @@
         </w:rPr>
         <w:t>Some text about what the thing does and the diagram below</w:t>
       </w:r>
-      <w:bookmarkStart w:id="0" w:name="_GoBack"/>
-      <w:bookmarkEnd w:id="0"/>
     </w:p>
     <w:p>
       <w:pPr>
@@ -786,6 +791,7 @@
           <w:sz w:val="20"/>
         </w:rPr>
       </w:pPr>
+      <w:bookmarkStart w:id="0" w:name="_GoBack"/>
       <w:r>
         <w:rPr>
           <w:noProof/>
@@ -805,6 +811,7 @@
           </wp:inline>
         </w:drawing>
       </w:r>
+      <w:bookmarkEnd w:id="0"/>
     </w:p>
     <w:sectPr>
       <w:pgSz w:w="11906" w:h="16838"/>
@@ -7974,7 +7981,7 @@
         <a:p>
           <a:r>
             <a:rPr lang="en-US"/>
-            <a:t>Take in Item ID and new state</a:t>
+            <a:t>Take in Item ID and new Location</a:t>
           </a:r>
         </a:p>
       </dgm:t>
@@ -8082,7 +8089,7 @@
         <a:p>
           <a:r>
             <a:rPr lang="en-US"/>
-            <a:t>Create new Item record with new state</a:t>
+            <a:t>Create new Item record </a:t>
           </a:r>
         </a:p>
       </dgm:t>
@@ -11469,7 +11476,7 @@
           </a:pPr>
           <a:r>
             <a:rPr lang="en-US" sz="1000" kern="1200"/>
-            <a:t>Take in Item ID and new state</a:t>
+            <a:t>Take in Item ID and new Location</a:t>
           </a:r>
         </a:p>
       </dsp:txBody>
@@ -11679,7 +11686,7 @@
           </a:pPr>
           <a:r>
             <a:rPr lang="en-US" sz="1000" kern="1200"/>
-            <a:t>Create new Item record with new state</a:t>
+            <a:t>Create new Item record </a:t>
           </a:r>
         </a:p>
       </dsp:txBody>
@@ -22148,7 +22155,7 @@
 </file>
 
 <file path=customXml/itemProps1.xml><?xml version="1.0" encoding="utf-8"?>
-<ds:datastoreItem xmlns:ds="http://schemas.openxmlformats.org/officeDocument/2006/customXml" ds:itemID="{CAE71C1C-C0EF-4349-9739-FD93E8D9F3F9}">
+<ds:datastoreItem xmlns:ds="http://schemas.openxmlformats.org/officeDocument/2006/customXml" ds:itemID="{0FA5D9FB-682D-444F-976A-E6E150F7C71F}">
   <ds:schemaRefs>
     <ds:schemaRef ds:uri="http://schemas.openxmlformats.org/officeDocument/2006/bibliography"/>
   </ds:schemaRefs>

</xml_diff>

<commit_message>
Added some comments from Emmett on what to do
</commit_message>
<xml_diff>
--- a/Ollie_Planning.docx
+++ b/Ollie_Planning.docx
@@ -791,7 +791,6 @@
           <w:sz w:val="20"/>
         </w:rPr>
       </w:pPr>
-      <w:bookmarkStart w:id="0" w:name="_GoBack"/>
       <w:r>
         <w:rPr>
           <w:noProof/>
@@ -811,6 +810,67 @@
           </wp:inline>
         </w:drawing>
       </w:r>
+    </w:p>
+    <w:p>
+      <w:pPr>
+        <w:pStyle w:val="NoSpacing"/>
+        <w:rPr>
+          <w:sz w:val="20"/>
+        </w:rPr>
+      </w:pPr>
+    </w:p>
+    <w:p>
+      <w:pPr>
+        <w:pStyle w:val="NoSpacing"/>
+        <w:rPr>
+          <w:b/>
+          <w:sz w:val="24"/>
+        </w:rPr>
+      </w:pPr>
+      <w:r>
+        <w:rPr>
+          <w:b/>
+          <w:sz w:val="24"/>
+        </w:rPr>
+        <w:t>TODO:</w:t>
+      </w:r>
+    </w:p>
+    <w:p>
+      <w:pPr>
+        <w:pStyle w:val="NoSpacing"/>
+        <w:rPr>
+          <w:sz w:val="20"/>
+        </w:rPr>
+      </w:pPr>
+      <w:r>
+        <w:rPr>
+          <w:sz w:val="20"/>
+        </w:rPr>
+        <w:t xml:space="preserve">Write some tests – Look at the testing video lecture from this week on </w:t>
+      </w:r>
+      <w:proofErr w:type="spellStart"/>
+      <w:r>
+        <w:rPr>
+          <w:sz w:val="20"/>
+        </w:rPr>
+        <w:t>moodle</w:t>
+      </w:r>
+      <w:proofErr w:type="spellEnd"/>
+    </w:p>
+    <w:p>
+      <w:pPr>
+        <w:pStyle w:val="NoSpacing"/>
+        <w:rPr>
+          <w:sz w:val="20"/>
+        </w:rPr>
+      </w:pPr>
+      <w:r>
+        <w:rPr>
+          <w:sz w:val="20"/>
+        </w:rPr>
+        <w:t>List of things that you have changed from the plan – For critical appraisal</w:t>
+      </w:r>
+      <w:bookmarkStart w:id="0" w:name="_GoBack"/>
       <w:bookmarkEnd w:id="0"/>
     </w:p>
     <w:sectPr>
@@ -22155,7 +22215,7 @@
 </file>
 
 <file path=customXml/itemProps1.xml><?xml version="1.0" encoding="utf-8"?>
-<ds:datastoreItem xmlns:ds="http://schemas.openxmlformats.org/officeDocument/2006/customXml" ds:itemID="{0FA5D9FB-682D-444F-976A-E6E150F7C71F}">
+<ds:datastoreItem xmlns:ds="http://schemas.openxmlformats.org/officeDocument/2006/customXml" ds:itemID="{4A33D5D3-F509-4D54-B514-8DC70CCC22E8}">
   <ds:schemaRefs>
     <ds:schemaRef ds:uri="http://schemas.openxmlformats.org/officeDocument/2006/bibliography"/>
   </ds:schemaRefs>

</xml_diff>

<commit_message>
Added some more comments and cleared up a few comments
</commit_message>
<xml_diff>
--- a/Ollie_Planning.docx
+++ b/Ollie_Planning.docx
@@ -244,40 +244,24 @@
       <w:pPr>
         <w:pStyle w:val="NoSpacing"/>
         <w:rPr>
+          <w:b/>
           <w:sz w:val="20"/>
         </w:rPr>
       </w:pPr>
-    </w:p>
-    <w:p>
-      <w:pPr>
-        <w:pStyle w:val="NoSpacing"/>
-        <w:rPr>
-          <w:sz w:val="20"/>
-        </w:rPr>
-      </w:pPr>
-    </w:p>
-    <w:p>
-      <w:pPr>
-        <w:pStyle w:val="NoSpacing"/>
-        <w:rPr>
-          <w:b/>
-          <w:sz w:val="24"/>
-        </w:rPr>
-      </w:pPr>
+      <w:bookmarkStart w:id="0" w:name="_Hlk502579316"/>
       <w:r>
         <w:rPr>
           <w:b/>
-          <w:sz w:val="24"/>
+          <w:sz w:val="20"/>
         </w:rPr>
-        <w:lastRenderedPageBreak/>
         <w:t>Dictionary Check</w:t>
       </w:r>
       <w:r>
         <w:rPr>
           <w:b/>
-          <w:sz w:val="24"/>
+          <w:sz w:val="20"/>
         </w:rPr>
-        <w:t>:</w:t>
+        <w:t xml:space="preserve"> – </w:t>
       </w:r>
     </w:p>
     <w:p>
@@ -306,6 +290,7 @@
           <w:noProof/>
           <w:sz w:val="20"/>
         </w:rPr>
+        <w:lastRenderedPageBreak/>
         <w:drawing>
           <wp:inline distT="0" distB="0" distL="0" distR="0">
             <wp:extent cx="5934075" cy="1171575"/>
@@ -329,6 +314,7 @@
         </w:rPr>
       </w:pPr>
     </w:p>
+    <w:bookmarkEnd w:id="0"/>
     <w:p>
       <w:pPr>
         <w:pStyle w:val="NoSpacing"/>
@@ -342,15 +328,23 @@
         <w:pStyle w:val="NoSpacing"/>
         <w:rPr>
           <w:b/>
-          <w:sz w:val="24"/>
+          <w:sz w:val="20"/>
         </w:rPr>
       </w:pPr>
+      <w:bookmarkStart w:id="1" w:name="_Hlk502579756"/>
       <w:r>
         <w:rPr>
           <w:b/>
-          <w:sz w:val="24"/>
+          <w:sz w:val="20"/>
         </w:rPr>
-        <w:t>Object and Location State Updates:</w:t>
+        <w:t>Object and Location State Updates</w:t>
+      </w:r>
+      <w:r>
+        <w:rPr>
+          <w:b/>
+          <w:sz w:val="20"/>
+        </w:rPr>
+        <w:t xml:space="preserve"> – </w:t>
       </w:r>
     </w:p>
     <w:p>
@@ -364,7 +358,7 @@
         <w:rPr>
           <w:sz w:val="20"/>
         </w:rPr>
-        <w:t>Some text about what the thing does and the diagram below</w:t>
+        <w:t>Take in the result from the dictionary check and create new World Object record with the updated state. If the World Object is completed update the Location record state. Write the resulting output to the user and return the new World Object record.</w:t>
       </w:r>
     </w:p>
     <w:p>
@@ -411,6 +405,7 @@
         </w:rPr>
       </w:pPr>
     </w:p>
+    <w:bookmarkEnd w:id="1"/>
     <w:p>
       <w:pPr>
         <w:pStyle w:val="NoSpacing"/>
@@ -511,36 +506,30 @@
         <w:pStyle w:val="NoSpacing"/>
         <w:rPr>
           <w:b/>
-          <w:sz w:val="24"/>
+          <w:sz w:val="20"/>
         </w:rPr>
       </w:pPr>
+      <w:bookmarkStart w:id="2" w:name="_Hlk502579857"/>
       <w:r>
         <w:rPr>
           <w:b/>
-          <w:sz w:val="24"/>
+          <w:sz w:val="20"/>
         </w:rPr>
-        <w:t>Updating</w:t>
+        <w:t xml:space="preserve">Updating Location </w:t>
       </w:r>
       <w:r>
         <w:rPr>
           <w:b/>
-          <w:sz w:val="24"/>
-        </w:rPr>
-        <w:t xml:space="preserve"> Location </w:t>
-      </w:r>
-      <w:r>
-        <w:rPr>
-          <w:b/>
-          <w:sz w:val="24"/>
+          <w:sz w:val="20"/>
         </w:rPr>
         <w:t>State</w:t>
       </w:r>
       <w:r>
         <w:rPr>
           <w:b/>
-          <w:sz w:val="24"/>
+          <w:sz w:val="20"/>
         </w:rPr>
-        <w:t>:</w:t>
+        <w:t xml:space="preserve"> –</w:t>
       </w:r>
     </w:p>
     <w:p>
@@ -554,7 +543,7 @@
         <w:rPr>
           <w:sz w:val="20"/>
         </w:rPr>
-        <w:t>Some text about what the thing does and the diagram below</w:t>
+        <w:t>Create a new Location record based on the old location record, and a new state number. Return the new Location record with the updated state number.</w:t>
       </w:r>
     </w:p>
     <w:p>
@@ -573,7 +562,7 @@
         <w:drawing>
           <wp:inline distT="0" distB="0" distL="0" distR="0" wp14:anchorId="7B44A4F5" wp14:editId="137934BB">
             <wp:extent cx="5695950" cy="1628775"/>
-            <wp:effectExtent l="0" t="0" r="0" b="9525"/>
+            <wp:effectExtent l="57150" t="0" r="57150" b="9525"/>
             <wp:docPr id="5" name="Diagram 5"/>
             <wp:cNvGraphicFramePr/>
             <a:graphic xmlns:a="http://schemas.openxmlformats.org/drawingml/2006/main">
@@ -585,6 +574,18 @@
         </w:drawing>
       </w:r>
     </w:p>
+    <w:p>
+      <w:pPr>
+        <w:pStyle w:val="NoSpacing"/>
+        <w:rPr>
+          <w:b/>
+          <w:sz w:val="24"/>
+        </w:rPr>
+      </w:pPr>
+      <w:bookmarkStart w:id="3" w:name="_GoBack"/>
+    </w:p>
+    <w:bookmarkEnd w:id="2"/>
+    <w:bookmarkEnd w:id="3"/>
     <w:p>
       <w:pPr>
         <w:pStyle w:val="NoSpacing"/>
@@ -638,41 +639,36 @@
           <w:sz w:val="24"/>
         </w:rPr>
       </w:pPr>
+    </w:p>
+    <w:p>
+      <w:pPr>
+        <w:pStyle w:val="NoSpacing"/>
+        <w:rPr>
+          <w:b/>
+          <w:sz w:val="20"/>
+        </w:rPr>
+      </w:pPr>
+      <w:bookmarkStart w:id="4" w:name="_Hlk502580064"/>
       <w:r>
         <w:rPr>
           <w:b/>
-          <w:sz w:val="24"/>
+          <w:sz w:val="20"/>
         </w:rPr>
-        <w:lastRenderedPageBreak/>
-        <w:t xml:space="preserve">Set </w:t>
+        <w:t>Set Update</w:t>
       </w:r>
       <w:r>
         <w:rPr>
           <w:b/>
-          <w:sz w:val="24"/>
-        </w:rPr>
-        <w:t>Updat</w:t>
-      </w:r>
-      <w:r>
-        <w:rPr>
-          <w:b/>
-          <w:sz w:val="24"/>
-        </w:rPr>
-        <w:t>e</w:t>
-      </w:r>
-      <w:r>
-        <w:rPr>
-          <w:b/>
-          <w:sz w:val="24"/>
+          <w:sz w:val="20"/>
         </w:rPr>
         <w:t>s</w:t>
       </w:r>
       <w:r>
         <w:rPr>
           <w:b/>
-          <w:sz w:val="24"/>
+          <w:sz w:val="20"/>
         </w:rPr>
-        <w:t>:</w:t>
+        <w:t xml:space="preserve"> – </w:t>
       </w:r>
     </w:p>
     <w:p>
@@ -686,7 +682,33 @@
         <w:rPr>
           <w:sz w:val="20"/>
         </w:rPr>
-        <w:t>Some text about what the thing does and the diagram below</w:t>
+        <w:t xml:space="preserve">Take in a new World Object and create a new set of objects based on the current location. Remove the </w:t>
+      </w:r>
+      <w:proofErr w:type="gramStart"/>
+      <w:r>
+        <w:rPr>
+          <w:sz w:val="20"/>
+        </w:rPr>
+        <w:t>old World</w:t>
+      </w:r>
+      <w:proofErr w:type="gramEnd"/>
+      <w:r>
+        <w:rPr>
+          <w:sz w:val="20"/>
+        </w:rPr>
+        <w:t xml:space="preserve"> Object and add the new updated one. Return a new Location record with </w:t>
+      </w:r>
+      <w:r>
+        <w:rPr>
+          <w:sz w:val="20"/>
+        </w:rPr>
+        <w:t>the</w:t>
+      </w:r>
+      <w:r>
+        <w:rPr>
+          <w:sz w:val="20"/>
+        </w:rPr>
+        <w:t xml:space="preserve"> updated set.</w:t>
       </w:r>
     </w:p>
     <w:p>
@@ -745,29 +767,22 @@
         <w:pStyle w:val="NoSpacing"/>
         <w:rPr>
           <w:b/>
-          <w:sz w:val="24"/>
+          <w:sz w:val="20"/>
         </w:rPr>
       </w:pPr>
       <w:r>
         <w:rPr>
           <w:b/>
-          <w:sz w:val="24"/>
+          <w:sz w:val="20"/>
         </w:rPr>
-        <w:t xml:space="preserve">Network </w:t>
+        <w:t>Network Updates</w:t>
       </w:r>
       <w:r>
         <w:rPr>
           <w:b/>
-          <w:sz w:val="24"/>
+          <w:sz w:val="20"/>
         </w:rPr>
-        <w:t>Updat</w:t>
-      </w:r>
-      <w:r>
-        <w:rPr>
-          <w:b/>
-          <w:sz w:val="24"/>
-        </w:rPr>
-        <w:t>es:</w:t>
+        <w:t xml:space="preserve"> –</w:t>
       </w:r>
     </w:p>
     <w:p>
@@ -781,7 +796,7 @@
         <w:rPr>
           <w:sz w:val="20"/>
         </w:rPr>
-        <w:t>Some text about what the thing does and the diagram below</w:t>
+        <w:t>Take in a new Location record and match the name to a network node. Create a new network node with the new Location record and return a new network with the updated node.</w:t>
       </w:r>
     </w:p>
     <w:p>
@@ -811,6 +826,7 @@
         </w:drawing>
       </w:r>
     </w:p>
+    <w:bookmarkEnd w:id="4"/>
     <w:p>
       <w:pPr>
         <w:pStyle w:val="NoSpacing"/>
@@ -870,8 +886,6 @@
         </w:rPr>
         <w:t>List of things that you have changed from the plan – For critical appraisal</w:t>
       </w:r>
-      <w:bookmarkStart w:id="0" w:name="_GoBack"/>
-      <w:bookmarkEnd w:id="0"/>
     </w:p>
     <w:sectPr>
       <w:pgSz w:w="11906" w:h="16838"/>
@@ -8270,7 +8284,7 @@
         <a:p>
           <a:r>
             <a:rPr lang="en-US"/>
-            <a:t>Take in state number</a:t>
+            <a:t>Take in state number and old record</a:t>
           </a:r>
         </a:p>
       </dgm:t>
@@ -8306,7 +8320,7 @@
         <a:p>
           <a:r>
             <a:rPr lang="en-US"/>
-            <a:t>If different to current state number - create new record with state number</a:t>
+            <a:t>Create new record with updated state number</a:t>
           </a:r>
         </a:p>
       </dgm:t>
@@ -11919,8 +11933,8 @@
       </dsp:nvSpPr>
       <dsp:spPr>
         <a:xfrm>
-          <a:off x="193017" y="488632"/>
-          <a:ext cx="1708785" cy="651510"/>
+          <a:off x="6118" y="488632"/>
+          <a:ext cx="1833383" cy="651510"/>
         </a:xfrm>
         <a:prstGeom prst="roundRect">
           <a:avLst/>
@@ -11989,12 +12003,12 @@
         </a:fontRef>
       </dsp:style>
       <dsp:txBody>
-        <a:bodyPr spcFirstLastPara="0" vert="horz" wrap="square" lIns="41910" tIns="41910" rIns="41910" bIns="41910" numCol="1" spcCol="1270" anchor="ctr" anchorCtr="0">
+        <a:bodyPr spcFirstLastPara="0" vert="horz" wrap="square" lIns="49530" tIns="49530" rIns="49530" bIns="49530" numCol="1" spcCol="1270" anchor="ctr" anchorCtr="0">
           <a:noAutofit/>
         </a:bodyPr>
         <a:lstStyle/>
         <a:p>
-          <a:pPr marL="0" lvl="0" indent="0" algn="ctr" defTabSz="488950">
+          <a:pPr marL="0" lvl="0" indent="0" algn="ctr" defTabSz="577850">
             <a:lnSpc>
               <a:spcPct val="90000"/>
             </a:lnSpc>
@@ -12007,14 +12021,14 @@
             <a:buNone/>
           </a:pPr>
           <a:r>
-            <a:rPr lang="en-US" sz="1100" kern="1200"/>
-            <a:t>Take in state number</a:t>
+            <a:rPr lang="en-US" sz="1300" kern="1200"/>
+            <a:t>Take in state number and old record</a:t>
           </a:r>
         </a:p>
       </dsp:txBody>
       <dsp:txXfrm>
-        <a:off x="224821" y="520436"/>
-        <a:ext cx="1645177" cy="587902"/>
+        <a:off x="37922" y="520436"/>
+        <a:ext cx="1769775" cy="587902"/>
       </dsp:txXfrm>
     </dsp:sp>
     <dsp:sp modelId="{4F6C5FF6-757B-4212-9379-EC180DB2CF2E}">
@@ -12024,8 +12038,8 @@
       </dsp:nvSpPr>
       <dsp:spPr>
         <a:xfrm>
-          <a:off x="1993582" y="488632"/>
-          <a:ext cx="1708785" cy="651510"/>
+          <a:off x="1931283" y="488632"/>
+          <a:ext cx="1833383" cy="651510"/>
         </a:xfrm>
         <a:prstGeom prst="roundRect">
           <a:avLst/>
@@ -12094,12 +12108,12 @@
         </a:fontRef>
       </dsp:style>
       <dsp:txBody>
-        <a:bodyPr spcFirstLastPara="0" vert="horz" wrap="square" lIns="41910" tIns="41910" rIns="41910" bIns="41910" numCol="1" spcCol="1270" anchor="ctr" anchorCtr="0">
+        <a:bodyPr spcFirstLastPara="0" vert="horz" wrap="square" lIns="49530" tIns="49530" rIns="49530" bIns="49530" numCol="1" spcCol="1270" anchor="ctr" anchorCtr="0">
           <a:noAutofit/>
         </a:bodyPr>
         <a:lstStyle/>
         <a:p>
-          <a:pPr marL="0" lvl="0" indent="0" algn="ctr" defTabSz="488950">
+          <a:pPr marL="0" lvl="0" indent="0" algn="ctr" defTabSz="577850">
             <a:lnSpc>
               <a:spcPct val="90000"/>
             </a:lnSpc>
@@ -12112,14 +12126,14 @@
             <a:buNone/>
           </a:pPr>
           <a:r>
-            <a:rPr lang="en-US" sz="1100" kern="1200"/>
-            <a:t>If different to current state number - create new record with state number</a:t>
+            <a:rPr lang="en-US" sz="1300" kern="1200"/>
+            <a:t>Create new record with updated state number</a:t>
           </a:r>
         </a:p>
       </dsp:txBody>
       <dsp:txXfrm>
-        <a:off x="2025386" y="520436"/>
-        <a:ext cx="1645177" cy="587902"/>
+        <a:off x="1963087" y="520436"/>
+        <a:ext cx="1769775" cy="587902"/>
       </dsp:txXfrm>
     </dsp:sp>
     <dsp:sp modelId="{5CA00AEC-1E68-48B9-96A9-9C6E399F2C60}">
@@ -12129,8 +12143,8 @@
       </dsp:nvSpPr>
       <dsp:spPr>
         <a:xfrm>
-          <a:off x="3794147" y="488632"/>
-          <a:ext cx="1708785" cy="651510"/>
+          <a:off x="3856447" y="488632"/>
+          <a:ext cx="1833383" cy="651510"/>
         </a:xfrm>
         <a:prstGeom prst="roundRect">
           <a:avLst/>
@@ -12199,12 +12213,12 @@
         </a:fontRef>
       </dsp:style>
       <dsp:txBody>
-        <a:bodyPr spcFirstLastPara="0" vert="horz" wrap="square" lIns="41910" tIns="41910" rIns="41910" bIns="41910" numCol="1" spcCol="1270" anchor="ctr" anchorCtr="0">
+        <a:bodyPr spcFirstLastPara="0" vert="horz" wrap="square" lIns="49530" tIns="49530" rIns="49530" bIns="49530" numCol="1" spcCol="1270" anchor="ctr" anchorCtr="0">
           <a:noAutofit/>
         </a:bodyPr>
         <a:lstStyle/>
         <a:p>
-          <a:pPr marL="0" lvl="0" indent="0" algn="ctr" defTabSz="488950">
+          <a:pPr marL="0" lvl="0" indent="0" algn="ctr" defTabSz="577850">
             <a:lnSpc>
               <a:spcPct val="90000"/>
             </a:lnSpc>
@@ -12217,14 +12231,14 @@
             <a:buNone/>
           </a:pPr>
           <a:r>
-            <a:rPr lang="en-US" sz="1100" kern="1200"/>
+            <a:rPr lang="en-US" sz="1300" kern="1200"/>
             <a:t>Return new Location record</a:t>
           </a:r>
         </a:p>
       </dsp:txBody>
       <dsp:txXfrm>
-        <a:off x="3825951" y="520436"/>
-        <a:ext cx="1645177" cy="587902"/>
+        <a:off x="3888251" y="520436"/>
+        <a:ext cx="1769775" cy="587902"/>
       </dsp:txXfrm>
     </dsp:sp>
   </dsp:spTree>
@@ -22215,7 +22229,7 @@
 </file>
 
 <file path=customXml/itemProps1.xml><?xml version="1.0" encoding="utf-8"?>
-<ds:datastoreItem xmlns:ds="http://schemas.openxmlformats.org/officeDocument/2006/customXml" ds:itemID="{4A33D5D3-F509-4D54-B514-8DC70CCC22E8}">
+<ds:datastoreItem xmlns:ds="http://schemas.openxmlformats.org/officeDocument/2006/customXml" ds:itemID="{7D807044-B821-4674-821B-83DD05EAEBC1}">
   <ds:schemaRefs>
     <ds:schemaRef ds:uri="http://schemas.openxmlformats.org/officeDocument/2006/bibliography"/>
   </ds:schemaRefs>

</xml_diff>